<commit_message>
report update / GAQueens update
</commit_message>
<xml_diff>
--- a/report.docx
+++ b/report.docx
@@ -181,7 +181,51 @@
           <w:rFonts w:cstheme="minorHAnsi"/>
           <w:lang w:val="en-US"/>
         </w:rPr>
-        <w:t>with GA. We will also use a randomized CSP that finds an optimal solution as our baseline results comparison.</w:t>
+        <w:t xml:space="preserve">with GA. We will also use a randomized </w:t>
+      </w:r>
+      <w:proofErr w:type="gramStart"/>
+      <w:r>
+        <w:rPr>
+          <w:rFonts w:cstheme="minorHAnsi"/>
+          <w:lang w:val="en-US"/>
+        </w:rPr>
+        <w:t>CS</w:t>
+      </w:r>
+      <w:r>
+        <w:rPr>
+          <w:rFonts w:cstheme="minorHAnsi"/>
+          <w:lang w:val="en-US"/>
+        </w:rPr>
+        <w:t>(</w:t>
+      </w:r>
+      <w:proofErr w:type="gramEnd"/>
+      <w:r>
+        <w:rPr>
+          <w:rFonts w:cstheme="minorHAnsi"/>
+          <w:lang w:val="en-US"/>
+        </w:rPr>
+        <w:t>Constrain</w:t>
+      </w:r>
+      <w:r>
+        <w:rPr>
+          <w:rFonts w:cstheme="minorHAnsi"/>
+          <w:lang w:val="en-US"/>
+        </w:rPr>
+        <w:t>ts</w:t>
+      </w:r>
+      <w:r>
+        <w:rPr>
+          <w:rFonts w:cstheme="minorHAnsi"/>
+          <w:lang w:val="en-US"/>
+        </w:rPr>
+        <w:t xml:space="preserve"> Satisfaction) algorithm</w:t>
+      </w:r>
+      <w:r>
+        <w:rPr>
+          <w:rFonts w:cstheme="minorHAnsi"/>
+          <w:lang w:val="en-US"/>
+        </w:rPr>
+        <w:t xml:space="preserve"> that finds an optimal solution as our baseline results comparison.</w:t>
       </w:r>
     </w:p>
     <w:p>
@@ -431,7 +475,21 @@
           <w:rFonts w:cstheme="minorHAnsi"/>
           <w:lang w:val="en-US"/>
         </w:rPr>
-        <w:t>Complexity analysis: C*N^2 where C is the number of random permutations needed to find a solution. Note: C is not bounded this applies that the algorithm is not complete, the algorithm will only halt if a solution was found, otherwise, will continue indefinitely.</w:t>
+        <w:t xml:space="preserve">Complexity analysis: C*N^2 where C is the number of random permutations needed to find a solution. Note: C is not bounded this </w:t>
+      </w:r>
+      <w:r>
+        <w:rPr>
+          <w:rFonts w:cstheme="minorHAnsi"/>
+          <w:lang w:val="en-US"/>
+        </w:rPr>
+        <w:t>implies</w:t>
+      </w:r>
+      <w:r>
+        <w:rPr>
+          <w:rFonts w:cstheme="minorHAnsi"/>
+          <w:lang w:val="en-US"/>
+        </w:rPr>
+        <w:t xml:space="preserve"> that the algorithm is not complete, the algorithm will only halt if a solution was found, otherwise, will continue indefinitely.</w:t>
       </w:r>
       <w:r>
         <w:rPr>
@@ -469,7 +527,28 @@
           <w:rFonts w:cstheme="minorHAnsi"/>
           <w:lang w:val="en-US"/>
         </w:rPr>
-        <w:t>Since GA remind us of stochastic search in some aspects we have chosen option (3) as our baseline.</w:t>
+        <w:t>Since in practice C is small, then, the runtime of (3) is preferred over the other options.</w:t>
+      </w:r>
+      <w:r>
+        <w:rPr>
+          <w:rFonts w:cstheme="minorHAnsi"/>
+          <w:lang w:val="en-US"/>
+        </w:rPr>
+        <w:t xml:space="preserve"> </w:t>
+      </w:r>
+      <w:r>
+        <w:rPr>
+          <w:rFonts w:cstheme="minorHAnsi"/>
+          <w:lang w:val="en-US"/>
+        </w:rPr>
+        <w:t>So, w</w:t>
+      </w:r>
+      <w:r>
+        <w:rPr>
+          <w:rFonts w:cstheme="minorHAnsi"/>
+          <w:lang w:val="en-US"/>
+        </w:rPr>
+        <w:t>e chose it as our baseline.</w:t>
       </w:r>
     </w:p>
     <w:p>
@@ -558,6 +637,7 @@
       <w:r>
         <w:rPr>
           <w:rFonts w:cstheme="minorHAnsi"/>
+          <w:noProof/>
           <w:lang w:val="en-US"/>
         </w:rPr>
         <w:lastRenderedPageBreak/>
@@ -684,9 +764,18 @@
       <w:r>
         <w:rPr>
           <w:rFonts w:cstheme="minorHAnsi"/>
-          <w:lang w:val="en-US"/>
-        </w:rPr>
-        <w:t>Chromosome: a possible solution of the problem</w:t>
+          <w:i/>
+          <w:iCs/>
+          <w:lang w:val="en-US"/>
+        </w:rPr>
+        <w:t>Chromosome:</w:t>
+      </w:r>
+      <w:r>
+        <w:rPr>
+          <w:rFonts w:cstheme="minorHAnsi"/>
+          <w:lang w:val="en-US"/>
+        </w:rPr>
+        <w:t xml:space="preserve"> a possible solution of the problem</w:t>
       </w:r>
     </w:p>
     <w:p>
@@ -701,6 +790,8 @@
       <w:r>
         <w:rPr>
           <w:rFonts w:cstheme="minorHAnsi"/>
+          <w:i/>
+          <w:iCs/>
           <w:lang w:val="en-US"/>
         </w:rPr>
         <w:t xml:space="preserve">Fitness </w:t>
@@ -708,6 +799,8 @@
       <w:r>
         <w:rPr>
           <w:rFonts w:cstheme="minorHAnsi"/>
+          <w:i/>
+          <w:iCs/>
           <w:lang w:val="en-US"/>
         </w:rPr>
         <w:t>function</w:t>
@@ -715,9 +808,18 @@
       <w:r>
         <w:rPr>
           <w:rFonts w:cstheme="minorHAnsi"/>
-          <w:lang w:val="en-US"/>
-        </w:rPr>
-        <w:t xml:space="preserve">: </w:t>
+          <w:i/>
+          <w:iCs/>
+          <w:lang w:val="en-US"/>
+        </w:rPr>
+        <w:t>:</w:t>
+      </w:r>
+      <w:r>
+        <w:rPr>
+          <w:rFonts w:cstheme="minorHAnsi"/>
+          <w:lang w:val="en-US"/>
+        </w:rPr>
+        <w:t xml:space="preserve"> </w:t>
       </w:r>
       <w:r>
         <w:rPr>
@@ -753,23 +855,18 @@
       <w:r>
         <w:rPr>
           <w:rFonts w:cstheme="minorHAnsi"/>
-          <w:lang w:val="en-US"/>
-        </w:rPr>
-        <w:t xml:space="preserve">Selection mechanism: defines how does 2 </w:t>
-      </w:r>
-      <w:r>
-        <w:rPr>
-          <w:rFonts w:cstheme="minorHAnsi"/>
-          <w:lang w:val="en-US"/>
-        </w:rPr>
-        <w:t>chromosome</w:t>
-      </w:r>
-      <w:r>
-        <w:rPr>
-          <w:rFonts w:cstheme="minorHAnsi"/>
-          <w:lang w:val="en-US"/>
-        </w:rPr>
-        <w:t>s are selected for cross-over</w:t>
+          <w:i/>
+          <w:iCs/>
+          <w:lang w:val="en-US"/>
+        </w:rPr>
+        <w:t>Selection mechanism:</w:t>
+      </w:r>
+      <w:r>
+        <w:rPr>
+          <w:rFonts w:cstheme="minorHAnsi"/>
+          <w:lang w:val="en-US"/>
+        </w:rPr>
+        <w:t xml:space="preserve"> defines how does 2 chromosomes are selected for cross-over</w:t>
       </w:r>
       <w:r>
         <w:rPr>
@@ -791,9 +888,18 @@
       <w:r>
         <w:rPr>
           <w:rFonts w:cstheme="minorHAnsi"/>
-          <w:lang w:val="en-US"/>
-        </w:rPr>
-        <w:t xml:space="preserve">Cross-over function: </w:t>
+          <w:i/>
+          <w:iCs/>
+          <w:lang w:val="en-US"/>
+        </w:rPr>
+        <w:t>Cross-over function:</w:t>
+      </w:r>
+      <w:r>
+        <w:rPr>
+          <w:rFonts w:cstheme="minorHAnsi"/>
+          <w:lang w:val="en-US"/>
+        </w:rPr>
+        <w:t xml:space="preserve"> </w:t>
       </w:r>
       <w:r>
         <w:rPr>
@@ -814,21 +920,7 @@
           <w:rFonts w:cstheme="minorHAnsi"/>
           <w:lang w:val="en-US"/>
         </w:rPr>
-        <w:t xml:space="preserve"> 2 </w:t>
-      </w:r>
-      <w:r>
-        <w:rPr>
-          <w:rFonts w:cstheme="minorHAnsi"/>
-          <w:lang w:val="en-US"/>
-        </w:rPr>
-        <w:t>chromosomes</w:t>
-      </w:r>
-      <w:r>
-        <w:rPr>
-          <w:rFonts w:cstheme="minorHAnsi"/>
-          <w:lang w:val="en-US"/>
-        </w:rPr>
-        <w:t xml:space="preserve"> into 2 offspring</w:t>
+        <w:t xml:space="preserve"> 2 chromosomes into 2 offspring</w:t>
       </w:r>
       <w:r>
         <w:rPr>
@@ -850,9 +942,18 @@
       <w:r>
         <w:rPr>
           <w:rFonts w:cstheme="minorHAnsi"/>
-          <w:lang w:val="en-US"/>
-        </w:rPr>
-        <w:t>Mutation function: applied over a chromosome causes at a very low probability random change at the chromosome.</w:t>
+          <w:i/>
+          <w:iCs/>
+          <w:lang w:val="en-US"/>
+        </w:rPr>
+        <w:t>Mutation function</w:t>
+      </w:r>
+      <w:r>
+        <w:rPr>
+          <w:rFonts w:cstheme="minorHAnsi"/>
+          <w:lang w:val="en-US"/>
+        </w:rPr>
+        <w:t>: applied over a chromosome causes at a very low probability random change at the chromosome.</w:t>
       </w:r>
     </w:p>
     <w:p>
@@ -869,7 +970,23 @@
           <w:rFonts w:cstheme="minorHAnsi"/>
           <w:lang w:val="en-US"/>
         </w:rPr>
-        <w:t>Additionally, elitism is a mechanism in which a percent of the strongest chromosomes passed into the next generation at the expanse of the same percent from the weakest chromosomes.</w:t>
+        <w:t xml:space="preserve">Additionally, </w:t>
+      </w:r>
+      <w:r>
+        <w:rPr>
+          <w:rFonts w:cstheme="minorHAnsi"/>
+          <w:i/>
+          <w:iCs/>
+          <w:lang w:val="en-US"/>
+        </w:rPr>
+        <w:t>elitism</w:t>
+      </w:r>
+      <w:r>
+        <w:rPr>
+          <w:rFonts w:cstheme="minorHAnsi"/>
+          <w:lang w:val="en-US"/>
+        </w:rPr>
+        <w:t xml:space="preserve"> is a mechanism in which a percent of the strongest chromosomes passed into the next generation at the expanse of the same percent from the weakest chromosomes.</w:t>
       </w:r>
     </w:p>
     <w:p>
@@ -889,6 +1006,37 @@
           <w:lang w:val="en-US"/>
         </w:rPr>
         <w:t>8-Queen GA</w:t>
+      </w:r>
+    </w:p>
+    <w:p>
+      <w:pPr>
+        <w:spacing w:line="276" w:lineRule="auto"/>
+        <w:jc w:val="both"/>
+        <w:rPr>
+          <w:rFonts w:cstheme="minorHAnsi"/>
+          <w:i/>
+          <w:iCs/>
+          <w:u w:val="single"/>
+          <w:lang w:val="en-US"/>
+        </w:rPr>
+      </w:pPr>
+      <w:r>
+        <w:rPr>
+          <w:rFonts w:cstheme="minorHAnsi"/>
+          <w:i/>
+          <w:iCs/>
+          <w:lang w:val="en-US"/>
+        </w:rPr>
+        <w:t>Chromosome</w:t>
+      </w:r>
+      <w:r>
+        <w:rPr>
+          <w:rFonts w:cstheme="minorHAnsi"/>
+          <w:i/>
+          <w:iCs/>
+          <w:lang w:val="en-US"/>
+        </w:rPr>
+        <w:t>:</w:t>
       </w:r>
     </w:p>
     <w:p>
@@ -1127,7 +1275,7 @@
         <w:spacing w:line="276" w:lineRule="auto"/>
         <w:jc w:val="both"/>
         <w:rPr>
-          <w:rFonts w:cstheme="minorHAnsi"/>
+          <w:rFonts w:eastAsiaTheme="minorEastAsia" w:cstheme="minorHAnsi"/>
           <w:lang w:val="en-US"/>
         </w:rPr>
       </w:pPr>
@@ -1151,21 +1299,7 @@
             <w:rFonts w:ascii="Cambria Math" w:hAnsi="Cambria Math" w:cstheme="minorHAnsi"/>
             <w:lang w:val="en-US"/>
           </w:rPr>
-          <m:t>≤</m:t>
-        </m:r>
-        <m:r>
-          <w:rPr>
-            <w:rFonts w:ascii="Cambria Math" w:hAnsi="Cambria Math" w:cstheme="minorHAnsi"/>
-            <w:lang w:val="en-US"/>
-          </w:rPr>
-          <m:t>j</m:t>
-        </m:r>
-        <m:r>
-          <w:rPr>
-            <w:rFonts w:ascii="Cambria Math" w:hAnsi="Cambria Math" w:cstheme="minorHAnsi"/>
-            <w:lang w:val="en-US"/>
-          </w:rPr>
-          <m:t>≤7</m:t>
+          <m:t>≤j≤7</m:t>
         </m:r>
       </m:oMath>
       <w:r>
@@ -1211,21 +1345,28 @@
           <w:rFonts w:eastAsiaTheme="minorEastAsia" w:cstheme="minorHAnsi"/>
           <w:lang w:val="en-US"/>
         </w:rPr>
-        <w:t xml:space="preserve"> can be represented with exactly 3 bits (000 = 0, 001 = 1, …, 111 = 7). Since this is the case we define the </w:t>
-      </w:r>
-      <w:r>
-        <w:rPr>
-          <w:rFonts w:cstheme="minorHAnsi"/>
-          <w:lang w:val="en-US"/>
-        </w:rPr>
-        <w:t>Chromosome</w:t>
-      </w:r>
-      <w:r>
-        <w:rPr>
-          <w:rFonts w:cstheme="minorHAnsi"/>
-          <w:lang w:val="en-US"/>
-        </w:rPr>
-        <w:t xml:space="preserve"> to be </w:t>
+        <w:t xml:space="preserve"> can be represented with exactly 3 bits (000 = 0, 001 = 1, …, 111 = 7). </w:t>
+      </w:r>
+      <w:r>
+        <w:rPr>
+          <w:rFonts w:eastAsiaTheme="minorEastAsia" w:cstheme="minorHAnsi"/>
+          <w:lang w:val="en-US"/>
+        </w:rPr>
+        <w:t>Due to this, we</w:t>
+      </w:r>
+      <w:r>
+        <w:rPr>
+          <w:rFonts w:eastAsiaTheme="minorEastAsia" w:cstheme="minorHAnsi"/>
+          <w:lang w:val="en-US"/>
+        </w:rPr>
+        <w:t xml:space="preserve"> define the </w:t>
+      </w:r>
+      <w:r>
+        <w:rPr>
+          <w:rFonts w:cstheme="minorHAnsi"/>
+          <w:lang w:val="en-US"/>
+        </w:rPr>
+        <w:t xml:space="preserve">Chromosome to be </w:t>
       </w:r>
       <m:oMath>
         <m:sSub>
@@ -1431,7 +1572,14 @@
           <w:rFonts w:eastAsiaTheme="minorEastAsia" w:cstheme="minorHAnsi"/>
           <w:lang w:val="en-US"/>
         </w:rPr>
-        <w:t xml:space="preserve">is the bit representation for the location of </w:t>
+        <w:t>is the 3</w:t>
+      </w:r>
+      <w:r>
+        <w:rPr>
+          <w:rFonts w:eastAsiaTheme="minorEastAsia" w:cstheme="minorHAnsi"/>
+          <w:lang w:val="en-US"/>
+        </w:rPr>
+        <w:t xml:space="preserve"> bit representation for the location of </w:t>
       </w:r>
       <m:oMath>
         <m:sSub>
@@ -1565,7 +1713,21 @@
           <w:rFonts w:eastAsiaTheme="minorEastAsia" w:cstheme="minorHAnsi"/>
           <w:lang w:val="en-US"/>
         </w:rPr>
-        <w:t xml:space="preserve"> is the bit representation for the location of  </w:t>
+        <w:t xml:space="preserve"> is the</w:t>
+      </w:r>
+      <w:r>
+        <w:rPr>
+          <w:rFonts w:eastAsiaTheme="minorEastAsia" w:cstheme="minorHAnsi"/>
+          <w:lang w:val="en-US"/>
+        </w:rPr>
+        <w:t xml:space="preserve"> 3</w:t>
+      </w:r>
+      <w:r>
+        <w:rPr>
+          <w:rFonts w:eastAsiaTheme="minorEastAsia" w:cstheme="minorHAnsi"/>
+          <w:lang w:val="en-US"/>
+        </w:rPr>
+        <w:t xml:space="preserve"> bit representation for the location of  </w:t>
       </w:r>
       <m:oMath>
         <m:sSub>
@@ -1699,14 +1861,21 @@
           <w:rFonts w:eastAsiaTheme="minorEastAsia" w:cstheme="minorHAnsi"/>
           <w:lang w:val="en-US"/>
         </w:rPr>
-        <w:t xml:space="preserve"> </w:t>
-      </w:r>
-      <w:r>
-        <w:rPr>
-          <w:rFonts w:eastAsiaTheme="minorEastAsia" w:cstheme="minorHAnsi"/>
-          <w:lang w:val="en-US"/>
-        </w:rPr>
-        <w:t xml:space="preserve">is the bit representation for the location of  </w:t>
+        <w:t xml:space="preserve"> is the</w:t>
+      </w:r>
+      <w:r>
+        <w:rPr>
+          <w:rFonts w:eastAsiaTheme="minorEastAsia" w:cstheme="minorHAnsi"/>
+          <w:lang w:val="en-US"/>
+        </w:rPr>
+        <w:t xml:space="preserve"> 3</w:t>
+      </w:r>
+      <w:r>
+        <w:rPr>
+          <w:rFonts w:eastAsiaTheme="minorEastAsia" w:cstheme="minorHAnsi"/>
+          <w:lang w:val="en-US"/>
+        </w:rPr>
+        <w:t xml:space="preserve"> bit representation for the location of  </w:t>
       </w:r>
       <m:oMath>
         <m:sSub>
@@ -1746,8 +1915,3797 @@
         </w:rPr>
         <w:t>.</w:t>
       </w:r>
+      <w:r>
+        <w:rPr>
+          <w:rFonts w:eastAsiaTheme="minorEastAsia" w:cstheme="minorHAnsi"/>
+          <w:lang w:val="en-US"/>
+        </w:rPr>
+        <w:t xml:space="preserve"> We note that by construction the chromosome is valid for any sequence of bits  </w:t>
+      </w:r>
+      <m:oMath>
+        <m:sSub>
+          <m:sSubPr>
+            <m:ctrlPr>
+              <w:rPr>
+                <w:rFonts w:ascii="Cambria Math" w:hAnsi="Cambria Math" w:cstheme="minorHAnsi"/>
+                <w:i/>
+                <w:lang w:val="en-US"/>
+              </w:rPr>
+            </m:ctrlPr>
+          </m:sSubPr>
+          <m:e>
+            <m:r>
+              <w:rPr>
+                <w:rFonts w:ascii="Cambria Math" w:hAnsi="Cambria Math" w:cstheme="minorHAnsi"/>
+                <w:lang w:val="en-US"/>
+              </w:rPr>
+              <m:t>x</m:t>
+            </m:r>
+          </m:e>
+          <m:sub>
+            <m:r>
+              <w:rPr>
+                <w:rFonts w:ascii="Cambria Math" w:hAnsi="Cambria Math" w:cstheme="minorHAnsi"/>
+                <w:lang w:val="en-US"/>
+              </w:rPr>
+              <m:t>1</m:t>
+            </m:r>
+          </m:sub>
+        </m:sSub>
+        <m:sSub>
+          <m:sSubPr>
+            <m:ctrlPr>
+              <w:rPr>
+                <w:rFonts w:ascii="Cambria Math" w:hAnsi="Cambria Math" w:cstheme="minorHAnsi"/>
+                <w:i/>
+                <w:lang w:val="en-US"/>
+              </w:rPr>
+            </m:ctrlPr>
+          </m:sSubPr>
+          <m:e>
+            <m:r>
+              <w:rPr>
+                <w:rFonts w:ascii="Cambria Math" w:hAnsi="Cambria Math" w:cstheme="minorHAnsi"/>
+                <w:lang w:val="en-US"/>
+              </w:rPr>
+              <m:t>x</m:t>
+            </m:r>
+          </m:e>
+          <m:sub>
+            <m:r>
+              <w:rPr>
+                <w:rFonts w:ascii="Cambria Math" w:hAnsi="Cambria Math" w:cstheme="minorHAnsi"/>
+                <w:lang w:val="en-US"/>
+              </w:rPr>
+              <m:t>2</m:t>
+            </m:r>
+          </m:sub>
+        </m:sSub>
+        <m:r>
+          <w:rPr>
+            <w:rFonts w:ascii="Cambria Math" w:hAnsi="Cambria Math" w:cstheme="minorHAnsi"/>
+            <w:lang w:val="en-US"/>
+          </w:rPr>
+          <m:t>…</m:t>
+        </m:r>
+        <m:sSub>
+          <m:sSubPr>
+            <m:ctrlPr>
+              <w:rPr>
+                <w:rFonts w:ascii="Cambria Math" w:hAnsi="Cambria Math" w:cstheme="minorHAnsi"/>
+                <w:i/>
+                <w:lang w:val="en-US"/>
+              </w:rPr>
+            </m:ctrlPr>
+          </m:sSubPr>
+          <m:e>
+            <m:r>
+              <w:rPr>
+                <w:rFonts w:ascii="Cambria Math" w:hAnsi="Cambria Math" w:cstheme="minorHAnsi"/>
+                <w:lang w:val="en-US"/>
+              </w:rPr>
+              <m:t>x</m:t>
+            </m:r>
+          </m:e>
+          <m:sub>
+            <m:r>
+              <w:rPr>
+                <w:rFonts w:ascii="Cambria Math" w:hAnsi="Cambria Math" w:cstheme="minorHAnsi"/>
+                <w:lang w:val="en-US"/>
+              </w:rPr>
+              <m:t>24</m:t>
+            </m:r>
+          </m:sub>
+        </m:sSub>
+      </m:oMath>
+      <w:r>
+        <w:rPr>
+          <w:rFonts w:eastAsiaTheme="minorEastAsia" w:cstheme="minorHAnsi"/>
+          <w:lang w:val="en-US"/>
+        </w:rPr>
+        <w:t>, then, there exists no cross-over/mutation that could cause such chromosome to become invalid.</w:t>
+      </w:r>
+    </w:p>
+    <w:p>
+      <w:pPr>
+        <w:spacing w:line="276" w:lineRule="auto"/>
+        <w:jc w:val="both"/>
+        <w:rPr>
+          <w:rFonts w:cstheme="minorHAnsi"/>
+          <w:i/>
+          <w:iCs/>
+          <w:lang w:val="en-US"/>
+        </w:rPr>
+      </w:pPr>
+      <w:r>
+        <w:rPr>
+          <w:rFonts w:cstheme="minorHAnsi"/>
+          <w:i/>
+          <w:iCs/>
+          <w:lang w:val="en-US"/>
+        </w:rPr>
+        <w:t>Fitness function</w:t>
+      </w:r>
+      <w:r>
+        <w:rPr>
+          <w:rFonts w:cstheme="minorHAnsi"/>
+          <w:i/>
+          <w:iCs/>
+          <w:lang w:val="en-US"/>
+        </w:rPr>
+        <w:t>:</w:t>
+      </w:r>
+    </w:p>
+    <w:p>
+      <w:pPr>
+        <w:spacing w:line="276" w:lineRule="auto"/>
+        <w:jc w:val="both"/>
+        <w:rPr>
+          <w:rFonts w:eastAsiaTheme="minorEastAsia" w:cstheme="minorHAnsi"/>
+          <w:lang w:val="en-US"/>
+        </w:rPr>
+      </w:pPr>
+      <w:r>
+        <w:rPr>
+          <w:rFonts w:eastAsiaTheme="minorEastAsia" w:cstheme="minorHAnsi"/>
+          <w:lang w:val="en-US"/>
+        </w:rPr>
+        <w:lastRenderedPageBreak/>
+        <w:t>For the fitness function we consider the number of threats generated on the board</w:t>
+      </w:r>
+      <w:r>
+        <w:rPr>
+          <w:rFonts w:eastAsiaTheme="minorEastAsia" w:cstheme="minorHAnsi"/>
+          <w:lang w:val="en-US"/>
+        </w:rPr>
+        <w:t>. We do it as follows:</w:t>
+      </w:r>
+    </w:p>
+    <w:p>
+      <w:pPr>
+        <w:spacing w:line="276" w:lineRule="auto"/>
+        <w:jc w:val="both"/>
+        <w:rPr>
+          <w:rFonts w:eastAsiaTheme="minorEastAsia" w:cstheme="minorHAnsi"/>
+          <w:lang w:val="en-US"/>
+        </w:rPr>
+      </w:pPr>
+      <w:r>
+        <w:rPr>
+          <w:rFonts w:eastAsiaTheme="minorEastAsia" w:cstheme="minorHAnsi"/>
+          <w:lang w:val="en-US"/>
+        </w:rPr>
+        <w:t xml:space="preserve">For each </w:t>
+      </w:r>
+      <m:oMath>
+        <m:sSub>
+          <m:sSubPr>
+            <m:ctrlPr>
+              <w:rPr>
+                <w:rFonts w:ascii="Cambria Math" w:hAnsi="Cambria Math" w:cstheme="minorHAnsi"/>
+                <w:i/>
+                <w:lang w:val="en-US"/>
+              </w:rPr>
+            </m:ctrlPr>
+          </m:sSubPr>
+          <m:e>
+            <m:r>
+              <w:rPr>
+                <w:rFonts w:ascii="Cambria Math" w:hAnsi="Cambria Math" w:cstheme="minorHAnsi"/>
+                <w:lang w:val="en-US"/>
+              </w:rPr>
+              <m:t>Q</m:t>
+            </m:r>
+          </m:e>
+          <m:sub>
+            <m:r>
+              <w:rPr>
+                <w:rFonts w:ascii="Cambria Math" w:hAnsi="Cambria Math" w:cstheme="minorHAnsi"/>
+                <w:lang w:val="en-US"/>
+              </w:rPr>
+              <m:t>i</m:t>
+            </m:r>
+          </m:sub>
+        </m:sSub>
+      </m:oMath>
+      <w:r>
+        <w:rPr>
+          <w:rFonts w:eastAsiaTheme="minorEastAsia" w:cstheme="minorHAnsi"/>
+          <w:lang w:val="en-US"/>
+        </w:rPr>
+        <w:t xml:space="preserve"> count the number of </w:t>
+      </w:r>
+      <m:oMath>
+        <m:sSub>
+          <m:sSubPr>
+            <m:ctrlPr>
+              <w:rPr>
+                <w:rFonts w:ascii="Cambria Math" w:hAnsi="Cambria Math" w:cstheme="minorHAnsi"/>
+                <w:i/>
+                <w:lang w:val="en-US"/>
+              </w:rPr>
+            </m:ctrlPr>
+          </m:sSubPr>
+          <m:e>
+            <m:r>
+              <w:rPr>
+                <w:rFonts w:ascii="Cambria Math" w:hAnsi="Cambria Math" w:cstheme="minorHAnsi"/>
+                <w:lang w:val="en-US"/>
+              </w:rPr>
+              <m:t>Q</m:t>
+            </m:r>
+          </m:e>
+          <m:sub>
+            <m:r>
+              <w:rPr>
+                <w:rFonts w:ascii="Cambria Math" w:hAnsi="Cambria Math" w:cstheme="minorHAnsi"/>
+                <w:lang w:val="en-US"/>
+              </w:rPr>
+              <m:t>j</m:t>
+            </m:r>
+          </m:sub>
+        </m:sSub>
+      </m:oMath>
+      <w:r>
+        <w:rPr>
+          <w:rFonts w:eastAsiaTheme="minorEastAsia" w:cstheme="minorHAnsi"/>
+          <w:lang w:val="en-US"/>
+        </w:rPr>
+        <w:t xml:space="preserve"> that are either on the same columns or on the same diagonals</w:t>
+      </w:r>
+      <w:r>
+        <w:rPr>
+          <w:rFonts w:eastAsiaTheme="minorEastAsia" w:cstheme="minorHAnsi"/>
+          <w:lang w:val="en-US"/>
+        </w:rPr>
+        <w:t xml:space="preserve"> such that </w:t>
+      </w:r>
+      <m:oMath>
+        <m:r>
+          <w:rPr>
+            <w:rFonts w:ascii="Cambria Math" w:hAnsi="Cambria Math" w:cstheme="minorHAnsi"/>
+            <w:lang w:val="en-US"/>
+          </w:rPr>
+          <m:t>j&gt;i</m:t>
+        </m:r>
+      </m:oMath>
+    </w:p>
+    <w:p>
+      <w:pPr>
+        <w:spacing w:line="276" w:lineRule="auto"/>
+        <w:jc w:val="both"/>
+        <w:rPr>
+          <w:rFonts w:eastAsiaTheme="minorEastAsia" w:cstheme="minorHAnsi"/>
+          <w:lang w:val="en-US"/>
+        </w:rPr>
+      </w:pPr>
+      <w:r>
+        <w:rPr>
+          <w:rFonts w:eastAsiaTheme="minorEastAsia" w:cstheme="minorHAnsi"/>
+          <w:lang w:val="en-US"/>
+        </w:rPr>
+        <w:t xml:space="preserve">We say that </w:t>
+      </w:r>
+      <m:oMath>
+        <m:sSub>
+          <m:sSubPr>
+            <m:ctrlPr>
+              <w:rPr>
+                <w:rFonts w:ascii="Cambria Math" w:hAnsi="Cambria Math" w:cstheme="minorHAnsi"/>
+                <w:i/>
+                <w:lang w:val="en-US"/>
+              </w:rPr>
+            </m:ctrlPr>
+          </m:sSubPr>
+          <m:e>
+            <m:r>
+              <w:rPr>
+                <w:rFonts w:ascii="Cambria Math" w:hAnsi="Cambria Math" w:cstheme="minorHAnsi"/>
+                <w:lang w:val="en-US"/>
+              </w:rPr>
+              <m:t>Q</m:t>
+            </m:r>
+          </m:e>
+          <m:sub>
+            <m:r>
+              <w:rPr>
+                <w:rFonts w:ascii="Cambria Math" w:hAnsi="Cambria Math" w:cstheme="minorHAnsi"/>
+                <w:lang w:val="en-US"/>
+              </w:rPr>
+              <m:t>i</m:t>
+            </m:r>
+          </m:sub>
+        </m:sSub>
+      </m:oMath>
+      <w:r>
+        <w:rPr>
+          <w:rFonts w:eastAsiaTheme="minorEastAsia" w:cstheme="minorHAnsi"/>
+          <w:lang w:val="en-US"/>
+        </w:rPr>
+        <w:t xml:space="preserve"> and </w:t>
+      </w:r>
+      <m:oMath>
+        <m:sSub>
+          <m:sSubPr>
+            <m:ctrlPr>
+              <w:rPr>
+                <w:rFonts w:ascii="Cambria Math" w:hAnsi="Cambria Math" w:cstheme="minorHAnsi"/>
+                <w:i/>
+                <w:lang w:val="en-US"/>
+              </w:rPr>
+            </m:ctrlPr>
+          </m:sSubPr>
+          <m:e>
+            <m:r>
+              <w:rPr>
+                <w:rFonts w:ascii="Cambria Math" w:hAnsi="Cambria Math" w:cstheme="minorHAnsi"/>
+                <w:lang w:val="en-US"/>
+              </w:rPr>
+              <m:t>Q</m:t>
+            </m:r>
+          </m:e>
+          <m:sub>
+            <m:r>
+              <w:rPr>
+                <w:rFonts w:ascii="Cambria Math" w:hAnsi="Cambria Math" w:cstheme="minorHAnsi"/>
+                <w:lang w:val="en-US"/>
+              </w:rPr>
+              <m:t>j</m:t>
+            </m:r>
+          </m:sub>
+        </m:sSub>
+      </m:oMath>
+      <w:r>
+        <w:rPr>
+          <w:rFonts w:eastAsiaTheme="minorEastAsia" w:cstheme="minorHAnsi"/>
+          <w:lang w:val="en-US"/>
+        </w:rPr>
+        <w:t xml:space="preserve"> are on the same </w:t>
+      </w:r>
+      <w:r>
+        <w:rPr>
+          <w:rFonts w:eastAsiaTheme="minorEastAsia" w:cstheme="minorHAnsi"/>
+          <w:lang w:val="en-US"/>
+        </w:rPr>
+        <w:t>column</w:t>
+      </w:r>
+      <w:r>
+        <w:rPr>
+          <w:rFonts w:eastAsiaTheme="minorEastAsia" w:cstheme="minorHAnsi"/>
+          <w:lang w:val="en-US"/>
+        </w:rPr>
+        <w:t xml:space="preserve"> if </w:t>
+      </w:r>
+      <m:oMath>
+        <m:sSub>
+          <m:sSubPr>
+            <m:ctrlPr>
+              <w:rPr>
+                <w:rFonts w:ascii="Cambria Math" w:hAnsi="Cambria Math" w:cstheme="minorHAnsi"/>
+                <w:i/>
+                <w:lang w:val="en-US"/>
+              </w:rPr>
+            </m:ctrlPr>
+          </m:sSubPr>
+          <m:e>
+            <m:r>
+              <w:rPr>
+                <w:rFonts w:ascii="Cambria Math" w:hAnsi="Cambria Math" w:cstheme="minorHAnsi"/>
+                <w:lang w:val="en-US"/>
+              </w:rPr>
+              <m:t>Q</m:t>
+            </m:r>
+          </m:e>
+          <m:sub>
+            <m:r>
+              <w:rPr>
+                <w:rFonts w:ascii="Cambria Math" w:hAnsi="Cambria Math" w:cstheme="minorHAnsi"/>
+                <w:lang w:val="en-US"/>
+              </w:rPr>
+              <m:t>i</m:t>
+            </m:r>
+          </m:sub>
+        </m:sSub>
+      </m:oMath>
+      <w:r>
+        <w:rPr>
+          <w:rFonts w:eastAsiaTheme="minorEastAsia" w:cstheme="minorHAnsi"/>
+          <w:lang w:val="en-US"/>
+        </w:rPr>
+        <w:t xml:space="preserve"> = </w:t>
+      </w:r>
+      <m:oMath>
+        <m:sSub>
+          <m:sSubPr>
+            <m:ctrlPr>
+              <w:rPr>
+                <w:rFonts w:ascii="Cambria Math" w:hAnsi="Cambria Math" w:cstheme="minorHAnsi"/>
+                <w:i/>
+                <w:lang w:val="en-US"/>
+              </w:rPr>
+            </m:ctrlPr>
+          </m:sSubPr>
+          <m:e>
+            <m:r>
+              <w:rPr>
+                <w:rFonts w:ascii="Cambria Math" w:hAnsi="Cambria Math" w:cstheme="minorHAnsi"/>
+                <w:lang w:val="en-US"/>
+              </w:rPr>
+              <m:t>Q</m:t>
+            </m:r>
+          </m:e>
+          <m:sub>
+            <m:r>
+              <w:rPr>
+                <w:rFonts w:ascii="Cambria Math" w:hAnsi="Cambria Math" w:cstheme="minorHAnsi"/>
+                <w:lang w:val="en-US"/>
+              </w:rPr>
+              <m:t>j</m:t>
+            </m:r>
+          </m:sub>
+        </m:sSub>
+      </m:oMath>
+    </w:p>
+    <w:p>
+      <w:pPr>
+        <w:spacing w:line="276" w:lineRule="auto"/>
+        <w:jc w:val="both"/>
+        <w:rPr>
+          <w:rFonts w:eastAsiaTheme="minorEastAsia" w:cstheme="minorHAnsi"/>
+          <w:lang w:val="en-US"/>
+        </w:rPr>
+      </w:pPr>
+      <w:r>
+        <w:rPr>
+          <w:rFonts w:eastAsiaTheme="minorEastAsia" w:cstheme="minorHAnsi"/>
+          <w:lang w:val="en-US"/>
+        </w:rPr>
+        <w:t xml:space="preserve">We say that </w:t>
+      </w:r>
+      <m:oMath>
+        <m:sSub>
+          <m:sSubPr>
+            <m:ctrlPr>
+              <w:rPr>
+                <w:rFonts w:ascii="Cambria Math" w:hAnsi="Cambria Math" w:cstheme="minorHAnsi"/>
+                <w:i/>
+                <w:lang w:val="en-US"/>
+              </w:rPr>
+            </m:ctrlPr>
+          </m:sSubPr>
+          <m:e>
+            <m:r>
+              <w:rPr>
+                <w:rFonts w:ascii="Cambria Math" w:hAnsi="Cambria Math" w:cstheme="minorHAnsi"/>
+                <w:lang w:val="en-US"/>
+              </w:rPr>
+              <m:t>Q</m:t>
+            </m:r>
+          </m:e>
+          <m:sub>
+            <m:r>
+              <w:rPr>
+                <w:rFonts w:ascii="Cambria Math" w:hAnsi="Cambria Math" w:cstheme="minorHAnsi"/>
+                <w:lang w:val="en-US"/>
+              </w:rPr>
+              <m:t>i</m:t>
+            </m:r>
+          </m:sub>
+        </m:sSub>
+      </m:oMath>
+      <w:r>
+        <w:rPr>
+          <w:rFonts w:eastAsiaTheme="minorEastAsia" w:cstheme="minorHAnsi"/>
+          <w:lang w:val="en-US"/>
+        </w:rPr>
+        <w:t xml:space="preserve"> and </w:t>
+      </w:r>
+      <m:oMath>
+        <m:sSub>
+          <m:sSubPr>
+            <m:ctrlPr>
+              <w:rPr>
+                <w:rFonts w:ascii="Cambria Math" w:hAnsi="Cambria Math" w:cstheme="minorHAnsi"/>
+                <w:i/>
+                <w:lang w:val="en-US"/>
+              </w:rPr>
+            </m:ctrlPr>
+          </m:sSubPr>
+          <m:e>
+            <m:r>
+              <w:rPr>
+                <w:rFonts w:ascii="Cambria Math" w:hAnsi="Cambria Math" w:cstheme="minorHAnsi"/>
+                <w:lang w:val="en-US"/>
+              </w:rPr>
+              <m:t>Q</m:t>
+            </m:r>
+          </m:e>
+          <m:sub>
+            <m:r>
+              <w:rPr>
+                <w:rFonts w:ascii="Cambria Math" w:hAnsi="Cambria Math" w:cstheme="minorHAnsi"/>
+                <w:lang w:val="en-US"/>
+              </w:rPr>
+              <m:t>j</m:t>
+            </m:r>
+          </m:sub>
+        </m:sSub>
+      </m:oMath>
+      <w:r>
+        <w:rPr>
+          <w:rFonts w:eastAsiaTheme="minorEastAsia" w:cstheme="minorHAnsi"/>
+          <w:lang w:val="en-US"/>
+        </w:rPr>
+        <w:t xml:space="preserve"> are on the same diagonal if </w:t>
+      </w:r>
+      <m:oMath>
+        <m:sSub>
+          <m:sSubPr>
+            <m:ctrlPr>
+              <w:rPr>
+                <w:rFonts w:ascii="Cambria Math" w:hAnsi="Cambria Math" w:cstheme="minorHAnsi"/>
+                <w:i/>
+                <w:lang w:val="en-US"/>
+              </w:rPr>
+            </m:ctrlPr>
+          </m:sSubPr>
+          <m:e>
+            <m:r>
+              <w:rPr>
+                <w:rFonts w:ascii="Cambria Math" w:hAnsi="Cambria Math" w:cstheme="minorHAnsi"/>
+                <w:lang w:val="en-US"/>
+              </w:rPr>
+              <m:t>Q</m:t>
+            </m:r>
+          </m:e>
+          <m:sub>
+            <m:r>
+              <w:rPr>
+                <w:rFonts w:ascii="Cambria Math" w:hAnsi="Cambria Math" w:cstheme="minorHAnsi"/>
+                <w:lang w:val="en-US"/>
+              </w:rPr>
+              <m:t>i</m:t>
+            </m:r>
+          </m:sub>
+        </m:sSub>
+        <m:r>
+          <w:rPr>
+            <w:rFonts w:ascii="Cambria Math" w:hAnsi="Cambria Math" w:cstheme="minorHAnsi"/>
+            <w:lang w:val="en-US"/>
+          </w:rPr>
+          <m:t>+(j-i)</m:t>
+        </m:r>
+      </m:oMath>
+      <w:r>
+        <w:rPr>
+          <w:rFonts w:eastAsiaTheme="minorEastAsia" w:cstheme="minorHAnsi"/>
+          <w:lang w:val="en-US"/>
+        </w:rPr>
+        <w:t xml:space="preserve"> = </w:t>
+      </w:r>
+      <m:oMath>
+        <m:sSub>
+          <m:sSubPr>
+            <m:ctrlPr>
+              <w:rPr>
+                <w:rFonts w:ascii="Cambria Math" w:hAnsi="Cambria Math" w:cstheme="minorHAnsi"/>
+                <w:i/>
+                <w:lang w:val="en-US"/>
+              </w:rPr>
+            </m:ctrlPr>
+          </m:sSubPr>
+          <m:e>
+            <m:r>
+              <w:rPr>
+                <w:rFonts w:ascii="Cambria Math" w:hAnsi="Cambria Math" w:cstheme="minorHAnsi"/>
+                <w:lang w:val="en-US"/>
+              </w:rPr>
+              <m:t>Q</m:t>
+            </m:r>
+          </m:e>
+          <m:sub>
+            <m:r>
+              <w:rPr>
+                <w:rFonts w:ascii="Cambria Math" w:hAnsi="Cambria Math" w:cstheme="minorHAnsi"/>
+                <w:lang w:val="en-US"/>
+              </w:rPr>
+              <m:t>j</m:t>
+            </m:r>
+          </m:sub>
+        </m:sSub>
+      </m:oMath>
+      <w:r>
+        <w:rPr>
+          <w:rFonts w:eastAsiaTheme="minorEastAsia" w:cstheme="minorHAnsi"/>
+          <w:lang w:val="en-US"/>
+        </w:rPr>
+        <w:t xml:space="preserve"> or </w:t>
+      </w:r>
+      <m:oMath>
+        <m:sSub>
+          <m:sSubPr>
+            <m:ctrlPr>
+              <w:rPr>
+                <w:rFonts w:ascii="Cambria Math" w:hAnsi="Cambria Math" w:cstheme="minorHAnsi"/>
+                <w:i/>
+                <w:lang w:val="en-US"/>
+              </w:rPr>
+            </m:ctrlPr>
+          </m:sSubPr>
+          <m:e>
+            <m:r>
+              <w:rPr>
+                <w:rFonts w:ascii="Cambria Math" w:hAnsi="Cambria Math" w:cstheme="minorHAnsi"/>
+                <w:lang w:val="en-US"/>
+              </w:rPr>
+              <m:t>Q</m:t>
+            </m:r>
+          </m:e>
+          <m:sub>
+            <m:r>
+              <w:rPr>
+                <w:rFonts w:ascii="Cambria Math" w:hAnsi="Cambria Math" w:cstheme="minorHAnsi"/>
+                <w:lang w:val="en-US"/>
+              </w:rPr>
+              <m:t>i</m:t>
+            </m:r>
+          </m:sub>
+        </m:sSub>
+        <m:r>
+          <w:rPr>
+            <w:rFonts w:ascii="Cambria Math" w:hAnsi="Cambria Math" w:cstheme="minorHAnsi"/>
+            <w:lang w:val="en-US"/>
+          </w:rPr>
+          <m:t>-</m:t>
+        </m:r>
+        <m:r>
+          <w:rPr>
+            <w:rFonts w:ascii="Cambria Math" w:hAnsi="Cambria Math" w:cstheme="minorHAnsi"/>
+            <w:lang w:val="en-US"/>
+          </w:rPr>
+          <m:t>(j-i)</m:t>
+        </m:r>
+      </m:oMath>
+      <w:r>
+        <w:rPr>
+          <w:rFonts w:eastAsiaTheme="minorEastAsia" w:cstheme="minorHAnsi"/>
+          <w:lang w:val="en-US"/>
+        </w:rPr>
+        <w:t xml:space="preserve"> = </w:t>
+      </w:r>
+      <m:oMath>
+        <m:sSub>
+          <m:sSubPr>
+            <m:ctrlPr>
+              <w:rPr>
+                <w:rFonts w:ascii="Cambria Math" w:hAnsi="Cambria Math" w:cstheme="minorHAnsi"/>
+                <w:i/>
+                <w:lang w:val="en-US"/>
+              </w:rPr>
+            </m:ctrlPr>
+          </m:sSubPr>
+          <m:e>
+            <m:r>
+              <w:rPr>
+                <w:rFonts w:ascii="Cambria Math" w:hAnsi="Cambria Math" w:cstheme="minorHAnsi"/>
+                <w:lang w:val="en-US"/>
+              </w:rPr>
+              <m:t>Q</m:t>
+            </m:r>
+          </m:e>
+          <m:sub>
+            <m:r>
+              <w:rPr>
+                <w:rFonts w:ascii="Cambria Math" w:hAnsi="Cambria Math" w:cstheme="minorHAnsi"/>
+                <w:lang w:val="en-US"/>
+              </w:rPr>
+              <m:t>j</m:t>
+            </m:r>
+          </m:sub>
+        </m:sSub>
+      </m:oMath>
+    </w:p>
+    <w:p>
+      <w:pPr>
+        <w:spacing w:line="276" w:lineRule="auto"/>
+        <w:jc w:val="both"/>
+        <w:rPr>
+          <w:rFonts w:eastAsiaTheme="minorEastAsia" w:cstheme="minorHAnsi"/>
+          <w:lang w:val="en-US"/>
+        </w:rPr>
+      </w:pPr>
+      <w:r>
+        <w:rPr>
+          <w:rFonts w:eastAsiaTheme="minorEastAsia" w:cstheme="minorHAnsi"/>
+          <w:lang w:val="en-US"/>
+        </w:rPr>
+        <w:t>By this definition a chromosome if more fit the number returned by this function is lower.</w:t>
+      </w:r>
+    </w:p>
+    <w:p>
+      <w:pPr>
+        <w:spacing w:line="276" w:lineRule="auto"/>
+        <w:jc w:val="both"/>
+        <w:rPr>
+          <w:rFonts w:cstheme="minorHAnsi"/>
+          <w:i/>
+          <w:iCs/>
+          <w:lang w:val="en-US"/>
+        </w:rPr>
+      </w:pPr>
+      <w:r>
+        <w:rPr>
+          <w:rFonts w:cstheme="minorHAnsi"/>
+          <w:i/>
+          <w:iCs/>
+          <w:lang w:val="en-US"/>
+        </w:rPr>
+        <w:t>Selection mechanism</w:t>
+      </w:r>
+      <w:r>
+        <w:rPr>
+          <w:rFonts w:cstheme="minorHAnsi"/>
+          <w:i/>
+          <w:iCs/>
+          <w:lang w:val="en-US"/>
+        </w:rPr>
+        <w:t>:</w:t>
+      </w:r>
+    </w:p>
+    <w:p>
+      <w:pPr>
+        <w:spacing w:line="276" w:lineRule="auto"/>
+        <w:jc w:val="both"/>
+        <w:rPr>
+          <w:rFonts w:eastAsiaTheme="minorEastAsia" w:cstheme="minorHAnsi"/>
+          <w:lang w:val="en-US"/>
+        </w:rPr>
+      </w:pPr>
+      <w:r>
+        <w:rPr>
+          <w:rFonts w:eastAsiaTheme="minorEastAsia" w:cstheme="minorHAnsi"/>
+          <w:lang w:val="en-US"/>
+        </w:rPr>
+        <w:t xml:space="preserve">The selection mechanism we used is a roulette wheel selection, </w:t>
+      </w:r>
+      <w:r>
+        <w:rPr>
+          <w:rFonts w:eastAsiaTheme="minorEastAsia" w:cstheme="minorHAnsi"/>
+          <w:lang w:val="en-US"/>
+        </w:rPr>
+        <w:t xml:space="preserve">before applying this selection we are inverting the fitness function such that each chromomere fitness F will correspond to </w:t>
+      </w:r>
+      <m:oMath>
+        <m:f>
+          <m:fPr>
+            <m:ctrlPr>
+              <w:rPr>
+                <w:rFonts w:ascii="Cambria Math" w:hAnsi="Cambria Math" w:cstheme="minorHAnsi"/>
+                <w:i/>
+                <w:lang w:val="en-US"/>
+              </w:rPr>
+            </m:ctrlPr>
+          </m:fPr>
+          <m:num>
+            <m:r>
+              <w:rPr>
+                <w:rFonts w:ascii="Cambria Math" w:hAnsi="Cambria Math" w:cstheme="minorHAnsi"/>
+                <w:lang w:val="en-US"/>
+              </w:rPr>
+              <m:t>1</m:t>
+            </m:r>
+          </m:num>
+          <m:den>
+            <m:r>
+              <w:rPr>
+                <w:rFonts w:ascii="Cambria Math" w:hAnsi="Cambria Math" w:cstheme="minorHAnsi"/>
+                <w:lang w:val="en-US"/>
+              </w:rPr>
+              <m:t>F+ε</m:t>
+            </m:r>
+          </m:den>
+        </m:f>
+      </m:oMath>
+      <w:r>
+        <w:rPr>
+          <w:rFonts w:eastAsiaTheme="minorEastAsia" w:cstheme="minorHAnsi"/>
+          <w:lang w:val="en-US"/>
+        </w:rPr>
+        <w:t xml:space="preserve"> where </w:t>
+      </w:r>
+      <m:oMath>
+        <m:r>
+          <w:rPr>
+            <w:rFonts w:ascii="Cambria Math" w:hAnsi="Cambria Math" w:cstheme="minorHAnsi"/>
+            <w:lang w:val="en-US"/>
+          </w:rPr>
+          <m:t>ε</m:t>
+        </m:r>
+      </m:oMath>
+      <w:r>
+        <w:rPr>
+          <w:rFonts w:eastAsiaTheme="minorEastAsia" w:cstheme="minorHAnsi"/>
+          <w:lang w:val="en-US"/>
+        </w:rPr>
+        <w:t xml:space="preserve"> is a number close to 0 to avoid division by 0.</w:t>
+      </w:r>
+    </w:p>
+    <w:p>
+      <w:pPr>
+        <w:spacing w:line="276" w:lineRule="auto"/>
+        <w:jc w:val="both"/>
+        <w:rPr>
+          <w:rFonts w:cstheme="minorHAnsi"/>
+          <w:i/>
+          <w:iCs/>
+          <w:lang w:val="en-US"/>
+        </w:rPr>
+      </w:pPr>
+      <w:r>
+        <w:rPr>
+          <w:rFonts w:cstheme="minorHAnsi"/>
+          <w:i/>
+          <w:iCs/>
+          <w:lang w:val="en-US"/>
+        </w:rPr>
+        <w:t>Cross-over function</w:t>
+      </w:r>
+      <w:r>
+        <w:rPr>
+          <w:rFonts w:cstheme="minorHAnsi"/>
+          <w:i/>
+          <w:iCs/>
+          <w:lang w:val="en-US"/>
+        </w:rPr>
+        <w:t>:</w:t>
+      </w:r>
+    </w:p>
+    <w:p>
+      <w:pPr>
+        <w:spacing w:line="276" w:lineRule="auto"/>
+        <w:jc w:val="both"/>
+        <w:rPr>
+          <w:rFonts w:eastAsiaTheme="minorEastAsia" w:cstheme="minorHAnsi"/>
+          <w:lang w:val="en-US"/>
+        </w:rPr>
+      </w:pPr>
+      <w:r>
+        <w:rPr>
+          <w:rFonts w:cstheme="minorHAnsi"/>
+          <w:lang w:val="en-US"/>
+        </w:rPr>
+        <w:t xml:space="preserve">The cross-over function we chose is the uniform binary cross over. That is, </w:t>
+      </w:r>
+      <w:r>
+        <w:rPr>
+          <w:rFonts w:cstheme="minorHAnsi"/>
+          <w:lang w:val="en-US"/>
+        </w:rPr>
+        <w:t xml:space="preserve">given two chromosomes </w:t>
+      </w:r>
+      <m:oMath>
+        <m:sSub>
+          <m:sSubPr>
+            <m:ctrlPr>
+              <w:rPr>
+                <w:rFonts w:ascii="Cambria Math" w:hAnsi="Cambria Math" w:cstheme="minorHAnsi"/>
+                <w:i/>
+                <w:lang w:val="en-US"/>
+              </w:rPr>
+            </m:ctrlPr>
+          </m:sSubPr>
+          <m:e>
+            <m:r>
+              <w:rPr>
+                <w:rFonts w:ascii="Cambria Math" w:hAnsi="Cambria Math" w:cstheme="minorHAnsi"/>
+                <w:lang w:val="en-US"/>
+              </w:rPr>
+              <m:t>c</m:t>
+            </m:r>
+          </m:e>
+          <m:sub>
+            <m:r>
+              <w:rPr>
+                <w:rFonts w:ascii="Cambria Math" w:hAnsi="Cambria Math" w:cstheme="minorHAnsi"/>
+                <w:lang w:val="en-US"/>
+              </w:rPr>
+              <m:t>1</m:t>
+            </m:r>
+          </m:sub>
+        </m:sSub>
+        <m:r>
+          <w:rPr>
+            <w:rFonts w:ascii="Cambria Math" w:hAnsi="Cambria Math" w:cstheme="minorHAnsi"/>
+            <w:lang w:val="en-US"/>
+          </w:rPr>
+          <m:t>=</m:t>
+        </m:r>
+        <m:sSub>
+          <m:sSubPr>
+            <m:ctrlPr>
+              <w:rPr>
+                <w:rFonts w:ascii="Cambria Math" w:hAnsi="Cambria Math" w:cstheme="minorHAnsi"/>
+                <w:i/>
+                <w:lang w:val="en-US"/>
+              </w:rPr>
+            </m:ctrlPr>
+          </m:sSubPr>
+          <m:e>
+            <m:r>
+              <w:rPr>
+                <w:rFonts w:ascii="Cambria Math" w:hAnsi="Cambria Math" w:cstheme="minorHAnsi"/>
+                <w:lang w:val="en-US"/>
+              </w:rPr>
+              <m:t>x</m:t>
+            </m:r>
+          </m:e>
+          <m:sub>
+            <m:r>
+              <w:rPr>
+                <w:rFonts w:ascii="Cambria Math" w:hAnsi="Cambria Math" w:cstheme="minorHAnsi"/>
+                <w:lang w:val="en-US"/>
+              </w:rPr>
+              <m:t>1_</m:t>
+            </m:r>
+            <m:r>
+              <w:rPr>
+                <w:rFonts w:ascii="Cambria Math" w:hAnsi="Cambria Math" w:cstheme="minorHAnsi"/>
+                <w:lang w:val="en-US"/>
+              </w:rPr>
+              <m:t>1</m:t>
+            </m:r>
+          </m:sub>
+        </m:sSub>
+        <m:sSub>
+          <m:sSubPr>
+            <m:ctrlPr>
+              <w:rPr>
+                <w:rFonts w:ascii="Cambria Math" w:hAnsi="Cambria Math" w:cstheme="minorHAnsi"/>
+                <w:i/>
+                <w:lang w:val="en-US"/>
+              </w:rPr>
+            </m:ctrlPr>
+          </m:sSubPr>
+          <m:e>
+            <m:r>
+              <w:rPr>
+                <w:rFonts w:ascii="Cambria Math" w:hAnsi="Cambria Math" w:cstheme="minorHAnsi"/>
+                <w:lang w:val="en-US"/>
+              </w:rPr>
+              <m:t>x</m:t>
+            </m:r>
+          </m:e>
+          <m:sub>
+            <m:r>
+              <w:rPr>
+                <w:rFonts w:ascii="Cambria Math" w:hAnsi="Cambria Math" w:cstheme="minorHAnsi"/>
+                <w:lang w:val="en-US"/>
+              </w:rPr>
+              <m:t>1_</m:t>
+            </m:r>
+            <m:r>
+              <w:rPr>
+                <w:rFonts w:ascii="Cambria Math" w:hAnsi="Cambria Math" w:cstheme="minorHAnsi"/>
+                <w:lang w:val="en-US"/>
+              </w:rPr>
+              <m:t>2</m:t>
+            </m:r>
+          </m:sub>
+        </m:sSub>
+        <m:r>
+          <w:rPr>
+            <w:rFonts w:ascii="Cambria Math" w:hAnsi="Cambria Math" w:cstheme="minorHAnsi"/>
+            <w:lang w:val="en-US"/>
+          </w:rPr>
+          <m:t>…</m:t>
+        </m:r>
+        <m:sSub>
+          <m:sSubPr>
+            <m:ctrlPr>
+              <w:rPr>
+                <w:rFonts w:ascii="Cambria Math" w:hAnsi="Cambria Math" w:cstheme="minorHAnsi"/>
+                <w:i/>
+                <w:lang w:val="en-US"/>
+              </w:rPr>
+            </m:ctrlPr>
+          </m:sSubPr>
+          <m:e>
+            <m:r>
+              <w:rPr>
+                <w:rFonts w:ascii="Cambria Math" w:hAnsi="Cambria Math" w:cstheme="minorHAnsi"/>
+                <w:lang w:val="en-US"/>
+              </w:rPr>
+              <m:t>x</m:t>
+            </m:r>
+          </m:e>
+          <m:sub>
+            <m:r>
+              <w:rPr>
+                <w:rFonts w:ascii="Cambria Math" w:hAnsi="Cambria Math" w:cstheme="minorHAnsi"/>
+                <w:lang w:val="en-US"/>
+              </w:rPr>
+              <m:t>1_</m:t>
+            </m:r>
+            <m:r>
+              <w:rPr>
+                <w:rFonts w:ascii="Cambria Math" w:hAnsi="Cambria Math" w:cstheme="minorHAnsi"/>
+                <w:lang w:val="en-US"/>
+              </w:rPr>
+              <m:t>24</m:t>
+            </m:r>
+          </m:sub>
+        </m:sSub>
+      </m:oMath>
+      <w:r>
+        <w:rPr>
+          <w:rFonts w:cstheme="minorHAnsi"/>
+          <w:lang w:val="en-US"/>
+        </w:rPr>
+        <w:t xml:space="preserve"> and </w:t>
+      </w:r>
+      <m:oMath>
+        <m:sSub>
+          <m:sSubPr>
+            <m:ctrlPr>
+              <w:rPr>
+                <w:rFonts w:ascii="Cambria Math" w:hAnsi="Cambria Math" w:cstheme="minorHAnsi"/>
+                <w:i/>
+                <w:lang w:val="en-US"/>
+              </w:rPr>
+            </m:ctrlPr>
+          </m:sSubPr>
+          <m:e>
+            <m:r>
+              <w:rPr>
+                <w:rFonts w:ascii="Cambria Math" w:hAnsi="Cambria Math" w:cstheme="minorHAnsi"/>
+                <w:lang w:val="en-US"/>
+              </w:rPr>
+              <m:t>c</m:t>
+            </m:r>
+          </m:e>
+          <m:sub>
+            <m:r>
+              <w:rPr>
+                <w:rFonts w:ascii="Cambria Math" w:hAnsi="Cambria Math" w:cstheme="minorHAnsi"/>
+                <w:lang w:val="en-US"/>
+              </w:rPr>
+              <m:t>1</m:t>
+            </m:r>
+          </m:sub>
+        </m:sSub>
+        <m:r>
+          <w:rPr>
+            <w:rFonts w:ascii="Cambria Math" w:hAnsi="Cambria Math" w:cstheme="minorHAnsi"/>
+            <w:lang w:val="en-US"/>
+          </w:rPr>
+          <m:t>=</m:t>
+        </m:r>
+        <m:sSub>
+          <m:sSubPr>
+            <m:ctrlPr>
+              <w:rPr>
+                <w:rFonts w:ascii="Cambria Math" w:hAnsi="Cambria Math" w:cstheme="minorHAnsi"/>
+                <w:i/>
+                <w:lang w:val="en-US"/>
+              </w:rPr>
+            </m:ctrlPr>
+          </m:sSubPr>
+          <m:e>
+            <m:r>
+              <w:rPr>
+                <w:rFonts w:ascii="Cambria Math" w:hAnsi="Cambria Math" w:cstheme="minorHAnsi"/>
+                <w:lang w:val="en-US"/>
+              </w:rPr>
+              <m:t>x</m:t>
+            </m:r>
+          </m:e>
+          <m:sub>
+            <m:r>
+              <w:rPr>
+                <w:rFonts w:ascii="Cambria Math" w:hAnsi="Cambria Math" w:cstheme="minorHAnsi"/>
+                <w:lang w:val="en-US"/>
+              </w:rPr>
+              <m:t>2</m:t>
+            </m:r>
+            <m:r>
+              <w:rPr>
+                <w:rFonts w:ascii="Cambria Math" w:hAnsi="Cambria Math" w:cstheme="minorHAnsi"/>
+                <w:lang w:val="en-US"/>
+              </w:rPr>
+              <m:t>_1</m:t>
+            </m:r>
+          </m:sub>
+        </m:sSub>
+        <m:sSub>
+          <m:sSubPr>
+            <m:ctrlPr>
+              <w:rPr>
+                <w:rFonts w:ascii="Cambria Math" w:hAnsi="Cambria Math" w:cstheme="minorHAnsi"/>
+                <w:i/>
+                <w:lang w:val="en-US"/>
+              </w:rPr>
+            </m:ctrlPr>
+          </m:sSubPr>
+          <m:e>
+            <m:r>
+              <w:rPr>
+                <w:rFonts w:ascii="Cambria Math" w:hAnsi="Cambria Math" w:cstheme="minorHAnsi"/>
+                <w:lang w:val="en-US"/>
+              </w:rPr>
+              <m:t>x</m:t>
+            </m:r>
+          </m:e>
+          <m:sub>
+            <m:r>
+              <w:rPr>
+                <w:rFonts w:ascii="Cambria Math" w:hAnsi="Cambria Math" w:cstheme="minorHAnsi"/>
+                <w:lang w:val="en-US"/>
+              </w:rPr>
+              <m:t>2</m:t>
+            </m:r>
+            <m:r>
+              <w:rPr>
+                <w:rFonts w:ascii="Cambria Math" w:hAnsi="Cambria Math" w:cstheme="minorHAnsi"/>
+                <w:lang w:val="en-US"/>
+              </w:rPr>
+              <m:t>_2</m:t>
+            </m:r>
+          </m:sub>
+        </m:sSub>
+        <m:r>
+          <w:rPr>
+            <w:rFonts w:ascii="Cambria Math" w:hAnsi="Cambria Math" w:cstheme="minorHAnsi"/>
+            <w:lang w:val="en-US"/>
+          </w:rPr>
+          <m:t>…</m:t>
+        </m:r>
+        <m:sSub>
+          <m:sSubPr>
+            <m:ctrlPr>
+              <w:rPr>
+                <w:rFonts w:ascii="Cambria Math" w:hAnsi="Cambria Math" w:cstheme="minorHAnsi"/>
+                <w:i/>
+                <w:lang w:val="en-US"/>
+              </w:rPr>
+            </m:ctrlPr>
+          </m:sSubPr>
+          <m:e>
+            <m:r>
+              <w:rPr>
+                <w:rFonts w:ascii="Cambria Math" w:hAnsi="Cambria Math" w:cstheme="minorHAnsi"/>
+                <w:lang w:val="en-US"/>
+              </w:rPr>
+              <m:t>x</m:t>
+            </m:r>
+          </m:e>
+          <m:sub>
+            <m:r>
+              <w:rPr>
+                <w:rFonts w:ascii="Cambria Math" w:hAnsi="Cambria Math" w:cstheme="minorHAnsi"/>
+                <w:lang w:val="en-US"/>
+              </w:rPr>
+              <m:t>2</m:t>
+            </m:r>
+            <m:r>
+              <w:rPr>
+                <w:rFonts w:ascii="Cambria Math" w:hAnsi="Cambria Math" w:cstheme="minorHAnsi"/>
+                <w:lang w:val="en-US"/>
+              </w:rPr>
+              <m:t>_24</m:t>
+            </m:r>
+          </m:sub>
+        </m:sSub>
+      </m:oMath>
+      <w:r>
+        <w:rPr>
+          <w:rFonts w:eastAsiaTheme="minorEastAsia" w:cstheme="minorHAnsi"/>
+          <w:lang w:val="en-US"/>
+        </w:rPr>
+        <w:t xml:space="preserve"> the cross-over function creates two offspring’s: </w:t>
+      </w:r>
+    </w:p>
+    <w:p>
+      <w:pPr>
+        <w:spacing w:line="276" w:lineRule="auto"/>
+        <w:jc w:val="both"/>
+        <w:rPr>
+          <w:rFonts w:eastAsiaTheme="minorEastAsia" w:cstheme="minorHAnsi"/>
+          <w:lang w:val="en-US"/>
+        </w:rPr>
+      </w:pPr>
+      <m:oMath>
+        <m:sSubSup>
+          <m:sSubSupPr>
+            <m:ctrlPr>
+              <w:rPr>
+                <w:rFonts w:ascii="Cambria Math" w:eastAsiaTheme="minorEastAsia" w:hAnsi="Cambria Math" w:cstheme="minorHAnsi"/>
+                <w:i/>
+                <w:lang w:val="en-US"/>
+              </w:rPr>
+            </m:ctrlPr>
+          </m:sSubSupPr>
+          <m:e>
+            <m:r>
+              <w:rPr>
+                <w:rFonts w:ascii="Cambria Math" w:eastAsiaTheme="minorEastAsia" w:hAnsi="Cambria Math" w:cstheme="minorHAnsi"/>
+                <w:lang w:val="en-US"/>
+              </w:rPr>
+              <m:t>c</m:t>
+            </m:r>
+          </m:e>
+          <m:sub>
+            <m:r>
+              <w:rPr>
+                <w:rFonts w:ascii="Cambria Math" w:eastAsiaTheme="minorEastAsia" w:hAnsi="Cambria Math" w:cstheme="minorHAnsi"/>
+                <w:lang w:val="en-US"/>
+              </w:rPr>
+              <m:t>1</m:t>
+            </m:r>
+          </m:sub>
+          <m:sup>
+            <m:r>
+              <m:rPr>
+                <m:sty m:val="p"/>
+              </m:rPr>
+              <w:rPr>
+                <w:rFonts w:ascii="Cambria Math" w:eastAsiaTheme="minorEastAsia" w:hAnsi="Cambria Math" w:cstheme="minorHAnsi"/>
+                <w:lang w:val="en-US"/>
+              </w:rPr>
+              <m:t>,</m:t>
+            </m:r>
+          </m:sup>
+        </m:sSubSup>
+        <m:r>
+          <w:rPr>
+            <w:rFonts w:ascii="Cambria Math" w:hAnsi="Cambria Math" w:cstheme="minorHAnsi"/>
+            <w:lang w:val="en-US"/>
+          </w:rPr>
+          <m:t>=</m:t>
+        </m:r>
+        <m:sSubSup>
+          <m:sSubSupPr>
+            <m:ctrlPr>
+              <w:rPr>
+                <w:rFonts w:ascii="Cambria Math" w:hAnsi="Cambria Math" w:cstheme="minorHAnsi"/>
+                <w:i/>
+                <w:lang w:val="en-US"/>
+              </w:rPr>
+            </m:ctrlPr>
+          </m:sSubSupPr>
+          <m:e>
+            <m:r>
+              <w:rPr>
+                <w:rFonts w:ascii="Cambria Math" w:hAnsi="Cambria Math" w:cstheme="minorHAnsi"/>
+                <w:lang w:val="en-US"/>
+              </w:rPr>
+              <m:t>x</m:t>
+            </m:r>
+          </m:e>
+          <m:sub>
+            <m:r>
+              <w:rPr>
+                <w:rFonts w:ascii="Cambria Math" w:hAnsi="Cambria Math" w:cstheme="minorHAnsi"/>
+                <w:lang w:val="en-US"/>
+              </w:rPr>
+              <m:t>1_1</m:t>
+            </m:r>
+          </m:sub>
+          <m:sup>
+            <m:r>
+              <w:rPr>
+                <w:rFonts w:ascii="Cambria Math" w:hAnsi="Cambria Math" w:cstheme="minorHAnsi"/>
+                <w:lang w:val="en-US"/>
+              </w:rPr>
+              <m:t>'</m:t>
+            </m:r>
+          </m:sup>
+        </m:sSubSup>
+        <m:sSubSup>
+          <m:sSubSupPr>
+            <m:ctrlPr>
+              <w:rPr>
+                <w:rFonts w:ascii="Cambria Math" w:hAnsi="Cambria Math" w:cstheme="minorHAnsi"/>
+                <w:i/>
+                <w:lang w:val="en-US"/>
+              </w:rPr>
+            </m:ctrlPr>
+          </m:sSubSupPr>
+          <m:e>
+            <m:r>
+              <w:rPr>
+                <w:rFonts w:ascii="Cambria Math" w:hAnsi="Cambria Math" w:cstheme="minorHAnsi"/>
+                <w:lang w:val="en-US"/>
+              </w:rPr>
+              <m:t>x</m:t>
+            </m:r>
+          </m:e>
+          <m:sub>
+            <m:r>
+              <w:rPr>
+                <w:rFonts w:ascii="Cambria Math" w:hAnsi="Cambria Math" w:cstheme="minorHAnsi"/>
+                <w:lang w:val="en-US"/>
+              </w:rPr>
+              <m:t>2_2</m:t>
+            </m:r>
+          </m:sub>
+          <m:sup>
+            <m:r>
+              <w:rPr>
+                <w:rFonts w:ascii="Cambria Math" w:hAnsi="Cambria Math" w:cstheme="minorHAnsi"/>
+                <w:lang w:val="en-US"/>
+              </w:rPr>
+              <m:t>'</m:t>
+            </m:r>
+          </m:sup>
+        </m:sSubSup>
+        <m:r>
+          <w:rPr>
+            <w:rFonts w:ascii="Cambria Math" w:hAnsi="Cambria Math" w:cstheme="minorHAnsi"/>
+            <w:lang w:val="en-US"/>
+          </w:rPr>
+          <m:t>…</m:t>
+        </m:r>
+        <m:sSubSup>
+          <m:sSubSupPr>
+            <m:ctrlPr>
+              <w:rPr>
+                <w:rFonts w:ascii="Cambria Math" w:hAnsi="Cambria Math" w:cstheme="minorHAnsi"/>
+                <w:i/>
+                <w:lang w:val="en-US"/>
+              </w:rPr>
+            </m:ctrlPr>
+          </m:sSubSupPr>
+          <m:e>
+            <m:r>
+              <w:rPr>
+                <w:rFonts w:ascii="Cambria Math" w:hAnsi="Cambria Math" w:cstheme="minorHAnsi"/>
+                <w:lang w:val="en-US"/>
+              </w:rPr>
+              <m:t>x</m:t>
+            </m:r>
+          </m:e>
+          <m:sub>
+            <m:r>
+              <w:rPr>
+                <w:rFonts w:ascii="Cambria Math" w:hAnsi="Cambria Math" w:cstheme="minorHAnsi"/>
+                <w:lang w:val="en-US"/>
+              </w:rPr>
+              <m:t>1_24</m:t>
+            </m:r>
+          </m:sub>
+          <m:sup>
+            <m:r>
+              <w:rPr>
+                <w:rFonts w:ascii="Cambria Math" w:hAnsi="Cambria Math" w:cstheme="minorHAnsi"/>
+                <w:lang w:val="en-US"/>
+              </w:rPr>
+              <m:t>'</m:t>
+            </m:r>
+          </m:sup>
+        </m:sSubSup>
+      </m:oMath>
+      <w:r>
+        <w:rPr>
+          <w:rFonts w:eastAsiaTheme="minorEastAsia" w:cstheme="minorHAnsi"/>
+          <w:lang w:val="en-US"/>
+        </w:rPr>
+        <w:t xml:space="preserve"> and </w:t>
+      </w:r>
+      <m:oMath>
+        <m:sSubSup>
+          <m:sSubSupPr>
+            <m:ctrlPr>
+              <w:rPr>
+                <w:rFonts w:ascii="Cambria Math" w:eastAsiaTheme="minorEastAsia" w:hAnsi="Cambria Math" w:cstheme="minorHAnsi"/>
+                <w:i/>
+                <w:lang w:val="en-US"/>
+              </w:rPr>
+            </m:ctrlPr>
+          </m:sSubSupPr>
+          <m:e>
+            <m:r>
+              <w:rPr>
+                <w:rFonts w:ascii="Cambria Math" w:eastAsiaTheme="minorEastAsia" w:hAnsi="Cambria Math" w:cstheme="minorHAnsi"/>
+                <w:lang w:val="en-US"/>
+              </w:rPr>
+              <m:t>c</m:t>
+            </m:r>
+          </m:e>
+          <m:sub>
+            <m:r>
+              <w:rPr>
+                <w:rFonts w:ascii="Cambria Math" w:eastAsiaTheme="minorEastAsia" w:hAnsi="Cambria Math" w:cstheme="minorHAnsi"/>
+                <w:lang w:val="en-US"/>
+              </w:rPr>
+              <m:t>2</m:t>
+            </m:r>
+          </m:sub>
+          <m:sup>
+            <m:r>
+              <m:rPr>
+                <m:sty m:val="p"/>
+              </m:rPr>
+              <w:rPr>
+                <w:rFonts w:ascii="Cambria Math" w:eastAsiaTheme="minorEastAsia" w:hAnsi="Cambria Math" w:cstheme="minorHAnsi"/>
+                <w:lang w:val="en-US"/>
+              </w:rPr>
+              <m:t>,</m:t>
+            </m:r>
+          </m:sup>
+        </m:sSubSup>
+        <m:r>
+          <w:rPr>
+            <w:rFonts w:ascii="Cambria Math" w:hAnsi="Cambria Math" w:cstheme="minorHAnsi"/>
+            <w:lang w:val="en-US"/>
+          </w:rPr>
+          <m:t>=</m:t>
+        </m:r>
+        <m:sSubSup>
+          <m:sSubSupPr>
+            <m:ctrlPr>
+              <w:rPr>
+                <w:rFonts w:ascii="Cambria Math" w:hAnsi="Cambria Math" w:cstheme="minorHAnsi"/>
+                <w:i/>
+                <w:lang w:val="en-US"/>
+              </w:rPr>
+            </m:ctrlPr>
+          </m:sSubSupPr>
+          <m:e>
+            <m:r>
+              <w:rPr>
+                <w:rFonts w:ascii="Cambria Math" w:hAnsi="Cambria Math" w:cstheme="minorHAnsi"/>
+                <w:lang w:val="en-US"/>
+              </w:rPr>
+              <m:t>x</m:t>
+            </m:r>
+          </m:e>
+          <m:sub>
+            <m:r>
+              <w:rPr>
+                <w:rFonts w:ascii="Cambria Math" w:hAnsi="Cambria Math" w:cstheme="minorHAnsi"/>
+                <w:lang w:val="en-US"/>
+              </w:rPr>
+              <m:t>2_</m:t>
+            </m:r>
+            <m:r>
+              <w:rPr>
+                <w:rFonts w:ascii="Cambria Math" w:hAnsi="Cambria Math" w:cstheme="minorHAnsi"/>
+                <w:lang w:val="en-US"/>
+              </w:rPr>
+              <m:t>1</m:t>
+            </m:r>
+          </m:sub>
+          <m:sup>
+            <m:r>
+              <w:rPr>
+                <w:rFonts w:ascii="Cambria Math" w:hAnsi="Cambria Math" w:cstheme="minorHAnsi"/>
+                <w:lang w:val="en-US"/>
+              </w:rPr>
+              <m:t>'</m:t>
+            </m:r>
+          </m:sup>
+        </m:sSubSup>
+        <m:sSubSup>
+          <m:sSubSupPr>
+            <m:ctrlPr>
+              <w:rPr>
+                <w:rFonts w:ascii="Cambria Math" w:hAnsi="Cambria Math" w:cstheme="minorHAnsi"/>
+                <w:i/>
+                <w:lang w:val="en-US"/>
+              </w:rPr>
+            </m:ctrlPr>
+          </m:sSubSupPr>
+          <m:e>
+            <m:r>
+              <w:rPr>
+                <w:rFonts w:ascii="Cambria Math" w:hAnsi="Cambria Math" w:cstheme="minorHAnsi"/>
+                <w:lang w:val="en-US"/>
+              </w:rPr>
+              <m:t>x</m:t>
+            </m:r>
+          </m:e>
+          <m:sub>
+            <m:r>
+              <w:rPr>
+                <w:rFonts w:ascii="Cambria Math" w:hAnsi="Cambria Math" w:cstheme="minorHAnsi"/>
+                <w:lang w:val="en-US"/>
+              </w:rPr>
+              <m:t>2_</m:t>
+            </m:r>
+            <m:r>
+              <w:rPr>
+                <w:rFonts w:ascii="Cambria Math" w:hAnsi="Cambria Math" w:cstheme="minorHAnsi"/>
+                <w:lang w:val="en-US"/>
+              </w:rPr>
+              <m:t>2</m:t>
+            </m:r>
+          </m:sub>
+          <m:sup>
+            <m:r>
+              <w:rPr>
+                <w:rFonts w:ascii="Cambria Math" w:hAnsi="Cambria Math" w:cstheme="minorHAnsi"/>
+                <w:lang w:val="en-US"/>
+              </w:rPr>
+              <m:t>'</m:t>
+            </m:r>
+          </m:sup>
+        </m:sSubSup>
+        <m:r>
+          <w:rPr>
+            <w:rFonts w:ascii="Cambria Math" w:hAnsi="Cambria Math" w:cstheme="minorHAnsi"/>
+            <w:lang w:val="en-US"/>
+          </w:rPr>
+          <m:t>…</m:t>
+        </m:r>
+        <m:sSubSup>
+          <m:sSubSupPr>
+            <m:ctrlPr>
+              <w:rPr>
+                <w:rFonts w:ascii="Cambria Math" w:hAnsi="Cambria Math" w:cstheme="minorHAnsi"/>
+                <w:i/>
+                <w:lang w:val="en-US"/>
+              </w:rPr>
+            </m:ctrlPr>
+          </m:sSubSupPr>
+          <m:e>
+            <m:r>
+              <w:rPr>
+                <w:rFonts w:ascii="Cambria Math" w:hAnsi="Cambria Math" w:cstheme="minorHAnsi"/>
+                <w:lang w:val="en-US"/>
+              </w:rPr>
+              <m:t>x</m:t>
+            </m:r>
+          </m:e>
+          <m:sub>
+            <m:r>
+              <w:rPr>
+                <w:rFonts w:ascii="Cambria Math" w:hAnsi="Cambria Math" w:cstheme="minorHAnsi"/>
+                <w:lang w:val="en-US"/>
+              </w:rPr>
+              <m:t>2_</m:t>
+            </m:r>
+            <m:r>
+              <w:rPr>
+                <w:rFonts w:ascii="Cambria Math" w:hAnsi="Cambria Math" w:cstheme="minorHAnsi"/>
+                <w:lang w:val="en-US"/>
+              </w:rPr>
+              <m:t>24</m:t>
+            </m:r>
+          </m:sub>
+          <m:sup>
+            <m:r>
+              <w:rPr>
+                <w:rFonts w:ascii="Cambria Math" w:hAnsi="Cambria Math" w:cstheme="minorHAnsi"/>
+                <w:lang w:val="en-US"/>
+              </w:rPr>
+              <m:t>'</m:t>
+            </m:r>
+          </m:sup>
+        </m:sSubSup>
+      </m:oMath>
+      <w:r>
+        <w:rPr>
+          <w:rFonts w:eastAsiaTheme="minorEastAsia" w:cstheme="minorHAnsi"/>
+          <w:lang w:val="en-US"/>
+        </w:rPr>
+        <w:t xml:space="preserve"> such that at probability p=0.5, </w:t>
+      </w:r>
+      <m:oMath>
+        <m:sSubSup>
+          <m:sSubSupPr>
+            <m:ctrlPr>
+              <w:rPr>
+                <w:rFonts w:ascii="Cambria Math" w:hAnsi="Cambria Math" w:cstheme="minorHAnsi"/>
+                <w:i/>
+                <w:lang w:val="en-US"/>
+              </w:rPr>
+            </m:ctrlPr>
+          </m:sSubSupPr>
+          <m:e>
+            <m:r>
+              <w:rPr>
+                <w:rFonts w:ascii="Cambria Math" w:hAnsi="Cambria Math" w:cstheme="minorHAnsi"/>
+                <w:lang w:val="en-US"/>
+              </w:rPr>
+              <m:t>x</m:t>
+            </m:r>
+          </m:e>
+          <m:sub>
+            <m:r>
+              <w:rPr>
+                <w:rFonts w:ascii="Cambria Math" w:hAnsi="Cambria Math" w:cstheme="minorHAnsi"/>
+                <w:lang w:val="en-US"/>
+              </w:rPr>
+              <m:t>1_</m:t>
+            </m:r>
+            <m:r>
+              <w:rPr>
+                <w:rFonts w:ascii="Cambria Math" w:hAnsi="Cambria Math" w:cstheme="minorHAnsi"/>
+                <w:lang w:val="en-US"/>
+              </w:rPr>
+              <m:t>i</m:t>
+            </m:r>
+          </m:sub>
+          <m:sup>
+            <m:r>
+              <w:rPr>
+                <w:rFonts w:ascii="Cambria Math" w:hAnsi="Cambria Math" w:cstheme="minorHAnsi"/>
+                <w:lang w:val="en-US"/>
+              </w:rPr>
+              <m:t>'</m:t>
+            </m:r>
+          </m:sup>
+        </m:sSubSup>
+        <m:r>
+          <w:rPr>
+            <w:rFonts w:ascii="Cambria Math" w:eastAsiaTheme="minorEastAsia" w:hAnsi="Cambria Math" w:cstheme="minorHAnsi"/>
+            <w:lang w:val="en-US"/>
+          </w:rPr>
+          <m:t>=</m:t>
+        </m:r>
+        <m:sSub>
+          <m:sSubPr>
+            <m:ctrlPr>
+              <w:rPr>
+                <w:rFonts w:ascii="Cambria Math" w:hAnsi="Cambria Math" w:cstheme="minorHAnsi"/>
+                <w:i/>
+                <w:lang w:val="en-US"/>
+              </w:rPr>
+            </m:ctrlPr>
+          </m:sSubPr>
+          <m:e>
+            <m:r>
+              <w:rPr>
+                <w:rFonts w:ascii="Cambria Math" w:hAnsi="Cambria Math" w:cstheme="minorHAnsi"/>
+                <w:lang w:val="en-US"/>
+              </w:rPr>
+              <m:t>x</m:t>
+            </m:r>
+          </m:e>
+          <m:sub>
+            <m:r>
+              <w:rPr>
+                <w:rFonts w:ascii="Cambria Math" w:hAnsi="Cambria Math" w:cstheme="minorHAnsi"/>
+                <w:lang w:val="en-US"/>
+              </w:rPr>
+              <m:t>1_</m:t>
+            </m:r>
+            <m:r>
+              <w:rPr>
+                <w:rFonts w:ascii="Cambria Math" w:hAnsi="Cambria Math" w:cstheme="minorHAnsi"/>
+                <w:lang w:val="en-US"/>
+              </w:rPr>
+              <m:t>i</m:t>
+            </m:r>
+          </m:sub>
+        </m:sSub>
+        <m:r>
+          <w:rPr>
+            <w:rFonts w:ascii="Cambria Math" w:eastAsiaTheme="minorEastAsia" w:hAnsi="Cambria Math" w:cstheme="minorHAnsi"/>
+            <w:lang w:val="en-US"/>
+          </w:rPr>
+          <m:t xml:space="preserve">, </m:t>
+        </m:r>
+        <m:sSubSup>
+          <m:sSubSupPr>
+            <m:ctrlPr>
+              <w:rPr>
+                <w:rFonts w:ascii="Cambria Math" w:hAnsi="Cambria Math" w:cstheme="minorHAnsi"/>
+                <w:i/>
+                <w:lang w:val="en-US"/>
+              </w:rPr>
+            </m:ctrlPr>
+          </m:sSubSupPr>
+          <m:e>
+            <m:r>
+              <w:rPr>
+                <w:rFonts w:ascii="Cambria Math" w:hAnsi="Cambria Math" w:cstheme="minorHAnsi"/>
+                <w:lang w:val="en-US"/>
+              </w:rPr>
+              <m:t>x</m:t>
+            </m:r>
+          </m:e>
+          <m:sub>
+            <m:r>
+              <w:rPr>
+                <w:rFonts w:ascii="Cambria Math" w:hAnsi="Cambria Math" w:cstheme="minorHAnsi"/>
+                <w:lang w:val="en-US"/>
+              </w:rPr>
+              <m:t>2</m:t>
+            </m:r>
+            <m:r>
+              <w:rPr>
+                <w:rFonts w:ascii="Cambria Math" w:hAnsi="Cambria Math" w:cstheme="minorHAnsi"/>
+                <w:lang w:val="en-US"/>
+              </w:rPr>
+              <m:t>_i</m:t>
+            </m:r>
+          </m:sub>
+          <m:sup>
+            <m:r>
+              <w:rPr>
+                <w:rFonts w:ascii="Cambria Math" w:hAnsi="Cambria Math" w:cstheme="minorHAnsi"/>
+                <w:lang w:val="en-US"/>
+              </w:rPr>
+              <m:t>'</m:t>
+            </m:r>
+          </m:sup>
+        </m:sSubSup>
+        <m:r>
+          <w:rPr>
+            <w:rFonts w:ascii="Cambria Math" w:eastAsiaTheme="minorEastAsia" w:hAnsi="Cambria Math" w:cstheme="minorHAnsi"/>
+            <w:lang w:val="en-US"/>
+          </w:rPr>
+          <m:t>=</m:t>
+        </m:r>
+        <m:sSub>
+          <m:sSubPr>
+            <m:ctrlPr>
+              <w:rPr>
+                <w:rFonts w:ascii="Cambria Math" w:hAnsi="Cambria Math" w:cstheme="minorHAnsi"/>
+                <w:i/>
+                <w:lang w:val="en-US"/>
+              </w:rPr>
+            </m:ctrlPr>
+          </m:sSubPr>
+          <m:e>
+            <m:r>
+              <w:rPr>
+                <w:rFonts w:ascii="Cambria Math" w:hAnsi="Cambria Math" w:cstheme="minorHAnsi"/>
+                <w:lang w:val="en-US"/>
+              </w:rPr>
+              <m:t>x</m:t>
+            </m:r>
+          </m:e>
+          <m:sub>
+            <m:r>
+              <w:rPr>
+                <w:rFonts w:ascii="Cambria Math" w:hAnsi="Cambria Math" w:cstheme="minorHAnsi"/>
+                <w:lang w:val="en-US"/>
+              </w:rPr>
+              <m:t>2</m:t>
+            </m:r>
+            <m:r>
+              <w:rPr>
+                <w:rFonts w:ascii="Cambria Math" w:hAnsi="Cambria Math" w:cstheme="minorHAnsi"/>
+                <w:lang w:val="en-US"/>
+              </w:rPr>
+              <m:t>_i</m:t>
+            </m:r>
+          </m:sub>
+        </m:sSub>
+      </m:oMath>
+      <w:r>
+        <w:rPr>
+          <w:rFonts w:eastAsiaTheme="minorEastAsia" w:cstheme="minorHAnsi"/>
+          <w:lang w:val="en-US"/>
+        </w:rPr>
+        <w:t xml:space="preserve"> and with probability 1-p, </w:t>
+      </w:r>
+      <m:oMath>
+        <m:sSubSup>
+          <m:sSubSupPr>
+            <m:ctrlPr>
+              <w:rPr>
+                <w:rFonts w:ascii="Cambria Math" w:hAnsi="Cambria Math" w:cstheme="minorHAnsi"/>
+                <w:i/>
+                <w:lang w:val="en-US"/>
+              </w:rPr>
+            </m:ctrlPr>
+          </m:sSubSupPr>
+          <m:e>
+            <m:r>
+              <w:rPr>
+                <w:rFonts w:ascii="Cambria Math" w:hAnsi="Cambria Math" w:cstheme="minorHAnsi"/>
+                <w:lang w:val="en-US"/>
+              </w:rPr>
+              <m:t>x</m:t>
+            </m:r>
+          </m:e>
+          <m:sub>
+            <m:r>
+              <w:rPr>
+                <w:rFonts w:ascii="Cambria Math" w:hAnsi="Cambria Math" w:cstheme="minorHAnsi"/>
+                <w:lang w:val="en-US"/>
+              </w:rPr>
+              <m:t>1_i</m:t>
+            </m:r>
+          </m:sub>
+          <m:sup>
+            <m:r>
+              <w:rPr>
+                <w:rFonts w:ascii="Cambria Math" w:hAnsi="Cambria Math" w:cstheme="minorHAnsi"/>
+                <w:lang w:val="en-US"/>
+              </w:rPr>
+              <m:t>'</m:t>
+            </m:r>
+          </m:sup>
+        </m:sSubSup>
+        <m:r>
+          <w:rPr>
+            <w:rFonts w:ascii="Cambria Math" w:eastAsiaTheme="minorEastAsia" w:hAnsi="Cambria Math" w:cstheme="minorHAnsi"/>
+            <w:lang w:val="en-US"/>
+          </w:rPr>
+          <m:t>=</m:t>
+        </m:r>
+        <m:sSub>
+          <m:sSubPr>
+            <m:ctrlPr>
+              <w:rPr>
+                <w:rFonts w:ascii="Cambria Math" w:hAnsi="Cambria Math" w:cstheme="minorHAnsi"/>
+                <w:i/>
+                <w:lang w:val="en-US"/>
+              </w:rPr>
+            </m:ctrlPr>
+          </m:sSubPr>
+          <m:e>
+            <m:r>
+              <w:rPr>
+                <w:rFonts w:ascii="Cambria Math" w:hAnsi="Cambria Math" w:cstheme="minorHAnsi"/>
+                <w:lang w:val="en-US"/>
+              </w:rPr>
+              <m:t>x</m:t>
+            </m:r>
+          </m:e>
+          <m:sub>
+            <m:r>
+              <w:rPr>
+                <w:rFonts w:ascii="Cambria Math" w:hAnsi="Cambria Math" w:cstheme="minorHAnsi"/>
+                <w:lang w:val="en-US"/>
+              </w:rPr>
+              <m:t>2</m:t>
+            </m:r>
+            <m:r>
+              <w:rPr>
+                <w:rFonts w:ascii="Cambria Math" w:hAnsi="Cambria Math" w:cstheme="minorHAnsi"/>
+                <w:lang w:val="en-US"/>
+              </w:rPr>
+              <m:t>_i</m:t>
+            </m:r>
+          </m:sub>
+        </m:sSub>
+        <m:r>
+          <w:rPr>
+            <w:rFonts w:ascii="Cambria Math" w:eastAsiaTheme="minorEastAsia" w:hAnsi="Cambria Math" w:cstheme="minorHAnsi"/>
+            <w:lang w:val="en-US"/>
+          </w:rPr>
+          <m:t xml:space="preserve">, </m:t>
+        </m:r>
+        <m:sSubSup>
+          <m:sSubSupPr>
+            <m:ctrlPr>
+              <w:rPr>
+                <w:rFonts w:ascii="Cambria Math" w:hAnsi="Cambria Math" w:cstheme="minorHAnsi"/>
+                <w:i/>
+                <w:lang w:val="en-US"/>
+              </w:rPr>
+            </m:ctrlPr>
+          </m:sSubSupPr>
+          <m:e>
+            <m:r>
+              <w:rPr>
+                <w:rFonts w:ascii="Cambria Math" w:hAnsi="Cambria Math" w:cstheme="minorHAnsi"/>
+                <w:lang w:val="en-US"/>
+              </w:rPr>
+              <m:t>x</m:t>
+            </m:r>
+          </m:e>
+          <m:sub>
+            <m:r>
+              <w:rPr>
+                <w:rFonts w:ascii="Cambria Math" w:hAnsi="Cambria Math" w:cstheme="minorHAnsi"/>
+                <w:lang w:val="en-US"/>
+              </w:rPr>
+              <m:t>2_i</m:t>
+            </m:r>
+          </m:sub>
+          <m:sup>
+            <m:r>
+              <w:rPr>
+                <w:rFonts w:ascii="Cambria Math" w:hAnsi="Cambria Math" w:cstheme="minorHAnsi"/>
+                <w:lang w:val="en-US"/>
+              </w:rPr>
+              <m:t>'</m:t>
+            </m:r>
+          </m:sup>
+        </m:sSubSup>
+        <m:r>
+          <w:rPr>
+            <w:rFonts w:ascii="Cambria Math" w:eastAsiaTheme="minorEastAsia" w:hAnsi="Cambria Math" w:cstheme="minorHAnsi"/>
+            <w:lang w:val="en-US"/>
+          </w:rPr>
+          <m:t>=</m:t>
+        </m:r>
+        <m:sSub>
+          <m:sSubPr>
+            <m:ctrlPr>
+              <w:rPr>
+                <w:rFonts w:ascii="Cambria Math" w:hAnsi="Cambria Math" w:cstheme="minorHAnsi"/>
+                <w:i/>
+                <w:lang w:val="en-US"/>
+              </w:rPr>
+            </m:ctrlPr>
+          </m:sSubPr>
+          <m:e>
+            <m:r>
+              <w:rPr>
+                <w:rFonts w:ascii="Cambria Math" w:hAnsi="Cambria Math" w:cstheme="minorHAnsi"/>
+                <w:lang w:val="en-US"/>
+              </w:rPr>
+              <m:t>x</m:t>
+            </m:r>
+          </m:e>
+          <m:sub>
+            <m:r>
+              <w:rPr>
+                <w:rFonts w:ascii="Cambria Math" w:hAnsi="Cambria Math" w:cstheme="minorHAnsi"/>
+                <w:lang w:val="en-US"/>
+              </w:rPr>
+              <m:t>1</m:t>
+            </m:r>
+            <m:r>
+              <w:rPr>
+                <w:rFonts w:ascii="Cambria Math" w:hAnsi="Cambria Math" w:cstheme="minorHAnsi"/>
+                <w:lang w:val="en-US"/>
+              </w:rPr>
+              <m:t>_i</m:t>
+            </m:r>
+          </m:sub>
+        </m:sSub>
+      </m:oMath>
+      <w:r>
+        <w:rPr>
+          <w:rFonts w:eastAsiaTheme="minorEastAsia" w:cstheme="minorHAnsi"/>
+          <w:lang w:val="en-US"/>
+        </w:rPr>
+        <w:t xml:space="preserve"> for all </w:t>
+      </w:r>
+      <w:proofErr w:type="spellStart"/>
+      <w:r>
+        <w:rPr>
+          <w:rFonts w:eastAsiaTheme="minorEastAsia" w:cstheme="minorHAnsi"/>
+          <w:lang w:val="en-US"/>
+        </w:rPr>
+        <w:t>i</w:t>
+      </w:r>
+      <w:proofErr w:type="spellEnd"/>
+      <w:r>
+        <w:rPr>
+          <w:rFonts w:eastAsiaTheme="minorEastAsia" w:cstheme="minorHAnsi"/>
+          <w:lang w:val="en-US"/>
+        </w:rPr>
+        <w:t>.</w:t>
+      </w:r>
+    </w:p>
+    <w:p>
+      <w:pPr>
+        <w:spacing w:line="276" w:lineRule="auto"/>
+        <w:jc w:val="both"/>
+        <w:rPr>
+          <w:rFonts w:cstheme="minorHAnsi"/>
+          <w:i/>
+          <w:iCs/>
+          <w:lang w:val="en-US"/>
+        </w:rPr>
+      </w:pPr>
+      <w:r>
+        <w:rPr>
+          <w:rFonts w:cstheme="minorHAnsi"/>
+          <w:i/>
+          <w:iCs/>
+          <w:lang w:val="en-US"/>
+        </w:rPr>
+        <w:t>Mutation function</w:t>
+      </w:r>
+      <w:r>
+        <w:rPr>
+          <w:rFonts w:cstheme="minorHAnsi"/>
+          <w:i/>
+          <w:iCs/>
+          <w:lang w:val="en-US"/>
+        </w:rPr>
+        <w:t>:</w:t>
+      </w:r>
+    </w:p>
+    <w:p>
+      <w:pPr>
+        <w:spacing w:line="276" w:lineRule="auto"/>
+        <w:jc w:val="both"/>
+        <w:rPr>
+          <w:rFonts w:eastAsiaTheme="minorEastAsia" w:cstheme="minorHAnsi"/>
+          <w:lang w:val="en-US"/>
+        </w:rPr>
+      </w:pPr>
+      <w:r>
+        <w:rPr>
+          <w:rFonts w:eastAsiaTheme="minorEastAsia" w:cstheme="minorHAnsi"/>
+          <w:lang w:val="en-US"/>
+        </w:rPr>
+        <w:t xml:space="preserve">The mutation function we chose is binary flip, that is, given chromosome </w:t>
+      </w:r>
+      <m:oMath>
+        <m:r>
+          <w:rPr>
+            <w:rFonts w:ascii="Cambria Math" w:hAnsi="Cambria Math" w:cstheme="minorHAnsi"/>
+            <w:lang w:val="en-US"/>
+          </w:rPr>
+          <m:t>c</m:t>
+        </m:r>
+        <m:r>
+          <w:rPr>
+            <w:rFonts w:ascii="Cambria Math" w:hAnsi="Cambria Math" w:cstheme="minorHAnsi"/>
+            <w:lang w:val="en-US"/>
+          </w:rPr>
+          <m:t>=</m:t>
+        </m:r>
+        <m:sSub>
+          <m:sSubPr>
+            <m:ctrlPr>
+              <w:rPr>
+                <w:rFonts w:ascii="Cambria Math" w:hAnsi="Cambria Math" w:cstheme="minorHAnsi"/>
+                <w:i/>
+                <w:lang w:val="en-US"/>
+              </w:rPr>
+            </m:ctrlPr>
+          </m:sSubPr>
+          <m:e>
+            <m:r>
+              <w:rPr>
+                <w:rFonts w:ascii="Cambria Math" w:hAnsi="Cambria Math" w:cstheme="minorHAnsi"/>
+                <w:lang w:val="en-US"/>
+              </w:rPr>
+              <m:t>x</m:t>
+            </m:r>
+          </m:e>
+          <m:sub>
+            <m:r>
+              <w:rPr>
+                <w:rFonts w:ascii="Cambria Math" w:hAnsi="Cambria Math" w:cstheme="minorHAnsi"/>
+                <w:lang w:val="en-US"/>
+              </w:rPr>
+              <m:t>1</m:t>
+            </m:r>
+          </m:sub>
+        </m:sSub>
+        <m:sSub>
+          <m:sSubPr>
+            <m:ctrlPr>
+              <w:rPr>
+                <w:rFonts w:ascii="Cambria Math" w:hAnsi="Cambria Math" w:cstheme="minorHAnsi"/>
+                <w:i/>
+                <w:lang w:val="en-US"/>
+              </w:rPr>
+            </m:ctrlPr>
+          </m:sSubPr>
+          <m:e>
+            <m:r>
+              <w:rPr>
+                <w:rFonts w:ascii="Cambria Math" w:hAnsi="Cambria Math" w:cstheme="minorHAnsi"/>
+                <w:lang w:val="en-US"/>
+              </w:rPr>
+              <m:t>x</m:t>
+            </m:r>
+          </m:e>
+          <m:sub>
+            <m:r>
+              <w:rPr>
+                <w:rFonts w:ascii="Cambria Math" w:hAnsi="Cambria Math" w:cstheme="minorHAnsi"/>
+                <w:lang w:val="en-US"/>
+              </w:rPr>
+              <m:t>2</m:t>
+            </m:r>
+          </m:sub>
+        </m:sSub>
+        <m:r>
+          <w:rPr>
+            <w:rFonts w:ascii="Cambria Math" w:hAnsi="Cambria Math" w:cstheme="minorHAnsi"/>
+            <w:lang w:val="en-US"/>
+          </w:rPr>
+          <m:t>…</m:t>
+        </m:r>
+        <m:sSub>
+          <m:sSubPr>
+            <m:ctrlPr>
+              <w:rPr>
+                <w:rFonts w:ascii="Cambria Math" w:hAnsi="Cambria Math" w:cstheme="minorHAnsi"/>
+                <w:i/>
+                <w:lang w:val="en-US"/>
+              </w:rPr>
+            </m:ctrlPr>
+          </m:sSubPr>
+          <m:e>
+            <m:r>
+              <w:rPr>
+                <w:rFonts w:ascii="Cambria Math" w:hAnsi="Cambria Math" w:cstheme="minorHAnsi"/>
+                <w:lang w:val="en-US"/>
+              </w:rPr>
+              <m:t>x</m:t>
+            </m:r>
+          </m:e>
+          <m:sub>
+            <m:r>
+              <w:rPr>
+                <w:rFonts w:ascii="Cambria Math" w:hAnsi="Cambria Math" w:cstheme="minorHAnsi"/>
+                <w:lang w:val="en-US"/>
+              </w:rPr>
+              <m:t>24</m:t>
+            </m:r>
+          </m:sub>
+        </m:sSub>
+      </m:oMath>
+      <w:r>
+        <w:rPr>
+          <w:rFonts w:eastAsiaTheme="minorEastAsia" w:cstheme="minorHAnsi"/>
+          <w:lang w:val="en-US"/>
+        </w:rPr>
+        <w:t xml:space="preserve">, </w:t>
+      </w:r>
+      <w:r>
+        <w:rPr>
+          <w:rFonts w:eastAsiaTheme="minorEastAsia" w:cstheme="minorHAnsi"/>
+          <w:lang w:val="en-US"/>
+        </w:rPr>
+        <w:t xml:space="preserve">each </w:t>
+      </w:r>
+      <m:oMath>
+        <m:sSub>
+          <m:sSubPr>
+            <m:ctrlPr>
+              <w:rPr>
+                <w:rFonts w:ascii="Cambria Math" w:hAnsi="Cambria Math" w:cstheme="minorHAnsi"/>
+                <w:i/>
+                <w:lang w:val="en-US"/>
+              </w:rPr>
+            </m:ctrlPr>
+          </m:sSubPr>
+          <m:e>
+            <m:r>
+              <w:rPr>
+                <w:rFonts w:ascii="Cambria Math" w:hAnsi="Cambria Math" w:cstheme="minorHAnsi"/>
+                <w:lang w:val="en-US"/>
+              </w:rPr>
+              <m:t>x</m:t>
+            </m:r>
+          </m:e>
+          <m:sub>
+            <m:r>
+              <w:rPr>
+                <w:rFonts w:ascii="Cambria Math" w:hAnsi="Cambria Math" w:cstheme="minorHAnsi"/>
+                <w:lang w:val="en-US"/>
+              </w:rPr>
+              <m:t>i</m:t>
+            </m:r>
+          </m:sub>
+        </m:sSub>
+      </m:oMath>
+      <w:r>
+        <w:rPr>
+          <w:rFonts w:eastAsiaTheme="minorEastAsia" w:cstheme="minorHAnsi"/>
+          <w:lang w:val="en-US"/>
+        </w:rPr>
+        <w:t xml:space="preserve"> is flipped with probability p.</w:t>
+      </w:r>
+    </w:p>
+    <w:p>
+      <w:pPr>
+        <w:spacing w:line="276" w:lineRule="auto"/>
+        <w:jc w:val="both"/>
+        <w:rPr>
+          <w:rFonts w:cstheme="minorHAnsi"/>
+          <w:i/>
+          <w:iCs/>
+          <w:lang w:val="en-US"/>
+        </w:rPr>
+      </w:pPr>
+      <w:r>
+        <w:rPr>
+          <w:rFonts w:cstheme="minorHAnsi"/>
+          <w:i/>
+          <w:iCs/>
+          <w:lang w:val="en-US"/>
+        </w:rPr>
+        <w:t>E</w:t>
+      </w:r>
+      <w:r>
+        <w:rPr>
+          <w:rFonts w:cstheme="minorHAnsi"/>
+          <w:i/>
+          <w:iCs/>
+          <w:lang w:val="en-US"/>
+        </w:rPr>
+        <w:t>litism</w:t>
+      </w:r>
+      <w:r>
+        <w:rPr>
+          <w:rFonts w:cstheme="minorHAnsi"/>
+          <w:i/>
+          <w:iCs/>
+          <w:lang w:val="en-US"/>
+        </w:rPr>
+        <w:t>:</w:t>
+      </w:r>
+    </w:p>
+    <w:p>
+      <w:pPr>
+        <w:spacing w:line="276" w:lineRule="auto"/>
+        <w:jc w:val="both"/>
+        <w:rPr>
+          <w:rFonts w:eastAsiaTheme="minorEastAsia" w:cstheme="minorHAnsi"/>
+          <w:lang w:val="en-US"/>
+        </w:rPr>
+      </w:pPr>
+      <w:r>
+        <w:rPr>
+          <w:rFonts w:eastAsiaTheme="minorEastAsia" w:cstheme="minorHAnsi"/>
+          <w:lang w:val="en-US"/>
+        </w:rPr>
+        <w:t>Elitism is defined over a percentage of the population, but at least 2 are always selected.</w:t>
+      </w:r>
+    </w:p>
+    <w:p>
+      <w:pPr>
+        <w:spacing w:line="276" w:lineRule="auto"/>
+        <w:jc w:val="both"/>
+        <w:rPr>
+          <w:rFonts w:eastAsiaTheme="minorEastAsia" w:cstheme="minorHAnsi"/>
+          <w:u w:val="single"/>
+          <w:lang w:val="en-US"/>
+        </w:rPr>
+      </w:pPr>
+      <w:r>
+        <w:rPr>
+          <w:rFonts w:eastAsiaTheme="minorEastAsia" w:cstheme="minorHAnsi"/>
+          <w:u w:val="single"/>
+          <w:lang w:val="en-US"/>
+        </w:rPr>
+        <w:t>Experiments</w:t>
+      </w:r>
+    </w:p>
+    <w:p>
+      <w:pPr>
+        <w:spacing w:line="276" w:lineRule="auto"/>
+        <w:jc w:val="both"/>
+        <w:rPr>
+          <w:rFonts w:eastAsiaTheme="minorEastAsia" w:cstheme="minorHAnsi"/>
+          <w:lang w:val="en-US"/>
+        </w:rPr>
+      </w:pPr>
+      <w:r>
+        <w:rPr>
+          <w:rFonts w:eastAsiaTheme="minorEastAsia" w:cstheme="minorHAnsi"/>
+          <w:lang w:val="en-US"/>
+        </w:rPr>
+        <w:t>The GA paradigm provides many hyper-parameters to fine tune when performing experiments. In fact, we may consider the chromosome, fitness, cross-over, mutation and selection mechanism as hyper-parameters as well.</w:t>
+      </w:r>
+      <w:r>
+        <w:rPr>
+          <w:rFonts w:eastAsiaTheme="minorEastAsia" w:cstheme="minorHAnsi"/>
+          <w:lang w:val="en-US"/>
+        </w:rPr>
+        <w:t xml:space="preserve"> We are justifying the </w:t>
+      </w:r>
+      <w:r>
+        <w:rPr>
+          <w:rFonts w:eastAsiaTheme="minorEastAsia" w:cstheme="minorHAnsi"/>
+          <w:lang w:val="en-US"/>
+        </w:rPr>
+        <w:t>chromosome</w:t>
+      </w:r>
+      <w:r>
+        <w:rPr>
+          <w:rFonts w:eastAsiaTheme="minorEastAsia" w:cstheme="minorHAnsi"/>
+          <w:lang w:val="en-US"/>
+        </w:rPr>
+        <w:t xml:space="preserve"> design and fitness we selected by their simplicity and correctness, so we have not experimented with different possibilities. Additionally, we justify the selection of Cross-over and mutation function due to the knowledge we gained in the lectures, that is, that the standardized cross-over and mutation of bitwise chromosome that is always valid is as described above. </w:t>
+      </w:r>
+    </w:p>
+    <w:p>
+      <w:pPr>
+        <w:spacing w:line="276" w:lineRule="auto"/>
+        <w:jc w:val="both"/>
+        <w:rPr>
+          <w:rFonts w:eastAsiaTheme="minorEastAsia" w:cstheme="minorHAnsi"/>
+          <w:lang w:val="en-US"/>
+        </w:rPr>
+      </w:pPr>
+      <w:r>
+        <w:rPr>
+          <w:rFonts w:eastAsiaTheme="minorEastAsia" w:cstheme="minorHAnsi"/>
+          <w:lang w:val="en-US"/>
+        </w:rPr>
+        <w:t xml:space="preserve">The hyper-parameters we adjusted then are as follows: N = the size of the chromosome </w:t>
+      </w:r>
+      <w:proofErr w:type="gramStart"/>
+      <w:r>
+        <w:rPr>
+          <w:rFonts w:eastAsiaTheme="minorEastAsia" w:cstheme="minorHAnsi"/>
+          <w:lang w:val="en-US"/>
+        </w:rPr>
+        <w:t>population,  G</w:t>
+      </w:r>
+      <w:proofErr w:type="gramEnd"/>
+      <w:r>
+        <w:rPr>
+          <w:rFonts w:eastAsiaTheme="minorEastAsia" w:cstheme="minorHAnsi"/>
+          <w:lang w:val="en-US"/>
+        </w:rPr>
+        <w:t xml:space="preserve"> = the number of generations, </w:t>
+      </w:r>
+      <w:r>
+        <w:rPr>
+          <w:rFonts w:eastAsiaTheme="minorEastAsia" w:cstheme="minorHAnsi"/>
+          <w:lang w:val="en-US"/>
+        </w:rPr>
+        <w:t>P</w:t>
+      </w:r>
+      <w:r>
+        <w:rPr>
+          <w:rFonts w:eastAsiaTheme="minorEastAsia" w:cstheme="minorHAnsi"/>
+          <w:lang w:val="en-US"/>
+        </w:rPr>
+        <w:t xml:space="preserve"> = the probability for mutation, </w:t>
+      </w:r>
+      <w:r>
+        <w:rPr>
+          <w:rFonts w:eastAsiaTheme="minorEastAsia" w:cstheme="minorHAnsi"/>
+          <w:lang w:val="en-US"/>
+        </w:rPr>
+        <w:t>E = the e</w:t>
+      </w:r>
+      <w:r>
+        <w:rPr>
+          <w:rFonts w:eastAsiaTheme="minorEastAsia" w:cstheme="minorHAnsi"/>
+          <w:lang w:val="en-US"/>
+        </w:rPr>
+        <w:t xml:space="preserve">litism </w:t>
+      </w:r>
+      <w:r>
+        <w:rPr>
+          <w:rFonts w:eastAsiaTheme="minorEastAsia" w:cstheme="minorHAnsi"/>
+          <w:lang w:val="en-US"/>
+        </w:rPr>
+        <w:t>percentage. Below are the promising results when we experimented over following:</w:t>
+      </w:r>
+    </w:p>
+    <w:p>
+      <w:pPr>
+        <w:shd w:val="clear" w:color="auto" w:fill="2B2B2B"/>
+        <w:tabs>
+          <w:tab w:val="left" w:pos="916"/>
+          <w:tab w:val="left" w:pos="1832"/>
+          <w:tab w:val="left" w:pos="2748"/>
+          <w:tab w:val="left" w:pos="3664"/>
+          <w:tab w:val="left" w:pos="4580"/>
+          <w:tab w:val="left" w:pos="5496"/>
+          <w:tab w:val="left" w:pos="6412"/>
+          <w:tab w:val="left" w:pos="7328"/>
+          <w:tab w:val="left" w:pos="8244"/>
+          <w:tab w:val="left" w:pos="9160"/>
+          <w:tab w:val="left" w:pos="10076"/>
+          <w:tab w:val="left" w:pos="10992"/>
+          <w:tab w:val="left" w:pos="11908"/>
+          <w:tab w:val="left" w:pos="12824"/>
+          <w:tab w:val="left" w:pos="13740"/>
+          <w:tab w:val="left" w:pos="14656"/>
+        </w:tabs>
+        <w:spacing w:after="0" w:line="240" w:lineRule="auto"/>
+        <w:rPr>
+          <w:rFonts w:ascii="Courier New" w:eastAsia="Times New Roman" w:hAnsi="Courier New" w:cs="Courier New"/>
+          <w:color w:val="A9B7C6"/>
+          <w:sz w:val="20"/>
+          <w:szCs w:val="20"/>
+          <w:lang w:val="en-IL" w:eastAsia="en-IL"/>
+        </w:rPr>
+      </w:pPr>
+      <w:r>
+        <w:rPr>
+          <w:rFonts w:ascii="Courier New" w:eastAsia="Times New Roman" w:hAnsi="Courier New" w:cs="Courier New"/>
+          <w:color w:val="A9B7C6"/>
+          <w:sz w:val="20"/>
+          <w:szCs w:val="20"/>
+          <w:lang w:val="en-IL" w:eastAsia="en-IL"/>
+        </w:rPr>
+        <w:t>N = [</w:t>
+      </w:r>
+      <w:r>
+        <w:rPr>
+          <w:rFonts w:ascii="Courier New" w:eastAsia="Times New Roman" w:hAnsi="Courier New" w:cs="Courier New"/>
+          <w:color w:val="6897BB"/>
+          <w:sz w:val="20"/>
+          <w:szCs w:val="20"/>
+          <w:lang w:val="en-IL" w:eastAsia="en-IL"/>
+        </w:rPr>
+        <w:t>10</w:t>
+      </w:r>
+      <w:r>
+        <w:rPr>
+          <w:rFonts w:ascii="Courier New" w:eastAsia="Times New Roman" w:hAnsi="Courier New" w:cs="Courier New"/>
+          <w:color w:val="CC7832"/>
+          <w:sz w:val="20"/>
+          <w:szCs w:val="20"/>
+          <w:lang w:val="en-IL" w:eastAsia="en-IL"/>
+        </w:rPr>
+        <w:t xml:space="preserve">, </w:t>
+      </w:r>
+      <w:r>
+        <w:rPr>
+          <w:rFonts w:ascii="Courier New" w:eastAsia="Times New Roman" w:hAnsi="Courier New" w:cs="Courier New"/>
+          <w:color w:val="6897BB"/>
+          <w:sz w:val="20"/>
+          <w:szCs w:val="20"/>
+          <w:lang w:val="en-IL" w:eastAsia="en-IL"/>
+        </w:rPr>
+        <w:t>20</w:t>
+      </w:r>
+      <w:r>
+        <w:rPr>
+          <w:rFonts w:ascii="Courier New" w:eastAsia="Times New Roman" w:hAnsi="Courier New" w:cs="Courier New"/>
+          <w:color w:val="CC7832"/>
+          <w:sz w:val="20"/>
+          <w:szCs w:val="20"/>
+          <w:lang w:val="en-IL" w:eastAsia="en-IL"/>
+        </w:rPr>
+        <w:t xml:space="preserve">, </w:t>
+      </w:r>
+      <w:r>
+        <w:rPr>
+          <w:rFonts w:ascii="Courier New" w:eastAsia="Times New Roman" w:hAnsi="Courier New" w:cs="Courier New"/>
+          <w:color w:val="6897BB"/>
+          <w:sz w:val="20"/>
+          <w:szCs w:val="20"/>
+          <w:lang w:val="en-IL" w:eastAsia="en-IL"/>
+        </w:rPr>
+        <w:t>50</w:t>
+      </w:r>
+      <w:r>
+        <w:rPr>
+          <w:rFonts w:ascii="Courier New" w:eastAsia="Times New Roman" w:hAnsi="Courier New" w:cs="Courier New"/>
+          <w:color w:val="CC7832"/>
+          <w:sz w:val="20"/>
+          <w:szCs w:val="20"/>
+          <w:lang w:val="en-IL" w:eastAsia="en-IL"/>
+        </w:rPr>
+        <w:t xml:space="preserve">, </w:t>
+      </w:r>
+      <w:r>
+        <w:rPr>
+          <w:rFonts w:ascii="Courier New" w:eastAsia="Times New Roman" w:hAnsi="Courier New" w:cs="Courier New"/>
+          <w:color w:val="6897BB"/>
+          <w:sz w:val="20"/>
+          <w:szCs w:val="20"/>
+          <w:lang w:val="en-IL" w:eastAsia="en-IL"/>
+        </w:rPr>
+        <w:t>100</w:t>
+      </w:r>
+      <w:r>
+        <w:rPr>
+          <w:rFonts w:ascii="Courier New" w:eastAsia="Times New Roman" w:hAnsi="Courier New" w:cs="Courier New"/>
+          <w:color w:val="CC7832"/>
+          <w:sz w:val="20"/>
+          <w:szCs w:val="20"/>
+          <w:lang w:val="en-IL" w:eastAsia="en-IL"/>
+        </w:rPr>
+        <w:t xml:space="preserve">, </w:t>
+      </w:r>
+      <w:r>
+        <w:rPr>
+          <w:rFonts w:ascii="Courier New" w:eastAsia="Times New Roman" w:hAnsi="Courier New" w:cs="Courier New"/>
+          <w:color w:val="6897BB"/>
+          <w:sz w:val="20"/>
+          <w:szCs w:val="20"/>
+          <w:lang w:val="en-IL" w:eastAsia="en-IL"/>
+        </w:rPr>
+        <w:t>200</w:t>
+      </w:r>
+      <w:r>
+        <w:rPr>
+          <w:rFonts w:ascii="Courier New" w:eastAsia="Times New Roman" w:hAnsi="Courier New" w:cs="Courier New"/>
+          <w:color w:val="CC7832"/>
+          <w:sz w:val="20"/>
+          <w:szCs w:val="20"/>
+          <w:lang w:val="en-IL" w:eastAsia="en-IL"/>
+        </w:rPr>
+        <w:t xml:space="preserve">, </w:t>
+      </w:r>
+      <w:r>
+        <w:rPr>
+          <w:rFonts w:ascii="Courier New" w:eastAsia="Times New Roman" w:hAnsi="Courier New" w:cs="Courier New"/>
+          <w:color w:val="6897BB"/>
+          <w:sz w:val="20"/>
+          <w:szCs w:val="20"/>
+          <w:lang w:val="en-IL" w:eastAsia="en-IL"/>
+        </w:rPr>
+        <w:t>500</w:t>
+      </w:r>
+      <w:r>
+        <w:rPr>
+          <w:rFonts w:ascii="Courier New" w:eastAsia="Times New Roman" w:hAnsi="Courier New" w:cs="Courier New"/>
+          <w:color w:val="A9B7C6"/>
+          <w:sz w:val="20"/>
+          <w:szCs w:val="20"/>
+          <w:lang w:val="en-IL" w:eastAsia="en-IL"/>
+        </w:rPr>
+        <w:t>]</w:t>
+      </w:r>
+      <w:r>
+        <w:rPr>
+          <w:rFonts w:ascii="Courier New" w:eastAsia="Times New Roman" w:hAnsi="Courier New" w:cs="Courier New"/>
+          <w:color w:val="A9B7C6"/>
+          <w:sz w:val="20"/>
+          <w:szCs w:val="20"/>
+          <w:lang w:val="en-IL" w:eastAsia="en-IL"/>
+        </w:rPr>
+        <w:br/>
+        <w:t>G = [</w:t>
+      </w:r>
+      <w:r>
+        <w:rPr>
+          <w:rFonts w:ascii="Courier New" w:eastAsia="Times New Roman" w:hAnsi="Courier New" w:cs="Courier New"/>
+          <w:color w:val="6897BB"/>
+          <w:sz w:val="20"/>
+          <w:szCs w:val="20"/>
+          <w:lang w:val="en-IL" w:eastAsia="en-IL"/>
+        </w:rPr>
+        <w:t>10</w:t>
+      </w:r>
+      <w:r>
+        <w:rPr>
+          <w:rFonts w:ascii="Courier New" w:eastAsia="Times New Roman" w:hAnsi="Courier New" w:cs="Courier New"/>
+          <w:color w:val="CC7832"/>
+          <w:sz w:val="20"/>
+          <w:szCs w:val="20"/>
+          <w:lang w:val="en-IL" w:eastAsia="en-IL"/>
+        </w:rPr>
+        <w:t xml:space="preserve">, </w:t>
+      </w:r>
+      <w:r>
+        <w:rPr>
+          <w:rFonts w:ascii="Courier New" w:eastAsia="Times New Roman" w:hAnsi="Courier New" w:cs="Courier New"/>
+          <w:color w:val="6897BB"/>
+          <w:sz w:val="20"/>
+          <w:szCs w:val="20"/>
+          <w:lang w:val="en-IL" w:eastAsia="en-IL"/>
+        </w:rPr>
+        <w:t>30</w:t>
+      </w:r>
+      <w:r>
+        <w:rPr>
+          <w:rFonts w:ascii="Courier New" w:eastAsia="Times New Roman" w:hAnsi="Courier New" w:cs="Courier New"/>
+          <w:color w:val="CC7832"/>
+          <w:sz w:val="20"/>
+          <w:szCs w:val="20"/>
+          <w:lang w:val="en-IL" w:eastAsia="en-IL"/>
+        </w:rPr>
+        <w:t xml:space="preserve">, </w:t>
+      </w:r>
+      <w:r>
+        <w:rPr>
+          <w:rFonts w:ascii="Courier New" w:eastAsia="Times New Roman" w:hAnsi="Courier New" w:cs="Courier New"/>
+          <w:color w:val="6897BB"/>
+          <w:sz w:val="20"/>
+          <w:szCs w:val="20"/>
+          <w:lang w:val="en-IL" w:eastAsia="en-IL"/>
+        </w:rPr>
+        <w:t>50</w:t>
+      </w:r>
+      <w:r>
+        <w:rPr>
+          <w:rFonts w:ascii="Courier New" w:eastAsia="Times New Roman" w:hAnsi="Courier New" w:cs="Courier New"/>
+          <w:color w:val="CC7832"/>
+          <w:sz w:val="20"/>
+          <w:szCs w:val="20"/>
+          <w:lang w:val="en-IL" w:eastAsia="en-IL"/>
+        </w:rPr>
+        <w:t xml:space="preserve">, </w:t>
+      </w:r>
+      <w:r>
+        <w:rPr>
+          <w:rFonts w:ascii="Courier New" w:eastAsia="Times New Roman" w:hAnsi="Courier New" w:cs="Courier New"/>
+          <w:color w:val="6897BB"/>
+          <w:sz w:val="20"/>
+          <w:szCs w:val="20"/>
+          <w:lang w:val="en-IL" w:eastAsia="en-IL"/>
+        </w:rPr>
+        <w:t>100</w:t>
+      </w:r>
+      <w:r>
+        <w:rPr>
+          <w:rFonts w:ascii="Courier New" w:eastAsia="Times New Roman" w:hAnsi="Courier New" w:cs="Courier New"/>
+          <w:color w:val="CC7832"/>
+          <w:sz w:val="20"/>
+          <w:szCs w:val="20"/>
+          <w:lang w:val="en-IL" w:eastAsia="en-IL"/>
+        </w:rPr>
+        <w:t xml:space="preserve">, </w:t>
+      </w:r>
+      <w:r>
+        <w:rPr>
+          <w:rFonts w:ascii="Courier New" w:eastAsia="Times New Roman" w:hAnsi="Courier New" w:cs="Courier New"/>
+          <w:color w:val="6897BB"/>
+          <w:sz w:val="20"/>
+          <w:szCs w:val="20"/>
+          <w:lang w:val="en-IL" w:eastAsia="en-IL"/>
+        </w:rPr>
+        <w:t>200</w:t>
+      </w:r>
+      <w:r>
+        <w:rPr>
+          <w:rFonts w:ascii="Courier New" w:eastAsia="Times New Roman" w:hAnsi="Courier New" w:cs="Courier New"/>
+          <w:color w:val="A9B7C6"/>
+          <w:sz w:val="20"/>
+          <w:szCs w:val="20"/>
+          <w:lang w:val="en-IL" w:eastAsia="en-IL"/>
+        </w:rPr>
+        <w:t>]</w:t>
+      </w:r>
+      <w:r>
+        <w:rPr>
+          <w:rFonts w:ascii="Courier New" w:eastAsia="Times New Roman" w:hAnsi="Courier New" w:cs="Courier New"/>
+          <w:color w:val="A9B7C6"/>
+          <w:sz w:val="20"/>
+          <w:szCs w:val="20"/>
+          <w:lang w:val="en-IL" w:eastAsia="en-IL"/>
+        </w:rPr>
+        <w:br/>
+        <w:t>P = [</w:t>
+      </w:r>
+      <w:r>
+        <w:rPr>
+          <w:rFonts w:ascii="Courier New" w:eastAsia="Times New Roman" w:hAnsi="Courier New" w:cs="Courier New"/>
+          <w:color w:val="6897BB"/>
+          <w:sz w:val="20"/>
+          <w:szCs w:val="20"/>
+          <w:lang w:val="en-IL" w:eastAsia="en-IL"/>
+        </w:rPr>
+        <w:t>0.01</w:t>
+      </w:r>
+      <w:r>
+        <w:rPr>
+          <w:rFonts w:ascii="Courier New" w:eastAsia="Times New Roman" w:hAnsi="Courier New" w:cs="Courier New"/>
+          <w:color w:val="CC7832"/>
+          <w:sz w:val="20"/>
+          <w:szCs w:val="20"/>
+          <w:lang w:val="en-IL" w:eastAsia="en-IL"/>
+        </w:rPr>
+        <w:t xml:space="preserve">, </w:t>
+      </w:r>
+      <w:r>
+        <w:rPr>
+          <w:rFonts w:ascii="Courier New" w:eastAsia="Times New Roman" w:hAnsi="Courier New" w:cs="Courier New"/>
+          <w:color w:val="6897BB"/>
+          <w:sz w:val="20"/>
+          <w:szCs w:val="20"/>
+          <w:lang w:val="en-IL" w:eastAsia="en-IL"/>
+        </w:rPr>
+        <w:t>0.001</w:t>
+      </w:r>
+      <w:r>
+        <w:rPr>
+          <w:rFonts w:ascii="Courier New" w:eastAsia="Times New Roman" w:hAnsi="Courier New" w:cs="Courier New"/>
+          <w:color w:val="CC7832"/>
+          <w:sz w:val="20"/>
+          <w:szCs w:val="20"/>
+          <w:lang w:val="en-IL" w:eastAsia="en-IL"/>
+        </w:rPr>
+        <w:t xml:space="preserve">, </w:t>
+      </w:r>
+      <w:r>
+        <w:rPr>
+          <w:rFonts w:ascii="Courier New" w:eastAsia="Times New Roman" w:hAnsi="Courier New" w:cs="Courier New"/>
+          <w:color w:val="6897BB"/>
+          <w:sz w:val="20"/>
+          <w:szCs w:val="20"/>
+          <w:lang w:val="en-IL" w:eastAsia="en-IL"/>
+        </w:rPr>
+        <w:t>0.0001</w:t>
+      </w:r>
+      <w:r>
+        <w:rPr>
+          <w:rFonts w:ascii="Courier New" w:eastAsia="Times New Roman" w:hAnsi="Courier New" w:cs="Courier New"/>
+          <w:color w:val="A9B7C6"/>
+          <w:sz w:val="20"/>
+          <w:szCs w:val="20"/>
+          <w:lang w:val="en-IL" w:eastAsia="en-IL"/>
+        </w:rPr>
+        <w:t>]</w:t>
+      </w:r>
+      <w:r>
+        <w:rPr>
+          <w:rFonts w:ascii="Courier New" w:eastAsia="Times New Roman" w:hAnsi="Courier New" w:cs="Courier New"/>
+          <w:color w:val="A9B7C6"/>
+          <w:sz w:val="20"/>
+          <w:szCs w:val="20"/>
+          <w:lang w:val="en-IL" w:eastAsia="en-IL"/>
+        </w:rPr>
+        <w:br/>
+        <w:t>E = [</w:t>
+      </w:r>
+      <w:r>
+        <w:rPr>
+          <w:rFonts w:ascii="Courier New" w:eastAsia="Times New Roman" w:hAnsi="Courier New" w:cs="Courier New"/>
+          <w:color w:val="6897BB"/>
+          <w:sz w:val="20"/>
+          <w:szCs w:val="20"/>
+          <w:lang w:val="en-IL" w:eastAsia="en-IL"/>
+        </w:rPr>
+        <w:t>0.1</w:t>
+      </w:r>
+      <w:r>
+        <w:rPr>
+          <w:rFonts w:ascii="Courier New" w:eastAsia="Times New Roman" w:hAnsi="Courier New" w:cs="Courier New"/>
+          <w:color w:val="CC7832"/>
+          <w:sz w:val="20"/>
+          <w:szCs w:val="20"/>
+          <w:lang w:val="en-IL" w:eastAsia="en-IL"/>
+        </w:rPr>
+        <w:t xml:space="preserve">, </w:t>
+      </w:r>
+      <w:r>
+        <w:rPr>
+          <w:rFonts w:ascii="Courier New" w:eastAsia="Times New Roman" w:hAnsi="Courier New" w:cs="Courier New"/>
+          <w:color w:val="6897BB"/>
+          <w:sz w:val="20"/>
+          <w:szCs w:val="20"/>
+          <w:lang w:val="en-IL" w:eastAsia="en-IL"/>
+        </w:rPr>
+        <w:t>0.001</w:t>
+      </w:r>
+      <w:r>
+        <w:rPr>
+          <w:rFonts w:ascii="Courier New" w:eastAsia="Times New Roman" w:hAnsi="Courier New" w:cs="Courier New"/>
+          <w:color w:val="A9B7C6"/>
+          <w:sz w:val="20"/>
+          <w:szCs w:val="20"/>
+          <w:lang w:val="en-IL" w:eastAsia="en-IL"/>
+        </w:rPr>
+        <w:t>]</w:t>
+      </w:r>
+    </w:p>
+    <w:p>
+      <w:pPr>
+        <w:spacing w:line="276" w:lineRule="auto"/>
+        <w:jc w:val="both"/>
+        <w:rPr>
+          <w:rFonts w:eastAsiaTheme="minorEastAsia" w:cstheme="minorHAnsi"/>
+          <w:lang w:val="en-US"/>
+        </w:rPr>
+      </w:pPr>
+      <w:r>
+        <w:rPr>
+          <w:noProof/>
+        </w:rPr>
+        <w:lastRenderedPageBreak/>
+        <w:t xml:space="preserve"> </w:t>
+      </w:r>
+      <w:r>
+        <w:rPr>
+          <w:noProof/>
+        </w:rPr>
+        <w:t xml:space="preserve"> </w:t>
+      </w:r>
+      <w:r>
+        <w:rPr>
+          <w:noProof/>
+        </w:rPr>
+        <w:drawing>
+          <wp:inline distT="0" distB="0" distL="0" distR="0" wp14:anchorId="333083FE" wp14:editId="4828BD95">
+            <wp:extent cx="2459355" cy="1930791"/>
+            <wp:effectExtent l="0" t="0" r="0" b="0"/>
+            <wp:docPr id="9" name="Picture 9"/>
+            <wp:cNvGraphicFramePr>
+              <a:graphicFrameLocks xmlns:a="http://schemas.openxmlformats.org/drawingml/2006/main" noChangeAspect="1"/>
+            </wp:cNvGraphicFramePr>
+            <a:graphic xmlns:a="http://schemas.openxmlformats.org/drawingml/2006/main">
+              <a:graphicData uri="http://schemas.openxmlformats.org/drawingml/2006/picture">
+                <pic:pic xmlns:pic="http://schemas.openxmlformats.org/drawingml/2006/picture">
+                  <pic:nvPicPr>
+                    <pic:cNvPr id="1" name=""/>
+                    <pic:cNvPicPr/>
+                  </pic:nvPicPr>
+                  <pic:blipFill>
+                    <a:blip r:embed="rId9"/>
+                    <a:stretch>
+                      <a:fillRect/>
+                    </a:stretch>
+                  </pic:blipFill>
+                  <pic:spPr>
+                    <a:xfrm>
+                      <a:off x="0" y="0"/>
+                      <a:ext cx="2501117" cy="1963578"/>
+                    </a:xfrm>
+                    <a:prstGeom prst="rect">
+                      <a:avLst/>
+                    </a:prstGeom>
+                  </pic:spPr>
+                </pic:pic>
+              </a:graphicData>
+            </a:graphic>
+          </wp:inline>
+        </w:drawing>
+      </w:r>
+      <w:r>
+        <w:rPr>
+          <w:noProof/>
+        </w:rPr>
+        <w:t xml:space="preserve"> </w:t>
+      </w:r>
+      <w:r>
+        <w:rPr>
+          <w:noProof/>
+        </w:rPr>
+        <w:drawing>
+          <wp:inline distT="0" distB="0" distL="0" distR="0" wp14:anchorId="7833922F" wp14:editId="11400EE2">
+            <wp:extent cx="2487917" cy="1953510"/>
+            <wp:effectExtent l="0" t="0" r="8255" b="8890"/>
+            <wp:docPr id="10" name="Picture 10"/>
+            <wp:cNvGraphicFramePr>
+              <a:graphicFrameLocks xmlns:a="http://schemas.openxmlformats.org/drawingml/2006/main" noChangeAspect="1"/>
+            </wp:cNvGraphicFramePr>
+            <a:graphic xmlns:a="http://schemas.openxmlformats.org/drawingml/2006/main">
+              <a:graphicData uri="http://schemas.openxmlformats.org/drawingml/2006/picture">
+                <pic:pic xmlns:pic="http://schemas.openxmlformats.org/drawingml/2006/picture">
+                  <pic:nvPicPr>
+                    <pic:cNvPr id="1" name=""/>
+                    <pic:cNvPicPr/>
+                  </pic:nvPicPr>
+                  <pic:blipFill>
+                    <a:blip r:embed="rId10"/>
+                    <a:stretch>
+                      <a:fillRect/>
+                    </a:stretch>
+                  </pic:blipFill>
+                  <pic:spPr>
+                    <a:xfrm>
+                      <a:off x="0" y="0"/>
+                      <a:ext cx="2535040" cy="1990511"/>
+                    </a:xfrm>
+                    <a:prstGeom prst="rect">
+                      <a:avLst/>
+                    </a:prstGeom>
+                  </pic:spPr>
+                </pic:pic>
+              </a:graphicData>
+            </a:graphic>
+          </wp:inline>
+        </w:drawing>
+      </w:r>
+    </w:p>
+    <w:p>
+      <w:pPr>
+        <w:spacing w:line="276" w:lineRule="auto"/>
+        <w:jc w:val="both"/>
+        <w:rPr>
+          <w:noProof/>
+        </w:rPr>
+      </w:pPr>
+      <w:r>
+        <w:rPr>
+          <w:noProof/>
+        </w:rPr>
+        <w:t xml:space="preserve"> </w:t>
+      </w:r>
+      <w:r>
+        <w:rPr>
+          <w:noProof/>
+          <w:lang w:val="en-US"/>
+        </w:rPr>
+        <w:t xml:space="preserve">   </w:t>
+      </w:r>
+      <w:r>
+        <w:rPr>
+          <w:noProof/>
+        </w:rPr>
+        <w:drawing>
+          <wp:inline distT="0" distB="0" distL="0" distR="0" wp14:anchorId="2289308D" wp14:editId="52E73A6B">
+            <wp:extent cx="2372014" cy="1919176"/>
+            <wp:effectExtent l="0" t="0" r="9525" b="5080"/>
+            <wp:docPr id="11" name="Picture 11"/>
+            <wp:cNvGraphicFramePr>
+              <a:graphicFrameLocks xmlns:a="http://schemas.openxmlformats.org/drawingml/2006/main" noChangeAspect="1"/>
+            </wp:cNvGraphicFramePr>
+            <a:graphic xmlns:a="http://schemas.openxmlformats.org/drawingml/2006/main">
+              <a:graphicData uri="http://schemas.openxmlformats.org/drawingml/2006/picture">
+                <pic:pic xmlns:pic="http://schemas.openxmlformats.org/drawingml/2006/picture">
+                  <pic:nvPicPr>
+                    <pic:cNvPr id="1" name=""/>
+                    <pic:cNvPicPr/>
+                  </pic:nvPicPr>
+                  <pic:blipFill>
+                    <a:blip r:embed="rId11"/>
+                    <a:stretch>
+                      <a:fillRect/>
+                    </a:stretch>
+                  </pic:blipFill>
+                  <pic:spPr>
+                    <a:xfrm>
+                      <a:off x="0" y="0"/>
+                      <a:ext cx="2444365" cy="1977714"/>
+                    </a:xfrm>
+                    <a:prstGeom prst="rect">
+                      <a:avLst/>
+                    </a:prstGeom>
+                  </pic:spPr>
+                </pic:pic>
+              </a:graphicData>
+            </a:graphic>
+          </wp:inline>
+        </w:drawing>
+      </w:r>
+      <w:r>
+        <w:rPr>
+          <w:noProof/>
+        </w:rPr>
+        <w:t xml:space="preserve"> </w:t>
+      </w:r>
+      <w:r>
+        <w:rPr>
+          <w:noProof/>
+          <w:lang w:val="en-US"/>
+        </w:rPr>
+        <w:drawing>
+          <wp:inline distT="0" distB="0" distL="0" distR="0" wp14:anchorId="3F2CA458" wp14:editId="3BB62445">
+            <wp:extent cx="2402114" cy="1933832"/>
+            <wp:effectExtent l="0" t="0" r="0" b="0"/>
+            <wp:docPr id="12" name="Picture 12"/>
+            <wp:cNvGraphicFramePr>
+              <a:graphicFrameLocks xmlns:a="http://schemas.openxmlformats.org/drawingml/2006/main" noChangeAspect="1"/>
+            </wp:cNvGraphicFramePr>
+            <a:graphic xmlns:a="http://schemas.openxmlformats.org/drawingml/2006/main">
+              <a:graphicData uri="http://schemas.openxmlformats.org/drawingml/2006/picture">
+                <pic:pic xmlns:pic="http://schemas.openxmlformats.org/drawingml/2006/picture">
+                  <pic:nvPicPr>
+                    <pic:cNvPr id="1" name=""/>
+                    <pic:cNvPicPr/>
+                  </pic:nvPicPr>
+                  <pic:blipFill>
+                    <a:blip r:embed="rId12"/>
+                    <a:stretch>
+                      <a:fillRect/>
+                    </a:stretch>
+                  </pic:blipFill>
+                  <pic:spPr>
+                    <a:xfrm>
+                      <a:off x="0" y="0"/>
+                      <a:ext cx="2439317" cy="1963783"/>
+                    </a:xfrm>
+                    <a:prstGeom prst="rect">
+                      <a:avLst/>
+                    </a:prstGeom>
+                  </pic:spPr>
+                </pic:pic>
+              </a:graphicData>
+            </a:graphic>
+          </wp:inline>
+        </w:drawing>
+      </w:r>
+    </w:p>
+    <w:p>
+      <w:pPr>
+        <w:spacing w:line="276" w:lineRule="auto"/>
+        <w:jc w:val="both"/>
+        <w:rPr>
+          <w:rFonts w:eastAsiaTheme="minorEastAsia" w:cstheme="minorHAnsi"/>
+          <w:lang w:val="en-US"/>
+        </w:rPr>
+      </w:pPr>
+      <w:r>
+        <w:rPr>
+          <w:rFonts w:eastAsiaTheme="minorEastAsia" w:cstheme="minorHAnsi"/>
+          <w:lang w:val="en-US"/>
+        </w:rPr>
+        <w:t xml:space="preserve">   </w:t>
+      </w:r>
+      <w:r>
+        <w:rPr>
+          <w:rFonts w:eastAsiaTheme="minorEastAsia" w:cstheme="minorHAnsi"/>
+          <w:lang w:val="en-US"/>
+        </w:rPr>
+        <w:drawing>
+          <wp:inline distT="0" distB="0" distL="0" distR="0" wp14:anchorId="1BF80901" wp14:editId="23972297">
+            <wp:extent cx="2461408" cy="1976313"/>
+            <wp:effectExtent l="0" t="0" r="0" b="5080"/>
+            <wp:docPr id="13" name="Picture 13"/>
+            <wp:cNvGraphicFramePr>
+              <a:graphicFrameLocks xmlns:a="http://schemas.openxmlformats.org/drawingml/2006/main" noChangeAspect="1"/>
+            </wp:cNvGraphicFramePr>
+            <a:graphic xmlns:a="http://schemas.openxmlformats.org/drawingml/2006/main">
+              <a:graphicData uri="http://schemas.openxmlformats.org/drawingml/2006/picture">
+                <pic:pic xmlns:pic="http://schemas.openxmlformats.org/drawingml/2006/picture">
+                  <pic:nvPicPr>
+                    <pic:cNvPr id="1" name=""/>
+                    <pic:cNvPicPr/>
+                  </pic:nvPicPr>
+                  <pic:blipFill>
+                    <a:blip r:embed="rId13"/>
+                    <a:stretch>
+                      <a:fillRect/>
+                    </a:stretch>
+                  </pic:blipFill>
+                  <pic:spPr>
+                    <a:xfrm>
+                      <a:off x="0" y="0"/>
+                      <a:ext cx="2515738" cy="2019935"/>
+                    </a:xfrm>
+                    <a:prstGeom prst="rect">
+                      <a:avLst/>
+                    </a:prstGeom>
+                  </pic:spPr>
+                </pic:pic>
+              </a:graphicData>
+            </a:graphic>
+          </wp:inline>
+        </w:drawing>
+      </w:r>
+      <w:r>
+        <w:rPr>
+          <w:noProof/>
+        </w:rPr>
+        <w:t xml:space="preserve"> </w:t>
+      </w:r>
+      <w:r>
+        <w:rPr>
+          <w:rFonts w:eastAsiaTheme="minorEastAsia" w:cstheme="minorHAnsi"/>
+          <w:lang w:val="en-US"/>
+        </w:rPr>
+        <w:drawing>
+          <wp:inline distT="0" distB="0" distL="0" distR="0" wp14:anchorId="123E0572" wp14:editId="5FF9EE01">
+            <wp:extent cx="2475901" cy="1968138"/>
+            <wp:effectExtent l="0" t="0" r="635" b="0"/>
+            <wp:docPr id="14" name="Picture 14"/>
+            <wp:cNvGraphicFramePr>
+              <a:graphicFrameLocks xmlns:a="http://schemas.openxmlformats.org/drawingml/2006/main" noChangeAspect="1"/>
+            </wp:cNvGraphicFramePr>
+            <a:graphic xmlns:a="http://schemas.openxmlformats.org/drawingml/2006/main">
+              <a:graphicData uri="http://schemas.openxmlformats.org/drawingml/2006/picture">
+                <pic:pic xmlns:pic="http://schemas.openxmlformats.org/drawingml/2006/picture">
+                  <pic:nvPicPr>
+                    <pic:cNvPr id="1" name=""/>
+                    <pic:cNvPicPr/>
+                  </pic:nvPicPr>
+                  <pic:blipFill>
+                    <a:blip r:embed="rId14"/>
+                    <a:stretch>
+                      <a:fillRect/>
+                    </a:stretch>
+                  </pic:blipFill>
+                  <pic:spPr>
+                    <a:xfrm>
+                      <a:off x="0" y="0"/>
+                      <a:ext cx="2523680" cy="2006118"/>
+                    </a:xfrm>
+                    <a:prstGeom prst="rect">
+                      <a:avLst/>
+                    </a:prstGeom>
+                  </pic:spPr>
+                </pic:pic>
+              </a:graphicData>
+            </a:graphic>
+          </wp:inline>
+        </w:drawing>
+      </w:r>
+    </w:p>
+    <w:p>
+      <w:pPr>
+        <w:spacing w:line="276" w:lineRule="auto"/>
+        <w:jc w:val="both"/>
+        <w:rPr>
+          <w:rFonts w:cstheme="minorHAnsi"/>
+          <w:lang w:val="en-US"/>
+        </w:rPr>
+      </w:pPr>
+      <w:r>
+        <w:rPr>
+          <w:rFonts w:cstheme="minorHAnsi"/>
+          <w:lang w:val="en-US"/>
+        </w:rPr>
+        <w:t xml:space="preserve"> </w:t>
+      </w:r>
+      <w:r>
+        <w:rPr>
+          <w:rFonts w:cstheme="minorHAnsi"/>
+          <w:lang w:val="en-US"/>
+        </w:rPr>
+        <w:t xml:space="preserve">   </w:t>
+      </w:r>
+      <w:r>
+        <w:rPr>
+          <w:rFonts w:cstheme="minorHAnsi"/>
+          <w:lang w:val="en-US"/>
+        </w:rPr>
+        <w:drawing>
+          <wp:inline distT="0" distB="0" distL="0" distR="0" wp14:anchorId="2D7B5748" wp14:editId="118A43CE">
+            <wp:extent cx="2431143" cy="1961032"/>
+            <wp:effectExtent l="0" t="0" r="7620" b="1270"/>
+            <wp:docPr id="15" name="Picture 15"/>
+            <wp:cNvGraphicFramePr>
+              <a:graphicFrameLocks xmlns:a="http://schemas.openxmlformats.org/drawingml/2006/main" noChangeAspect="1"/>
+            </wp:cNvGraphicFramePr>
+            <a:graphic xmlns:a="http://schemas.openxmlformats.org/drawingml/2006/main">
+              <a:graphicData uri="http://schemas.openxmlformats.org/drawingml/2006/picture">
+                <pic:pic xmlns:pic="http://schemas.openxmlformats.org/drawingml/2006/picture">
+                  <pic:nvPicPr>
+                    <pic:cNvPr id="1" name=""/>
+                    <pic:cNvPicPr/>
+                  </pic:nvPicPr>
+                  <pic:blipFill>
+                    <a:blip r:embed="rId15"/>
+                    <a:stretch>
+                      <a:fillRect/>
+                    </a:stretch>
+                  </pic:blipFill>
+                  <pic:spPr>
+                    <a:xfrm>
+                      <a:off x="0" y="0"/>
+                      <a:ext cx="2474076" cy="1995663"/>
+                    </a:xfrm>
+                    <a:prstGeom prst="rect">
+                      <a:avLst/>
+                    </a:prstGeom>
+                  </pic:spPr>
+                </pic:pic>
+              </a:graphicData>
+            </a:graphic>
+          </wp:inline>
+        </w:drawing>
+      </w:r>
+      <w:r>
+        <w:rPr>
+          <w:noProof/>
+        </w:rPr>
+        <w:t xml:space="preserve"> </w:t>
+      </w:r>
+      <w:r>
+        <w:rPr>
+          <w:rFonts w:cstheme="minorHAnsi"/>
+          <w:lang w:val="en-US"/>
+        </w:rPr>
+        <w:drawing>
+          <wp:inline distT="0" distB="0" distL="0" distR="0" wp14:anchorId="3F646247" wp14:editId="6D868B23">
+            <wp:extent cx="2414815" cy="1947000"/>
+            <wp:effectExtent l="0" t="0" r="5080" b="0"/>
+            <wp:docPr id="16" name="Picture 16"/>
+            <wp:cNvGraphicFramePr>
+              <a:graphicFrameLocks xmlns:a="http://schemas.openxmlformats.org/drawingml/2006/main" noChangeAspect="1"/>
+            </wp:cNvGraphicFramePr>
+            <a:graphic xmlns:a="http://schemas.openxmlformats.org/drawingml/2006/main">
+              <a:graphicData uri="http://schemas.openxmlformats.org/drawingml/2006/picture">
+                <pic:pic xmlns:pic="http://schemas.openxmlformats.org/drawingml/2006/picture">
+                  <pic:nvPicPr>
+                    <pic:cNvPr id="1" name=""/>
+                    <pic:cNvPicPr/>
+                  </pic:nvPicPr>
+                  <pic:blipFill>
+                    <a:blip r:embed="rId16"/>
+                    <a:stretch>
+                      <a:fillRect/>
+                    </a:stretch>
+                  </pic:blipFill>
+                  <pic:spPr>
+                    <a:xfrm>
+                      <a:off x="0" y="0"/>
+                      <a:ext cx="2450866" cy="1976067"/>
+                    </a:xfrm>
+                    <a:prstGeom prst="rect">
+                      <a:avLst/>
+                    </a:prstGeom>
+                  </pic:spPr>
+                </pic:pic>
+              </a:graphicData>
+            </a:graphic>
+          </wp:inline>
+        </w:drawing>
+      </w:r>
+    </w:p>
+    <w:p>
+      <w:pPr>
+        <w:spacing w:line="276" w:lineRule="auto"/>
+        <w:jc w:val="both"/>
+        <w:rPr>
+          <w:rFonts w:cstheme="minorHAnsi"/>
+          <w:lang w:val="en-US"/>
+        </w:rPr>
+      </w:pPr>
+      <w:r>
+        <w:rPr>
+          <w:rFonts w:cstheme="minorHAnsi"/>
+          <w:lang w:val="en-US"/>
+        </w:rPr>
+        <w:t xml:space="preserve"> </w:t>
+      </w:r>
+      <w:r>
+        <w:rPr>
+          <w:rFonts w:cstheme="minorHAnsi"/>
+          <w:lang w:val="en-US"/>
+        </w:rPr>
+        <w:t xml:space="preserve">  </w:t>
+      </w:r>
+    </w:p>
+    <w:p>
+      <w:pPr>
+        <w:spacing w:line="276" w:lineRule="auto"/>
+        <w:jc w:val="both"/>
+        <w:rPr>
+          <w:noProof/>
+        </w:rPr>
+      </w:pPr>
+      <w:r>
+        <w:rPr>
+          <w:rFonts w:cstheme="minorHAnsi"/>
+          <w:b/>
+          <w:bCs/>
+          <w:lang w:val="en-US"/>
+        </w:rPr>
+        <w:lastRenderedPageBreak/>
+        <w:t xml:space="preserve">   </w:t>
+      </w:r>
+      <w:r>
+        <w:rPr>
+          <w:rFonts w:cstheme="minorHAnsi"/>
+          <w:b/>
+          <w:bCs/>
+          <w:lang w:val="en-US"/>
+        </w:rPr>
+        <w:drawing>
+          <wp:inline distT="0" distB="0" distL="0" distR="0" wp14:anchorId="01809594" wp14:editId="6C122B34">
+            <wp:extent cx="2598057" cy="2131738"/>
+            <wp:effectExtent l="0" t="0" r="0" b="1905"/>
+            <wp:docPr id="18" name="Picture 18"/>
+            <wp:cNvGraphicFramePr>
+              <a:graphicFrameLocks xmlns:a="http://schemas.openxmlformats.org/drawingml/2006/main" noChangeAspect="1"/>
+            </wp:cNvGraphicFramePr>
+            <a:graphic xmlns:a="http://schemas.openxmlformats.org/drawingml/2006/main">
+              <a:graphicData uri="http://schemas.openxmlformats.org/drawingml/2006/picture">
+                <pic:pic xmlns:pic="http://schemas.openxmlformats.org/drawingml/2006/picture">
+                  <pic:nvPicPr>
+                    <pic:cNvPr id="1" name=""/>
+                    <pic:cNvPicPr/>
+                  </pic:nvPicPr>
+                  <pic:blipFill>
+                    <a:blip r:embed="rId17"/>
+                    <a:stretch>
+                      <a:fillRect/>
+                    </a:stretch>
+                  </pic:blipFill>
+                  <pic:spPr>
+                    <a:xfrm>
+                      <a:off x="0" y="0"/>
+                      <a:ext cx="2613972" cy="2144796"/>
+                    </a:xfrm>
+                    <a:prstGeom prst="rect">
+                      <a:avLst/>
+                    </a:prstGeom>
+                  </pic:spPr>
+                </pic:pic>
+              </a:graphicData>
+            </a:graphic>
+          </wp:inline>
+        </w:drawing>
+      </w:r>
+      <w:r>
+        <w:rPr>
+          <w:noProof/>
+        </w:rPr>
+        <w:t xml:space="preserve"> </w:t>
+      </w:r>
+      <w:r>
+        <w:rPr>
+          <w:rFonts w:cstheme="minorHAnsi"/>
+          <w:b/>
+          <w:bCs/>
+          <w:lang w:val="en-US"/>
+        </w:rPr>
+        <w:drawing>
+          <wp:inline distT="0" distB="0" distL="0" distR="0" wp14:anchorId="491690C4" wp14:editId="4884AF67">
+            <wp:extent cx="2622446" cy="2093232"/>
+            <wp:effectExtent l="0" t="0" r="6985" b="2540"/>
+            <wp:docPr id="19" name="Picture 19"/>
+            <wp:cNvGraphicFramePr>
+              <a:graphicFrameLocks xmlns:a="http://schemas.openxmlformats.org/drawingml/2006/main" noChangeAspect="1"/>
+            </wp:cNvGraphicFramePr>
+            <a:graphic xmlns:a="http://schemas.openxmlformats.org/drawingml/2006/main">
+              <a:graphicData uri="http://schemas.openxmlformats.org/drawingml/2006/picture">
+                <pic:pic xmlns:pic="http://schemas.openxmlformats.org/drawingml/2006/picture">
+                  <pic:nvPicPr>
+                    <pic:cNvPr id="1" name=""/>
+                    <pic:cNvPicPr/>
+                  </pic:nvPicPr>
+                  <pic:blipFill>
+                    <a:blip r:embed="rId18"/>
+                    <a:stretch>
+                      <a:fillRect/>
+                    </a:stretch>
+                  </pic:blipFill>
+                  <pic:spPr>
+                    <a:xfrm>
+                      <a:off x="0" y="0"/>
+                      <a:ext cx="2654407" cy="2118744"/>
+                    </a:xfrm>
+                    <a:prstGeom prst="rect">
+                      <a:avLst/>
+                    </a:prstGeom>
+                  </pic:spPr>
+                </pic:pic>
+              </a:graphicData>
+            </a:graphic>
+          </wp:inline>
+        </w:drawing>
+      </w:r>
+    </w:p>
+    <w:p>
+      <w:pPr>
+        <w:spacing w:line="276" w:lineRule="auto"/>
+        <w:jc w:val="both"/>
+        <w:rPr>
+          <w:rFonts w:cstheme="minorHAnsi"/>
+          <w:b/>
+          <w:bCs/>
+          <w:lang w:val="en-US"/>
+        </w:rPr>
+      </w:pPr>
+      <w:r>
+        <w:rPr>
+          <w:rFonts w:cstheme="minorHAnsi"/>
+          <w:b/>
+          <w:bCs/>
+          <w:lang w:val="en-US"/>
+        </w:rPr>
+        <w:t xml:space="preserve">   </w:t>
+      </w:r>
+      <w:r>
+        <w:rPr>
+          <w:rFonts w:cstheme="minorHAnsi"/>
+          <w:b/>
+          <w:bCs/>
+          <w:lang w:val="en-US"/>
+        </w:rPr>
+        <w:drawing>
+          <wp:inline distT="0" distB="0" distL="0" distR="0" wp14:anchorId="10210E17" wp14:editId="066852A0">
+            <wp:extent cx="2648041" cy="2068782"/>
+            <wp:effectExtent l="0" t="0" r="0" b="8255"/>
+            <wp:docPr id="20" name="Picture 20"/>
+            <wp:cNvGraphicFramePr>
+              <a:graphicFrameLocks xmlns:a="http://schemas.openxmlformats.org/drawingml/2006/main" noChangeAspect="1"/>
+            </wp:cNvGraphicFramePr>
+            <a:graphic xmlns:a="http://schemas.openxmlformats.org/drawingml/2006/main">
+              <a:graphicData uri="http://schemas.openxmlformats.org/drawingml/2006/picture">
+                <pic:pic xmlns:pic="http://schemas.openxmlformats.org/drawingml/2006/picture">
+                  <pic:nvPicPr>
+                    <pic:cNvPr id="1" name=""/>
+                    <pic:cNvPicPr/>
+                  </pic:nvPicPr>
+                  <pic:blipFill>
+                    <a:blip r:embed="rId19"/>
+                    <a:stretch>
+                      <a:fillRect/>
+                    </a:stretch>
+                  </pic:blipFill>
+                  <pic:spPr>
+                    <a:xfrm>
+                      <a:off x="0" y="0"/>
+                      <a:ext cx="2713629" cy="2120023"/>
+                    </a:xfrm>
+                    <a:prstGeom prst="rect">
+                      <a:avLst/>
+                    </a:prstGeom>
+                  </pic:spPr>
+                </pic:pic>
+              </a:graphicData>
+            </a:graphic>
+          </wp:inline>
+        </w:drawing>
+      </w:r>
+      <w:r>
+        <w:rPr>
+          <w:rFonts w:cstheme="minorHAnsi"/>
+          <w:b/>
+          <w:bCs/>
+          <w:lang w:val="en-US"/>
+        </w:rPr>
+        <w:drawing>
+          <wp:inline distT="0" distB="0" distL="0" distR="0" wp14:anchorId="3F9798B9" wp14:editId="0F9167E5">
+            <wp:extent cx="2604993" cy="2077400"/>
+            <wp:effectExtent l="0" t="0" r="5080" b="0"/>
+            <wp:docPr id="21" name="Picture 21"/>
+            <wp:cNvGraphicFramePr>
+              <a:graphicFrameLocks xmlns:a="http://schemas.openxmlformats.org/drawingml/2006/main" noChangeAspect="1"/>
+            </wp:cNvGraphicFramePr>
+            <a:graphic xmlns:a="http://schemas.openxmlformats.org/drawingml/2006/main">
+              <a:graphicData uri="http://schemas.openxmlformats.org/drawingml/2006/picture">
+                <pic:pic xmlns:pic="http://schemas.openxmlformats.org/drawingml/2006/picture">
+                  <pic:nvPicPr>
+                    <pic:cNvPr id="1" name=""/>
+                    <pic:cNvPicPr/>
+                  </pic:nvPicPr>
+                  <pic:blipFill>
+                    <a:blip r:embed="rId20"/>
+                    <a:stretch>
+                      <a:fillRect/>
+                    </a:stretch>
+                  </pic:blipFill>
+                  <pic:spPr>
+                    <a:xfrm>
+                      <a:off x="0" y="0"/>
+                      <a:ext cx="2643058" cy="2107756"/>
+                    </a:xfrm>
+                    <a:prstGeom prst="rect">
+                      <a:avLst/>
+                    </a:prstGeom>
+                  </pic:spPr>
+                </pic:pic>
+              </a:graphicData>
+            </a:graphic>
+          </wp:inline>
+        </w:drawing>
+      </w:r>
+    </w:p>
+    <w:p>
+      <w:pPr>
+        <w:spacing w:line="276" w:lineRule="auto"/>
+        <w:jc w:val="both"/>
+        <w:rPr>
+          <w:rFonts w:cstheme="minorHAnsi"/>
+          <w:b/>
+          <w:bCs/>
+          <w:lang w:val="en-US"/>
+        </w:rPr>
+      </w:pPr>
+      <w:r>
+        <w:rPr>
+          <w:rFonts w:cstheme="minorHAnsi"/>
+          <w:b/>
+          <w:bCs/>
+          <w:lang w:val="en-US"/>
+        </w:rPr>
+        <w:t xml:space="preserve">    </w:t>
+      </w:r>
+      <w:r>
+        <w:rPr>
+          <w:rFonts w:cstheme="minorHAnsi"/>
+          <w:b/>
+          <w:bCs/>
+          <w:lang w:val="en-US"/>
+        </w:rPr>
+        <w:drawing>
+          <wp:inline distT="0" distB="0" distL="0" distR="0" wp14:anchorId="17CF29B4" wp14:editId="0353B451">
+            <wp:extent cx="2619194" cy="2176992"/>
+            <wp:effectExtent l="0" t="0" r="0" b="0"/>
+            <wp:docPr id="22" name="Picture 22"/>
+            <wp:cNvGraphicFramePr>
+              <a:graphicFrameLocks xmlns:a="http://schemas.openxmlformats.org/drawingml/2006/main" noChangeAspect="1"/>
+            </wp:cNvGraphicFramePr>
+            <a:graphic xmlns:a="http://schemas.openxmlformats.org/drawingml/2006/main">
+              <a:graphicData uri="http://schemas.openxmlformats.org/drawingml/2006/picture">
+                <pic:pic xmlns:pic="http://schemas.openxmlformats.org/drawingml/2006/picture">
+                  <pic:nvPicPr>
+                    <pic:cNvPr id="1" name=""/>
+                    <pic:cNvPicPr/>
+                  </pic:nvPicPr>
+                  <pic:blipFill>
+                    <a:blip r:embed="rId21"/>
+                    <a:stretch>
+                      <a:fillRect/>
+                    </a:stretch>
+                  </pic:blipFill>
+                  <pic:spPr>
+                    <a:xfrm>
+                      <a:off x="0" y="0"/>
+                      <a:ext cx="2656923" cy="2208351"/>
+                    </a:xfrm>
+                    <a:prstGeom prst="rect">
+                      <a:avLst/>
+                    </a:prstGeom>
+                  </pic:spPr>
+                </pic:pic>
+              </a:graphicData>
+            </a:graphic>
+          </wp:inline>
+        </w:drawing>
+      </w:r>
+      <w:r>
+        <w:rPr>
+          <w:rFonts w:cstheme="minorHAnsi"/>
+          <w:b/>
+          <w:bCs/>
+          <w:lang w:val="en-US"/>
+        </w:rPr>
+        <w:drawing>
+          <wp:inline distT="0" distB="0" distL="0" distR="0" wp14:anchorId="0E0BE54E" wp14:editId="01492F8B">
+            <wp:extent cx="2639764" cy="2152196"/>
+            <wp:effectExtent l="0" t="0" r="8255" b="635"/>
+            <wp:docPr id="23" name="Picture 23"/>
+            <wp:cNvGraphicFramePr>
+              <a:graphicFrameLocks xmlns:a="http://schemas.openxmlformats.org/drawingml/2006/main" noChangeAspect="1"/>
+            </wp:cNvGraphicFramePr>
+            <a:graphic xmlns:a="http://schemas.openxmlformats.org/drawingml/2006/main">
+              <a:graphicData uri="http://schemas.openxmlformats.org/drawingml/2006/picture">
+                <pic:pic xmlns:pic="http://schemas.openxmlformats.org/drawingml/2006/picture">
+                  <pic:nvPicPr>
+                    <pic:cNvPr id="1" name=""/>
+                    <pic:cNvPicPr/>
+                  </pic:nvPicPr>
+                  <pic:blipFill>
+                    <a:blip r:embed="rId22"/>
+                    <a:stretch>
+                      <a:fillRect/>
+                    </a:stretch>
+                  </pic:blipFill>
+                  <pic:spPr>
+                    <a:xfrm>
+                      <a:off x="0" y="0"/>
+                      <a:ext cx="2661714" cy="2170092"/>
+                    </a:xfrm>
+                    <a:prstGeom prst="rect">
+                      <a:avLst/>
+                    </a:prstGeom>
+                  </pic:spPr>
+                </pic:pic>
+              </a:graphicData>
+            </a:graphic>
+          </wp:inline>
+        </w:drawing>
+      </w:r>
+    </w:p>
+    <w:p>
+      <w:pPr>
+        <w:spacing w:line="276" w:lineRule="auto"/>
+        <w:jc w:val="both"/>
+        <w:rPr>
+          <w:rFonts w:eastAsiaTheme="minorEastAsia" w:cstheme="minorHAnsi"/>
+          <w:u w:val="single"/>
+          <w:lang w:val="en-US"/>
+        </w:rPr>
+      </w:pPr>
+      <w:r>
+        <w:rPr>
+          <w:rFonts w:eastAsiaTheme="minorEastAsia" w:cstheme="minorHAnsi"/>
+          <w:u w:val="single"/>
+          <w:lang w:val="en-US"/>
+        </w:rPr>
+        <w:t>Results analysis</w:t>
+      </w:r>
+    </w:p>
+    <w:p>
+      <w:pPr>
+        <w:spacing w:line="276" w:lineRule="auto"/>
+        <w:jc w:val="both"/>
+        <w:rPr>
+          <w:rFonts w:eastAsiaTheme="minorEastAsia" w:cstheme="minorHAnsi"/>
+          <w:lang w:val="en-US"/>
+        </w:rPr>
+      </w:pPr>
+      <w:r>
+        <w:rPr>
+          <w:rFonts w:eastAsiaTheme="minorEastAsia" w:cstheme="minorHAnsi"/>
+          <w:lang w:val="en-US"/>
+        </w:rPr>
+        <w:t>As can be seen over the graphs of the promising results, many of the configurations reached sub-optimal solutions (</w:t>
+      </w:r>
+      <w:proofErr w:type="spellStart"/>
+      <w:r>
+        <w:rPr>
+          <w:rFonts w:eastAsiaTheme="minorEastAsia" w:cstheme="minorHAnsi"/>
+          <w:lang w:val="en-US"/>
+        </w:rPr>
+        <w:t>i.e</w:t>
+      </w:r>
+      <w:proofErr w:type="spellEnd"/>
+      <w:r>
+        <w:rPr>
+          <w:rFonts w:eastAsiaTheme="minorEastAsia" w:cstheme="minorHAnsi"/>
+          <w:lang w:val="en-US"/>
+        </w:rPr>
+        <w:t>: fitness = 1). In many of the results where an optimal solution was reached it was probability due to a powerful mutation that almost immediately spread through out the population (for example, consider the result for N=200, G=50, P=0.001, E=0.001). It seems that as the population size increases so does the stability of the algorithm resulting with gradual improvement (for example, consider the result for N=500, G=30, P=0.0001, E=0.1). However, in terms of speed even the quickest configurations (</w:t>
+      </w:r>
+      <w:proofErr w:type="spellStart"/>
+      <w:r>
+        <w:rPr>
+          <w:rFonts w:eastAsiaTheme="minorEastAsia" w:cstheme="minorHAnsi"/>
+          <w:lang w:val="en-US"/>
+        </w:rPr>
+        <w:t>e.g</w:t>
+      </w:r>
+      <w:proofErr w:type="spellEnd"/>
+      <w:r>
+        <w:rPr>
+          <w:rFonts w:eastAsiaTheme="minorEastAsia" w:cstheme="minorHAnsi"/>
+          <w:lang w:val="en-US"/>
+        </w:rPr>
+        <w:t>: N=20, G = 50) took 0.02 seconds more than an order of magnitude slower than the average run time of baseline algorithm, while the slower and more stable configurations</w:t>
+      </w:r>
+      <w:r>
+        <w:rPr>
+          <w:rFonts w:eastAsiaTheme="minorEastAsia" w:cstheme="minorHAnsi"/>
+          <w:lang w:val="en-US"/>
+        </w:rPr>
+        <w:t xml:space="preserve"> at the GA</w:t>
+      </w:r>
+      <w:r>
+        <w:rPr>
+          <w:rFonts w:eastAsiaTheme="minorEastAsia" w:cstheme="minorHAnsi"/>
+          <w:lang w:val="en-US"/>
+        </w:rPr>
+        <w:t xml:space="preserve"> perform in the order of dozen</w:t>
+      </w:r>
+      <w:r>
+        <w:rPr>
+          <w:rFonts w:eastAsiaTheme="minorEastAsia" w:cstheme="minorHAnsi"/>
+          <w:lang w:val="en-US"/>
+        </w:rPr>
+        <w:t>s</w:t>
+      </w:r>
+      <w:r>
+        <w:rPr>
+          <w:rFonts w:eastAsiaTheme="minorEastAsia" w:cstheme="minorHAnsi"/>
+          <w:lang w:val="en-US"/>
+        </w:rPr>
+        <w:t xml:space="preserve"> of seconds.</w:t>
+      </w:r>
+    </w:p>
+    <w:p>
+      <w:pPr>
+        <w:spacing w:line="276" w:lineRule="auto"/>
+        <w:jc w:val="both"/>
+        <w:rPr>
+          <w:rFonts w:eastAsiaTheme="minorEastAsia" w:cstheme="minorHAnsi"/>
+          <w:u w:val="single"/>
+          <w:lang w:val="en-US"/>
+        </w:rPr>
+      </w:pPr>
+      <w:r>
+        <w:rPr>
+          <w:rFonts w:eastAsiaTheme="minorEastAsia" w:cstheme="minorHAnsi"/>
+          <w:u w:val="single"/>
+          <w:lang w:val="en-US"/>
+        </w:rPr>
+        <w:lastRenderedPageBreak/>
+        <w:t>Conclusion</w:t>
+      </w:r>
+    </w:p>
+    <w:p>
+      <w:pPr>
+        <w:spacing w:line="276" w:lineRule="auto"/>
+        <w:jc w:val="both"/>
+        <w:rPr>
+          <w:rFonts w:eastAsiaTheme="minorEastAsia" w:cstheme="minorHAnsi"/>
+          <w:lang w:val="en-US"/>
+        </w:rPr>
+      </w:pPr>
+      <w:r>
+        <w:rPr>
+          <w:rFonts w:eastAsiaTheme="minorEastAsia" w:cstheme="minorHAnsi"/>
+          <w:lang w:val="en-US"/>
+        </w:rPr>
+        <w:t xml:space="preserve">By </w:t>
+      </w:r>
+      <w:r>
+        <w:rPr>
+          <w:rFonts w:eastAsiaTheme="minorEastAsia" w:cstheme="minorHAnsi"/>
+          <w:lang w:val="en-US"/>
+        </w:rPr>
+        <w:t>analysis of</w:t>
+      </w:r>
+      <w:r>
+        <w:rPr>
+          <w:rFonts w:eastAsiaTheme="minorEastAsia" w:cstheme="minorHAnsi"/>
+          <w:lang w:val="en-US"/>
+        </w:rPr>
+        <w:t xml:space="preserve"> </w:t>
+      </w:r>
+      <w:r>
+        <w:rPr>
+          <w:rFonts w:eastAsiaTheme="minorEastAsia" w:cstheme="minorHAnsi"/>
+          <w:lang w:val="en-US"/>
+        </w:rPr>
+        <w:t xml:space="preserve">the results </w:t>
+      </w:r>
+      <w:r>
+        <w:rPr>
+          <w:rFonts w:eastAsiaTheme="minorEastAsia" w:cstheme="minorHAnsi"/>
+          <w:lang w:val="en-US"/>
+        </w:rPr>
+        <w:t>we</w:t>
+      </w:r>
+      <w:r>
+        <w:rPr>
+          <w:rFonts w:eastAsiaTheme="minorEastAsia" w:cstheme="minorHAnsi"/>
+          <w:lang w:val="en-US"/>
+        </w:rPr>
+        <w:t xml:space="preserve"> may</w:t>
+      </w:r>
+      <w:r>
+        <w:rPr>
+          <w:rFonts w:eastAsiaTheme="minorEastAsia" w:cstheme="minorHAnsi"/>
+          <w:lang w:val="en-US"/>
+        </w:rPr>
+        <w:t xml:space="preserve"> understand that </w:t>
+      </w:r>
+      <w:r>
+        <w:rPr>
+          <w:rFonts w:eastAsiaTheme="minorEastAsia" w:cstheme="minorHAnsi"/>
+          <w:lang w:val="en-US"/>
+        </w:rPr>
+        <w:t>the baseline algorithm is on average better than using the GA approach for the 8-Queen problem. However, we consider the following in the mind, first, that the baseline approach is not complete, that is, it MAY stuck (or at least timeout with an invalid result). While, the GA algorithm MOST of the time will return a good approximation of the optimal result (</w:t>
+      </w:r>
+      <w:proofErr w:type="spellStart"/>
+      <w:r>
+        <w:rPr>
+          <w:rFonts w:eastAsiaTheme="minorEastAsia" w:cstheme="minorHAnsi"/>
+          <w:lang w:val="en-US"/>
+        </w:rPr>
+        <w:t>i.e</w:t>
+      </w:r>
+      <w:proofErr w:type="spellEnd"/>
+      <w:r>
+        <w:rPr>
+          <w:rFonts w:eastAsiaTheme="minorEastAsia" w:cstheme="minorHAnsi"/>
+          <w:lang w:val="en-US"/>
+        </w:rPr>
+        <w:t>: solution with only a single threat). We also note that the GA was applied here for N=8, under the assumption that as N increases the probability of generating board</w:t>
+      </w:r>
+      <w:r>
+        <w:rPr>
+          <w:rFonts w:eastAsiaTheme="minorEastAsia" w:cstheme="minorHAnsi"/>
+          <w:lang w:val="en-US"/>
+        </w:rPr>
+        <w:t>s</w:t>
+      </w:r>
+      <w:r>
+        <w:rPr>
+          <w:rFonts w:eastAsiaTheme="minorEastAsia" w:cstheme="minorHAnsi"/>
+          <w:lang w:val="en-US"/>
+        </w:rPr>
+        <w:t xml:space="preserve"> such that a viable solution is reachable from them</w:t>
+      </w:r>
+      <w:r>
+        <w:rPr>
+          <w:rFonts w:eastAsiaTheme="minorEastAsia" w:cstheme="minorHAnsi"/>
+          <w:lang w:val="en-US"/>
+        </w:rPr>
+        <w:t xml:space="preserve"> decreases</w:t>
+      </w:r>
+      <w:r>
+        <w:rPr>
+          <w:rFonts w:eastAsiaTheme="minorEastAsia" w:cstheme="minorHAnsi"/>
+          <w:lang w:val="en-US"/>
+        </w:rPr>
+        <w:t>, due to that</w:t>
+      </w:r>
+      <w:r>
+        <w:rPr>
+          <w:rFonts w:eastAsiaTheme="minorEastAsia" w:cstheme="minorHAnsi"/>
+          <w:lang w:val="en-US"/>
+        </w:rPr>
+        <w:t xml:space="preserve"> </w:t>
+      </w:r>
       <w:bookmarkStart w:id="0" w:name="_GoBack"/>
       <w:bookmarkEnd w:id="0"/>
+      <w:r>
+        <w:rPr>
+          <w:rFonts w:eastAsiaTheme="minorEastAsia" w:cstheme="minorHAnsi"/>
+          <w:lang w:val="en-US"/>
+        </w:rPr>
+        <w:t>C in our baseline algorithm complexity analysis increases. Then, we assume that for big enough N the performance of the GA in both terms of speed and approximation will be even better than that of the baseline algorithm presented in this report.</w:t>
+      </w:r>
     </w:p>
     <w:p>
       <w:pPr>
@@ -1758,13 +5716,6 @@
           <w:lang w:val="en-US"/>
         </w:rPr>
       </w:pPr>
-      <w:r>
-        <w:rPr>
-          <w:rFonts w:cstheme="minorHAnsi"/>
-          <w:lang w:val="en-US"/>
-        </w:rPr>
-        <w:t xml:space="preserve"> </w:t>
-      </w:r>
     </w:p>
     <w:p>
       <w:pPr>
@@ -1772,85 +5723,19 @@
         <w:jc w:val="both"/>
         <w:rPr>
           <w:rFonts w:cstheme="minorHAnsi"/>
-          <w:lang w:val="en-US"/>
-        </w:rPr>
-      </w:pPr>
-      <w:r>
-        <w:rPr>
-          <w:rFonts w:cstheme="minorHAnsi"/>
-          <w:lang w:val="en-US"/>
-        </w:rPr>
-        <w:t xml:space="preserve"> </w:t>
-      </w:r>
-    </w:p>
-    <w:p>
-      <w:pPr>
-        <w:spacing w:line="276" w:lineRule="auto"/>
-        <w:jc w:val="both"/>
-        <w:rPr>
-          <w:rFonts w:cstheme="minorHAnsi"/>
           <w:b/>
           <w:bCs/>
           <w:lang w:val="en-US"/>
         </w:rPr>
       </w:pPr>
-    </w:p>
-    <w:p>
-      <w:pPr>
-        <w:spacing w:line="276" w:lineRule="auto"/>
-        <w:jc w:val="both"/>
+      <w:r>
         <w:rPr>
           <w:rFonts w:cstheme="minorHAnsi"/>
           <w:b/>
           <w:bCs/>
           <w:lang w:val="en-US"/>
         </w:rPr>
-      </w:pPr>
-      <w:r>
-        <w:rPr>
-          <w:rFonts w:cstheme="minorHAnsi"/>
-          <w:b/>
-          <w:bCs/>
-          <w:lang w:val="en-US"/>
-        </w:rPr>
-        <w:lastRenderedPageBreak/>
-        <w:t>Part</w:t>
-      </w:r>
-      <w:r>
-        <w:rPr>
-          <w:rFonts w:cstheme="minorHAnsi"/>
-          <w:b/>
-          <w:bCs/>
-          <w:lang w:val="en-US"/>
-        </w:rPr>
-        <w:t>2</w:t>
-      </w:r>
-      <w:r>
-        <w:rPr>
-          <w:rFonts w:cstheme="minorHAnsi"/>
-          <w:b/>
-          <w:bCs/>
-          <w:lang w:val="en-US"/>
-        </w:rPr>
-        <w:t xml:space="preserve"> – </w:t>
-      </w:r>
-      <w:r>
-        <w:rPr>
-          <w:rFonts w:cstheme="minorHAnsi"/>
-          <w:b/>
-          <w:bCs/>
-          <w:lang w:val="en-US"/>
-        </w:rPr>
-        <w:t>TS</w:t>
-      </w:r>
-      <w:r>
-        <w:rPr>
-          <w:rFonts w:cstheme="minorHAnsi"/>
-          <w:b/>
-          <w:bCs/>
-          <w:lang w:val="en-US"/>
-        </w:rPr>
-        <w:t xml:space="preserve"> Problem</w:t>
+        <w:t>Part2 – TS Problem</w:t>
       </w:r>
     </w:p>
     <w:p>
@@ -2748,6 +6633,56 @@
       <w:color w:val="808080"/>
     </w:rPr>
   </w:style>
+  <w:style w:type="paragraph" w:styleId="HTMLPreformatted">
+    <w:name w:val="HTML Preformatted"/>
+    <w:basedOn w:val="Normal"/>
+    <w:link w:val="HTMLPreformattedChar"/>
+    <w:uiPriority w:val="99"/>
+    <w:semiHidden/>
+    <w:unhideWhenUsed/>
+    <w:rsid w:val="005879FA"/>
+    <w:pPr>
+      <w:tabs>
+        <w:tab w:val="left" w:pos="916"/>
+        <w:tab w:val="left" w:pos="1832"/>
+        <w:tab w:val="left" w:pos="2748"/>
+        <w:tab w:val="left" w:pos="3664"/>
+        <w:tab w:val="left" w:pos="4580"/>
+        <w:tab w:val="left" w:pos="5496"/>
+        <w:tab w:val="left" w:pos="6412"/>
+        <w:tab w:val="left" w:pos="7328"/>
+        <w:tab w:val="left" w:pos="8244"/>
+        <w:tab w:val="left" w:pos="9160"/>
+        <w:tab w:val="left" w:pos="10076"/>
+        <w:tab w:val="left" w:pos="10992"/>
+        <w:tab w:val="left" w:pos="11908"/>
+        <w:tab w:val="left" w:pos="12824"/>
+        <w:tab w:val="left" w:pos="13740"/>
+        <w:tab w:val="left" w:pos="14656"/>
+      </w:tabs>
+      <w:spacing w:after="0" w:line="240" w:lineRule="auto"/>
+    </w:pPr>
+    <w:rPr>
+      <w:rFonts w:ascii="Courier New" w:eastAsia="Times New Roman" w:hAnsi="Courier New" w:cs="Courier New"/>
+      <w:sz w:val="20"/>
+      <w:szCs w:val="20"/>
+      <w:lang w:val="en-IL" w:eastAsia="en-IL"/>
+    </w:rPr>
+  </w:style>
+  <w:style w:type="character" w:customStyle="1" w:styleId="HTMLPreformattedChar">
+    <w:name w:val="HTML Preformatted Char"/>
+    <w:basedOn w:val="DefaultParagraphFont"/>
+    <w:link w:val="HTMLPreformatted"/>
+    <w:uiPriority w:val="99"/>
+    <w:semiHidden/>
+    <w:rsid w:val="005879FA"/>
+    <w:rPr>
+      <w:rFonts w:ascii="Courier New" w:eastAsia="Times New Roman" w:hAnsi="Courier New" w:cs="Courier New"/>
+      <w:sz w:val="20"/>
+      <w:szCs w:val="20"/>
+      <w:lang w:val="en-IL" w:eastAsia="en-IL"/>
+    </w:rPr>
+  </w:style>
 </w:styles>
 </file>
 
@@ -3051,7 +6986,7 @@
 </file>
 
 <file path=customXml/itemProps1.xml><?xml version="1.0" encoding="utf-8"?>
-<ds:datastoreItem xmlns:ds="http://schemas.openxmlformats.org/officeDocument/2006/customXml" ds:itemID="{D047A56E-FBB6-4AF1-95D9-1E85A298CAB2}">
+<ds:datastoreItem xmlns:ds="http://schemas.openxmlformats.org/officeDocument/2006/customXml" ds:itemID="{F9015EE3-05C3-4B52-A5E8-474851ADBFEA}">
   <ds:schemaRefs>
     <ds:schemaRef ds:uri="http://schemas.openxmlformats.org/officeDocument/2006/bibliography"/>
   </ds:schemaRefs>

</xml_diff>

<commit_message>
added probability for cross over, added GA tsp solution
</commit_message>
<xml_diff>
--- a/report.docx
+++ b/report.docx
@@ -2289,7 +2289,16 @@
           <w:rFonts w:eastAsiaTheme="minorEastAsia" w:cstheme="minorHAnsi"/>
           <w:lang w:val="en-US"/>
         </w:rPr>
-        <w:t>, then, there exists no cross-over/mutation that could cause such chromosome to become invalid.</w:t>
+        <w:t xml:space="preserve">, then, </w:t>
+      </w:r>
+      <w:r>
+        <w:rPr>
+          <w:rFonts w:eastAsiaTheme="minorEastAsia" w:cstheme="minorHAnsi"/>
+          <w:b/>
+          <w:bCs/>
+          <w:lang w:val="en-US"/>
+        </w:rPr>
+        <w:t>there exists no cross-over/mutation that could cause such chromosome to become invalid.</w:t>
       </w:r>
     </w:p>
     <w:p>
@@ -2866,19 +2875,32 @@
         <w:jc w:val="both"/>
         <w:rPr>
           <w:rFonts w:eastAsiaTheme="minorEastAsia" w:cstheme="minorHAnsi"/>
-          <w:lang w:val="en-US"/>
-        </w:rPr>
-      </w:pPr>
-      <w:r>
-        <w:rPr>
-          <w:rFonts w:eastAsiaTheme="minorEastAsia" w:cstheme="minorHAnsi"/>
-          <w:lang w:val="en-US"/>
-        </w:rPr>
-        <w:t>By this definition a chromosome i</w:t>
-      </w:r>
-      <w:r>
-        <w:rPr>
-          <w:rFonts w:eastAsiaTheme="minorEastAsia" w:cstheme="minorHAnsi"/>
+          <w:b/>
+          <w:bCs/>
+          <w:lang w:val="en-US"/>
+        </w:rPr>
+      </w:pPr>
+      <w:r>
+        <w:rPr>
+          <w:rFonts w:eastAsiaTheme="minorEastAsia" w:cstheme="minorHAnsi"/>
+          <w:lang w:val="en-US"/>
+        </w:rPr>
+        <w:t xml:space="preserve">By this definition </w:t>
+      </w:r>
+      <w:r>
+        <w:rPr>
+          <w:rFonts w:eastAsiaTheme="minorEastAsia" w:cstheme="minorHAnsi"/>
+          <w:b/>
+          <w:bCs/>
+          <w:lang w:val="en-US"/>
+        </w:rPr>
+        <w:t>a chromosome i</w:t>
+      </w:r>
+      <w:r>
+        <w:rPr>
+          <w:rFonts w:eastAsiaTheme="minorEastAsia" w:cstheme="minorHAnsi"/>
+          <w:b/>
+          <w:bCs/>
           <w:lang w:val="en-US"/>
         </w:rPr>
         <w:t>s</w:t>
@@ -2886,6 +2908,8 @@
       <w:r>
         <w:rPr>
           <w:rFonts w:eastAsiaTheme="minorEastAsia" w:cstheme="minorHAnsi"/>
+          <w:b/>
+          <w:bCs/>
           <w:lang w:val="en-US"/>
         </w:rPr>
         <w:t xml:space="preserve"> more fit </w:t>
@@ -2893,6 +2917,8 @@
       <w:r>
         <w:rPr>
           <w:rFonts w:eastAsiaTheme="minorEastAsia" w:cstheme="minorHAnsi"/>
+          <w:b/>
+          <w:bCs/>
           <w:lang w:val="en-US"/>
         </w:rPr>
         <w:t xml:space="preserve">if </w:t>
@@ -2900,6 +2926,8 @@
       <w:r>
         <w:rPr>
           <w:rFonts w:eastAsiaTheme="minorEastAsia" w:cstheme="minorHAnsi"/>
+          <w:b/>
+          <w:bCs/>
           <w:lang w:val="en-US"/>
         </w:rPr>
         <w:t>the number returned by this function is lower.</w:t>
@@ -2940,7 +2968,16 @@
           <w:rFonts w:eastAsiaTheme="minorEastAsia" w:cstheme="minorHAnsi"/>
           <w:lang w:val="en-US"/>
         </w:rPr>
-        <w:t>The selection mechanism we used is a roulette wheel selection</w:t>
+        <w:t>The selection mechanism we us</w:t>
+      </w:r>
+      <w:bookmarkStart w:id="0" w:name="_GoBack"/>
+      <w:bookmarkEnd w:id="0"/>
+      <w:r>
+        <w:rPr>
+          <w:rFonts w:eastAsiaTheme="minorEastAsia" w:cstheme="minorHAnsi"/>
+          <w:lang w:val="en-US"/>
+        </w:rPr>
+        <w:t>ed is a roulette wheel selection</w:t>
       </w:r>
       <w:r>
         <w:rPr>
@@ -6015,8 +6052,6 @@
         </w:rPr>
         <w:t xml:space="preserve">the </w:t>
       </w:r>
-      <w:bookmarkStart w:id="0" w:name="_GoBack"/>
-      <w:bookmarkEnd w:id="0"/>
       <w:r>
         <w:rPr>
           <w:rFonts w:eastAsiaTheme="minorEastAsia" w:cstheme="minorHAnsi"/>
@@ -7318,7 +7353,7 @@
 </file>
 
 <file path=customXml/itemProps1.xml><?xml version="1.0" encoding="utf-8"?>
-<ds:datastoreItem xmlns:ds="http://schemas.openxmlformats.org/officeDocument/2006/customXml" ds:itemID="{62CD282A-66E9-4A06-84B5-A1FE63061911}">
+<ds:datastoreItem xmlns:ds="http://schemas.openxmlformats.org/officeDocument/2006/customXml" ds:itemID="{185DF0FD-DF64-45B3-8B66-952A9667789B}">
   <ds:schemaRefs>
     <ds:schemaRef ds:uri="http://schemas.openxmlformats.org/officeDocument/2006/bibliography"/>
   </ds:schemaRefs>

</xml_diff>

<commit_message>
Improved report and changed the best tsp output txt file
</commit_message>
<xml_diff>
--- a/report.docx
+++ b/report.docx
@@ -1,6 +1,6 @@
 
 <file path=word/document.xml><?xml version="1.0" encoding="utf-8"?>
-<w:document xmlns:wpc="http://schemas.microsoft.com/office/word/2010/wordprocessingCanvas" xmlns:cx="http://schemas.microsoft.com/office/drawing/2014/chartex" xmlns:cx1="http://schemas.microsoft.com/office/drawing/2015/9/8/chartex" xmlns:cx2="http://schemas.microsoft.com/office/drawing/2015/10/21/chartex" xmlns:cx3="http://schemas.microsoft.com/office/drawing/2016/5/9/chartex" xmlns:cx4="http://schemas.microsoft.com/office/drawing/2016/5/10/chartex" xmlns:cx5="http://schemas.microsoft.com/office/drawing/2016/5/11/chartex" xmlns:cx6="http://schemas.microsoft.com/office/drawing/2016/5/12/chartex" xmlns:cx7="http://schemas.microsoft.com/office/drawing/2016/5/13/chartex" xmlns:cx8="http://schemas.microsoft.com/office/drawing/2016/5/14/chartex" xmlns:mc="http://schemas.openxmlformats.org/markup-compatibility/2006" xmlns:aink="http://schemas.microsoft.com/office/drawing/2016/ink" xmlns:am3d="http://schemas.microsoft.com/office/drawing/2017/model3d" xmlns:o="urn:schemas-microsoft-com:office:office" xmlns:r="http://schemas.openxmlformats.org/officeDocument/2006/relationships" xmlns:m="http://schemas.openxmlformats.org/officeDocument/2006/math" xmlns:v="urn:schemas-microsoft-com:vml" xmlns:wp14="http://schemas.microsoft.com/office/word/2010/wordprocessingDrawing" xmlns:wp="http://schemas.openxmlformats.org/drawingml/2006/wordprocessingDrawing" xmlns:w10="urn:schemas-microsoft-com:office:word" xmlns:w="http://schemas.openxmlformats.org/wordprocessingml/2006/main" xmlns:w14="http://schemas.microsoft.com/office/word/2010/wordml" xmlns:w15="http://schemas.microsoft.com/office/word/2012/wordml" xmlns:w16cid="http://schemas.microsoft.com/office/word/2016/wordml/cid" xmlns:w16se="http://schemas.microsoft.com/office/word/2015/wordml/symex" xmlns:wpg="http://schemas.microsoft.com/office/word/2010/wordprocessingGroup" xmlns:wpi="http://schemas.microsoft.com/office/word/2010/wordprocessingInk" xmlns:wne="http://schemas.microsoft.com/office/word/2006/wordml" xmlns:wps="http://schemas.microsoft.com/office/word/2010/wordprocessingShape" mc:Ignorable="w14 w15 w16se w16cid wp14">
+<w:document xmlns:wpc="http://schemas.microsoft.com/office/word/2010/wordprocessingCanvas" xmlns:cx="http://schemas.microsoft.com/office/drawing/2014/chartex" xmlns:cx1="http://schemas.microsoft.com/office/drawing/2015/9/8/chartex" xmlns:cx2="http://schemas.microsoft.com/office/drawing/2015/10/21/chartex" xmlns:cx3="http://schemas.microsoft.com/office/drawing/2016/5/9/chartex" xmlns:cx4="http://schemas.microsoft.com/office/drawing/2016/5/10/chartex" xmlns:cx5="http://schemas.microsoft.com/office/drawing/2016/5/11/chartex" xmlns:cx6="http://schemas.microsoft.com/office/drawing/2016/5/12/chartex" xmlns:cx7="http://schemas.microsoft.com/office/drawing/2016/5/13/chartex" xmlns:cx8="http://schemas.microsoft.com/office/drawing/2016/5/14/chartex" xmlns:mc="http://schemas.openxmlformats.org/markup-compatibility/2006" xmlns:aink="http://schemas.microsoft.com/office/drawing/2016/ink" xmlns:am3d="http://schemas.microsoft.com/office/drawing/2017/model3d" xmlns:o="urn:schemas-microsoft-com:office:office" xmlns:r="http://schemas.openxmlformats.org/officeDocument/2006/relationships" xmlns:m="http://schemas.openxmlformats.org/officeDocument/2006/math" xmlns:v="urn:schemas-microsoft-com:vml" xmlns:wp14="http://schemas.microsoft.com/office/word/2010/wordprocessingDrawing" xmlns:wp="http://schemas.openxmlformats.org/drawingml/2006/wordprocessingDrawing" xmlns:w10="urn:schemas-microsoft-com:office:word" xmlns:w="http://schemas.openxmlformats.org/wordprocessingml/2006/main" xmlns:w14="http://schemas.microsoft.com/office/word/2010/wordml" xmlns:w15="http://schemas.microsoft.com/office/word/2012/wordml" xmlns:w16cex="http://schemas.microsoft.com/office/word/2018/wordml/cex" xmlns:w16cid="http://schemas.microsoft.com/office/word/2016/wordml/cid" xmlns:w16="http://schemas.microsoft.com/office/word/2018/wordml" xmlns:w16sdtdh="http://schemas.microsoft.com/office/word/2020/wordml/sdtdatahash" xmlns:w16se="http://schemas.microsoft.com/office/word/2015/wordml/symex" xmlns:wpg="http://schemas.microsoft.com/office/word/2010/wordprocessingGroup" xmlns:wpi="http://schemas.microsoft.com/office/word/2010/wordprocessingInk" xmlns:wne="http://schemas.microsoft.com/office/word/2006/wordml" xmlns:wps="http://schemas.microsoft.com/office/word/2010/wordprocessingShape" mc:Ignorable="w14 w15 w16se w16cid w16 w16cex w16sdtdh wp14">
   <w:body>
     <w:p>
       <w:pPr>
@@ -59,33 +59,41 @@
           <w:b/>
           <w:bCs/>
         </w:rPr>
-        <w:t>y Ephi Frankel</w:t>
-      </w:r>
+        <w:t xml:space="preserve">y </w:t>
+      </w:r>
+      <w:proofErr w:type="spellStart"/>
       <w:r>
         <w:rPr>
           <w:rFonts w:cstheme="minorHAnsi"/>
           <w:b/>
           <w:bCs/>
         </w:rPr>
-        <w:t xml:space="preserve"> and </w:t>
-      </w:r>
-      <w:proofErr w:type="spellStart"/>
+        <w:t>Ephi</w:t>
+      </w:r>
+      <w:proofErr w:type="spellEnd"/>
       <w:r>
         <w:rPr>
           <w:rFonts w:cstheme="minorHAnsi"/>
           <w:b/>
           <w:bCs/>
         </w:rPr>
-        <w:t>Yarden</w:t>
-      </w:r>
-      <w:proofErr w:type="spellEnd"/>
+        <w:t xml:space="preserve"> Frankel</w:t>
+      </w:r>
       <w:r>
         <w:rPr>
           <w:rFonts w:cstheme="minorHAnsi"/>
           <w:b/>
           <w:bCs/>
         </w:rPr>
-        <w:t xml:space="preserve"> Levinger</w:t>
+        <w:t xml:space="preserve"> and </w:t>
+      </w:r>
+      <w:r>
+        <w:rPr>
+          <w:rFonts w:cstheme="minorHAnsi"/>
+          <w:b/>
+          <w:bCs/>
+        </w:rPr>
+        <w:t>Yarden Levinger</w:t>
       </w:r>
     </w:p>
     <w:p>
@@ -6065,6 +6073,169 @@
         <w:spacing w:line="276" w:lineRule="auto"/>
         <w:jc w:val="both"/>
         <w:rPr>
+          <w:rFonts w:ascii="Cambria Math" w:hAnsi="Cambria Math" w:cstheme="minorHAnsi"/>
+          <w:i/>
+        </w:rPr>
+      </w:pPr>
+      <w:r>
+        <w:rPr>
+          <w:rFonts w:cstheme="minorHAnsi"/>
+        </w:rPr>
+        <w:t xml:space="preserve">Runtime </w:t>
+      </w:r>
+      <w:r>
+        <w:rPr>
+          <w:rFonts w:cstheme="minorHAnsi"/>
+        </w:rPr>
+        <w:t>–</w:t>
+      </w:r>
+      <w:r>
+        <w:rPr>
+          <w:rFonts w:cstheme="minorHAnsi"/>
+        </w:rPr>
+        <w:t xml:space="preserve"> </w:t>
+      </w:r>
+      <w:r>
+        <w:rPr>
+          <w:rFonts w:cstheme="minorHAnsi"/>
+        </w:rPr>
+        <w:t xml:space="preserve">If we would run </w:t>
+      </w:r>
+      <w:r>
+        <w:rPr>
+          <w:rFonts w:cstheme="minorHAnsi"/>
+        </w:rPr>
+        <w:t>an</w:t>
+      </w:r>
+      <w:r>
+        <w:rPr>
+          <w:rFonts w:cstheme="minorHAnsi"/>
+        </w:rPr>
+        <w:t xml:space="preserve"> optimal code for this solution that would run each possible permutation in one CPU cycle with the same CPU as </w:t>
+      </w:r>
+      <w:r>
+        <w:rPr>
+          <w:rFonts w:cstheme="minorHAnsi"/>
+        </w:rPr>
+        <w:t>used for the GA (1.8 GHz) using the same number of cores as the GA (only 1)</w:t>
+      </w:r>
+      <w:r>
+        <w:rPr>
+          <w:rFonts w:cstheme="minorHAnsi"/>
+        </w:rPr>
+        <w:t xml:space="preserve">, it would take  </w:t>
+      </w:r>
+      <m:oMath>
+        <m:r>
+          <w:rPr>
+            <w:rFonts w:ascii="Cambria Math" w:hAnsi="Cambria Math" w:cstheme="minorHAnsi"/>
+          </w:rPr>
+          <m:t>6.89662*</m:t>
+        </m:r>
+        <m:sSup>
+          <m:sSupPr>
+            <m:ctrlPr>
+              <w:rPr>
+                <w:rFonts w:ascii="Cambria Math" w:hAnsi="Cambria Math" w:cstheme="minorHAnsi"/>
+                <w:i/>
+              </w:rPr>
+            </m:ctrlPr>
+          </m:sSupPr>
+          <m:e>
+            <m:r>
+              <w:rPr>
+                <w:rFonts w:ascii="Cambria Math" w:hAnsi="Cambria Math" w:cstheme="minorHAnsi"/>
+              </w:rPr>
+              <m:t>10</m:t>
+            </m:r>
+          </m:e>
+          <m:sup>
+            <m:r>
+              <w:rPr>
+                <w:rFonts w:ascii="Cambria Math" w:hAnsi="Cambria Math" w:cstheme="minorHAnsi"/>
+              </w:rPr>
+              <m:t>51</m:t>
+            </m:r>
+          </m:sup>
+        </m:sSup>
+        <m:r>
+          <w:rPr>
+            <w:rFonts w:ascii="Cambria Math" w:hAnsi="Cambria Math" w:cstheme="minorHAnsi"/>
+          </w:rPr>
+          <m:t xml:space="preserve"> seconds</m:t>
+        </m:r>
+      </m:oMath>
+      <w:r>
+        <w:rPr>
+          <w:rFonts w:eastAsiaTheme="minorEastAsia" w:cstheme="minorHAnsi"/>
+        </w:rPr>
+        <w:t xml:space="preserve"> or </w:t>
+      </w:r>
+      <m:oMath>
+        <m:r>
+          <w:rPr>
+            <w:rFonts w:ascii="Cambria Math" w:hAnsi="Cambria Math" w:cstheme="minorHAnsi"/>
+          </w:rPr>
+          <m:t>7.98219</m:t>
+        </m:r>
+        <m:r>
+          <w:rPr>
+            <w:rFonts w:ascii="Cambria Math" w:hAnsi="Cambria Math" w:cstheme="minorHAnsi"/>
+          </w:rPr>
+          <m:t>*</m:t>
+        </m:r>
+        <m:sSup>
+          <m:sSupPr>
+            <m:ctrlPr>
+              <w:rPr>
+                <w:rFonts w:ascii="Cambria Math" w:hAnsi="Cambria Math" w:cstheme="minorHAnsi"/>
+                <w:i/>
+              </w:rPr>
+            </m:ctrlPr>
+          </m:sSupPr>
+          <m:e>
+            <m:r>
+              <w:rPr>
+                <w:rFonts w:ascii="Cambria Math" w:hAnsi="Cambria Math" w:cstheme="minorHAnsi"/>
+              </w:rPr>
+              <m:t>10</m:t>
+            </m:r>
+          </m:e>
+          <m:sup>
+            <m:r>
+              <w:rPr>
+                <w:rFonts w:ascii="Cambria Math" w:hAnsi="Cambria Math" w:cstheme="minorHAnsi"/>
+              </w:rPr>
+              <m:t>46</m:t>
+            </m:r>
+          </m:sup>
+        </m:sSup>
+        <m:r>
+          <w:rPr>
+            <w:rFonts w:ascii="Cambria Math" w:hAnsi="Cambria Math" w:cstheme="minorHAnsi"/>
+          </w:rPr>
+          <m:t xml:space="preserve"> </m:t>
+        </m:r>
+        <m:r>
+          <w:rPr>
+            <w:rFonts w:ascii="Cambria Math" w:hAnsi="Cambria Math" w:cstheme="minorHAnsi"/>
+          </w:rPr>
+          <m:t>days</m:t>
+        </m:r>
+      </m:oMath>
+      <w:r>
+        <w:rPr>
+          <w:rFonts w:eastAsiaTheme="minorEastAsia" w:cstheme="minorHAnsi"/>
+        </w:rPr>
+        <w:t>.</w:t>
+      </w:r>
+    </w:p>
+    <w:p>
+      <w:pPr>
+        <w:pStyle w:val="ListParagraph"/>
+        <w:spacing w:line="276" w:lineRule="auto"/>
+        <w:jc w:val="both"/>
+        <w:rPr>
           <w:rFonts w:cstheme="minorHAnsi"/>
         </w:rPr>
       </w:pPr>
@@ -6121,7 +6292,75 @@
         <w:rPr>
           <w:rFonts w:cstheme="minorHAnsi"/>
         </w:rPr>
-        <w:t xml:space="preserve"> first and then always adds the city that is the closest to the last city added, and is available (not added already) – very fast, have no lower bound to the correctness of the solution and as no option for improvement (with our cities, the best path found is with length of 39236.8848).</w:t>
+        <w:t xml:space="preserve"> first and then always adds the city that is the closest to the last city added, and is available (not added already) – very fast</w:t>
+      </w:r>
+      <w:r>
+        <w:rPr>
+          <w:rFonts w:cstheme="minorHAnsi"/>
+        </w:rPr>
+        <w:t xml:space="preserve"> (O(</w:t>
+      </w:r>
+      <m:oMath>
+        <m:r>
+          <w:rPr>
+            <w:rFonts w:ascii="Cambria Math" w:hAnsi="Cambria Math" w:cstheme="minorHAnsi"/>
+          </w:rPr>
+          <m:t>N^2</m:t>
+        </m:r>
+      </m:oMath>
+      <w:r>
+        <w:rPr>
+          <w:rFonts w:eastAsiaTheme="minorEastAsia" w:cstheme="minorHAnsi"/>
+        </w:rPr>
+        <w:t>))</w:t>
+      </w:r>
+      <w:r>
+        <w:rPr>
+          <w:rFonts w:cstheme="minorHAnsi"/>
+        </w:rPr>
+        <w:t xml:space="preserve">, </w:t>
+      </w:r>
+      <w:r>
+        <w:rPr>
+          <w:rFonts w:cstheme="minorHAnsi"/>
+        </w:rPr>
+        <w:t>ha</w:t>
+      </w:r>
+      <w:r>
+        <w:rPr>
+          <w:rFonts w:cstheme="minorHAnsi"/>
+        </w:rPr>
+        <w:t>s</w:t>
+      </w:r>
+      <w:r>
+        <w:rPr>
+          <w:rFonts w:cstheme="minorHAnsi"/>
+        </w:rPr>
+        <w:t xml:space="preserve"> no lower bound to the correctness of the solution </w:t>
+      </w:r>
+      <w:r>
+        <w:rPr>
+          <w:rFonts w:cstheme="minorHAnsi"/>
+        </w:rPr>
+        <w:t>but</w:t>
+      </w:r>
+      <w:r>
+        <w:rPr>
+          <w:rFonts w:cstheme="minorHAnsi"/>
+        </w:rPr>
+        <w:t xml:space="preserve"> </w:t>
+      </w:r>
+      <w:r>
+        <w:rPr>
+          <w:rFonts w:cstheme="minorHAnsi"/>
+        </w:rPr>
+        <w:t>h</w:t>
+      </w:r>
+      <w:r>
+        <w:rPr>
+          <w:rFonts w:cstheme="minorHAnsi"/>
+        </w:rPr>
+        <w:t>as no option for improvement (with our cities, the best path found is with length of 39236.8848).</w:t>
       </w:r>
     </w:p>
     <w:p>
@@ -6323,7 +6562,7 @@
           <w:b/>
           <w:bCs/>
         </w:rPr>
-        <w:t>We</w:t>
+        <w:t>we</w:t>
       </w:r>
       <w:r>
         <w:rPr>
@@ -6331,16 +6570,15 @@
           <w:b/>
           <w:bCs/>
         </w:rPr>
-        <w:t xml:space="preserve"> also tried to represent a chromosome using only 47 cities while one city has a constant place, but for some </w:t>
-      </w:r>
-      <w:proofErr w:type="gramStart"/>
+        <w:t xml:space="preserve"> also tried to represent a chromosome using only 47 cities while one city has a constant place, but for some reason</w:t>
+      </w:r>
       <w:r>
         <w:rPr>
           <w:rFonts w:eastAsiaTheme="minorEastAsia" w:cstheme="minorHAnsi"/>
           <w:b/>
           <w:bCs/>
         </w:rPr>
-        <w:t>reason</w:t>
+        <w:t>s</w:t>
       </w:r>
       <w:r>
         <w:rPr>
@@ -6348,16 +6586,15 @@
           <w:b/>
           <w:bCs/>
         </w:rPr>
-        <w:t>(</w:t>
-      </w:r>
-      <w:proofErr w:type="gramEnd"/>
+        <w:t xml:space="preserve">, this representation </w:t>
+      </w:r>
       <w:r>
         <w:rPr>
           <w:rFonts w:eastAsiaTheme="minorEastAsia" w:cstheme="minorHAnsi"/>
           <w:b/>
           <w:bCs/>
         </w:rPr>
-        <w:t>what is the reason?)</w:t>
+        <w:t>degraded the performance</w:t>
       </w:r>
       <w:r>
         <w:rPr>
@@ -6365,7 +6602,7 @@
           <w:b/>
           <w:bCs/>
         </w:rPr>
-        <w:t xml:space="preserve">, this representation </w:t>
+        <w:t>.</w:t>
       </w:r>
       <w:r>
         <w:rPr>
@@ -6373,7 +6610,7 @@
           <w:b/>
           <w:bCs/>
         </w:rPr>
-        <w:t>degraded the performance</w:t>
+        <w:t xml:space="preserve"> </w:t>
       </w:r>
       <w:r>
         <w:rPr>
@@ -6381,7 +6618,32 @@
           <w:b/>
           <w:bCs/>
         </w:rPr>
-        <w:t xml:space="preserve">. </w:t>
+        <w:t xml:space="preserve">Probably because of the way the </w:t>
+      </w:r>
+      <w:r>
+        <w:rPr>
+          <w:rFonts w:eastAsiaTheme="minorEastAsia" w:cstheme="minorHAnsi"/>
+          <w:b/>
+          <w:bCs/>
+        </w:rPr>
+        <w:lastRenderedPageBreak/>
+        <w:t xml:space="preserve">crossover </w:t>
+      </w:r>
+      <w:r>
+        <w:rPr>
+          <w:rFonts w:eastAsiaTheme="minorEastAsia" w:cstheme="minorHAnsi"/>
+          <w:b/>
+          <w:bCs/>
+        </w:rPr>
+        <w:t xml:space="preserve">works, that with a city that has a constant place, won’t keep the chromosome’s </w:t>
+      </w:r>
+      <w:r>
+        <w:rPr>
+          <w:rFonts w:eastAsiaTheme="minorEastAsia" w:cstheme="minorHAnsi"/>
+          <w:b/>
+          <w:bCs/>
+        </w:rPr>
+        <w:t>building blocks.</w:t>
       </w:r>
     </w:p>
     <w:p>
@@ -6394,12 +6656,34 @@
           <w:iCs/>
         </w:rPr>
       </w:pPr>
-      <w:r>
+    </w:p>
+    <w:p>
+      <w:pPr>
+        <w:spacing w:line="276" w:lineRule="auto"/>
+        <w:jc w:val="both"/>
         <w:rPr>
           <w:rFonts w:cstheme="minorHAnsi"/>
           <w:i/>
           <w:iCs/>
         </w:rPr>
+      </w:pPr>
+    </w:p>
+    <w:p>
+      <w:pPr>
+        <w:spacing w:line="276" w:lineRule="auto"/>
+        <w:jc w:val="both"/>
+        <w:rPr>
+          <w:rFonts w:cstheme="minorHAnsi"/>
+          <w:i/>
+          <w:iCs/>
+        </w:rPr>
+      </w:pPr>
+      <w:r>
+        <w:rPr>
+          <w:rFonts w:cstheme="minorHAnsi"/>
+          <w:i/>
+          <w:iCs/>
+        </w:rPr>
         <w:t>Fitness function:</w:t>
       </w:r>
     </w:p>
@@ -6415,7 +6699,31 @@
         <w:rPr>
           <w:rFonts w:eastAsiaTheme="minorEastAsia" w:cstheme="minorHAnsi"/>
         </w:rPr>
-        <w:t xml:space="preserve">For the fitness function we consider </w:t>
+        <w:t xml:space="preserve">For the </w:t>
+      </w:r>
+      <w:r>
+        <w:rPr>
+          <w:rFonts w:eastAsiaTheme="minorEastAsia" w:cstheme="minorHAnsi"/>
+        </w:rPr>
+        <w:t>“</w:t>
+      </w:r>
+      <w:r>
+        <w:rPr>
+          <w:rFonts w:eastAsiaTheme="minorEastAsia" w:cstheme="minorHAnsi"/>
+        </w:rPr>
+        <w:t>fitness</w:t>
+      </w:r>
+      <w:r>
+        <w:rPr>
+          <w:rFonts w:eastAsiaTheme="minorEastAsia" w:cstheme="minorHAnsi"/>
+        </w:rPr>
+        <w:t>”</w:t>
+      </w:r>
+      <w:r>
+        <w:rPr>
+          <w:rFonts w:eastAsiaTheme="minorEastAsia" w:cstheme="minorHAnsi"/>
+        </w:rPr>
+        <w:t xml:space="preserve"> function we consider </w:t>
       </w:r>
       <w:r>
         <w:rPr>
@@ -6446,6 +6754,60 @@
           <w:rFonts w:eastAsiaTheme="minorEastAsia" w:cstheme="minorHAnsi"/>
         </w:rPr>
         <w:t>of the path (including the return to the first city)</w:t>
+      </w:r>
+      <w:r>
+        <w:rPr>
+          <w:rFonts w:eastAsiaTheme="minorEastAsia" w:cstheme="minorHAnsi"/>
+        </w:rPr>
+        <w:t>.</w:t>
+      </w:r>
+      <w:r>
+        <w:rPr>
+          <w:rFonts w:eastAsiaTheme="minorEastAsia" w:cstheme="minorHAnsi"/>
+        </w:rPr>
+        <w:t xml:space="preserve"> </w:t>
+      </w:r>
+      <w:r>
+        <w:rPr>
+          <w:rFonts w:eastAsiaTheme="minorEastAsia" w:cstheme="minorHAnsi"/>
+        </w:rPr>
+        <w:t>And</w:t>
+      </w:r>
+      <w:r>
+        <w:rPr>
+          <w:rFonts w:eastAsiaTheme="minorEastAsia" w:cstheme="minorHAnsi"/>
+        </w:rPr>
+        <w:t xml:space="preserve"> </w:t>
+      </w:r>
+      <w:r>
+        <w:rPr>
+          <w:rFonts w:eastAsiaTheme="minorEastAsia" w:cstheme="minorHAnsi"/>
+        </w:rPr>
+        <w:t xml:space="preserve">our goal is to decrease this </w:t>
+      </w:r>
+      <w:r>
+        <w:rPr>
+          <w:rFonts w:eastAsiaTheme="minorEastAsia" w:cstheme="minorHAnsi"/>
+        </w:rPr>
+        <w:t>“</w:t>
+      </w:r>
+      <w:r>
+        <w:rPr>
+          <w:rFonts w:eastAsiaTheme="minorEastAsia" w:cstheme="minorHAnsi"/>
+        </w:rPr>
+        <w:t>fitness</w:t>
+      </w:r>
+      <w:r>
+        <w:rPr>
+          <w:rFonts w:eastAsiaTheme="minorEastAsia" w:cstheme="minorHAnsi"/>
+        </w:rPr>
+        <w:t>”</w:t>
+      </w:r>
+      <w:r>
+        <w:rPr>
+          <w:rFonts w:eastAsiaTheme="minorEastAsia" w:cstheme="minorHAnsi"/>
+        </w:rPr>
+        <w:t xml:space="preserve"> because we want the shortest path</w:t>
       </w:r>
       <w:r>
         <w:rPr>
@@ -6491,7 +6853,6 @@
         <w:rPr>
           <w:rFonts w:eastAsiaTheme="minorEastAsia" w:cstheme="minorHAnsi"/>
         </w:rPr>
-        <w:lastRenderedPageBreak/>
         <w:t>So</w:t>
       </w:r>
       <w:r>
@@ -6552,7 +6913,39 @@
           <w:b/>
           <w:bCs/>
         </w:rPr>
-        <w:t>is fitness function</w:t>
+        <w:t xml:space="preserve">is </w:t>
+      </w:r>
+      <w:r>
+        <w:rPr>
+          <w:rFonts w:eastAsiaTheme="minorEastAsia" w:cstheme="minorHAnsi"/>
+          <w:b/>
+          <w:bCs/>
+        </w:rPr>
+        <w:t>“</w:t>
+      </w:r>
+      <w:r>
+        <w:rPr>
+          <w:rFonts w:eastAsiaTheme="minorEastAsia" w:cstheme="minorHAnsi"/>
+          <w:b/>
+          <w:bCs/>
+        </w:rPr>
+        <w:t>fitness</w:t>
+      </w:r>
+      <w:r>
+        <w:rPr>
+          <w:rFonts w:eastAsiaTheme="minorEastAsia" w:cstheme="minorHAnsi"/>
+          <w:b/>
+          <w:bCs/>
+        </w:rPr>
+        <w:t>”</w:t>
+      </w:r>
+      <w:r>
+        <w:rPr>
+          <w:rFonts w:eastAsiaTheme="minorEastAsia" w:cstheme="minorHAnsi"/>
+          <w:b/>
+          <w:bCs/>
+        </w:rPr>
+        <w:t xml:space="preserve"> function</w:t>
       </w:r>
       <w:r>
         <w:rPr>
@@ -8656,99 +9049,15 @@
         <w:rPr>
           <w:noProof/>
         </w:rPr>
-        <w:t xml:space="preserve"> </w:t>
-      </w:r>
-    </w:p>
-    <w:p>
-      <w:pPr>
-        <w:spacing w:line="276" w:lineRule="auto"/>
-        <w:jc w:val="both"/>
-        <w:rPr>
-          <w:rFonts w:eastAsiaTheme="minorEastAsia" w:cstheme="minorHAnsi"/>
-          <w:u w:val="single"/>
-        </w:rPr>
-      </w:pPr>
-      <w:r>
-        <w:rPr>
-          <w:noProof/>
-        </w:rPr>
+        <w:lastRenderedPageBreak/>
         <w:drawing>
-          <wp:anchor distT="0" distB="0" distL="114300" distR="114300" simplePos="0" relativeHeight="251658240" behindDoc="0" locked="0" layoutInCell="1" allowOverlap="1" wp14:anchorId="11C9CA68" wp14:editId="159E8764">
+          <wp:anchor distT="0" distB="0" distL="114300" distR="114300" simplePos="0" relativeHeight="251659264" behindDoc="0" locked="0" layoutInCell="1" allowOverlap="1" wp14:anchorId="5453A8A6" wp14:editId="29A3AE00">
             <wp:simplePos x="0" y="0"/>
-            <wp:positionH relativeFrom="column">
-              <wp:posOffset>-1905</wp:posOffset>
+            <wp:positionH relativeFrom="margin">
+              <wp:posOffset>2916770</wp:posOffset>
             </wp:positionH>
             <wp:positionV relativeFrom="paragraph">
-              <wp:posOffset>208915</wp:posOffset>
-            </wp:positionV>
-            <wp:extent cx="2873375" cy="1955800"/>
-            <wp:effectExtent l="0" t="0" r="3175" b="6350"/>
-            <wp:wrapThrough wrapText="bothSides">
-              <wp:wrapPolygon edited="0">
-                <wp:start x="0" y="0"/>
-                <wp:lineTo x="0" y="21460"/>
-                <wp:lineTo x="21481" y="21460"/>
-                <wp:lineTo x="21481" y="0"/>
-                <wp:lineTo x="0" y="0"/>
-              </wp:wrapPolygon>
-            </wp:wrapThrough>
-            <wp:docPr id="30" name="Picture 30"/>
-            <wp:cNvGraphicFramePr>
-              <a:graphicFrameLocks xmlns:a="http://schemas.openxmlformats.org/drawingml/2006/main" noChangeAspect="1"/>
-            </wp:cNvGraphicFramePr>
-            <a:graphic xmlns:a="http://schemas.openxmlformats.org/drawingml/2006/main">
-              <a:graphicData uri="http://schemas.openxmlformats.org/drawingml/2006/picture">
-                <pic:pic xmlns:pic="http://schemas.openxmlformats.org/drawingml/2006/picture">
-                  <pic:nvPicPr>
-                    <pic:cNvPr id="0" name="Picture 1"/>
-                    <pic:cNvPicPr>
-                      <a:picLocks noChangeAspect="1" noChangeArrowheads="1"/>
-                    </pic:cNvPicPr>
-                  </pic:nvPicPr>
-                  <pic:blipFill>
-                    <a:blip r:embed="rId23">
-                      <a:extLst>
-                        <a:ext uri="{28A0092B-C50C-407E-A947-70E740481C1C}">
-                          <a14:useLocalDpi xmlns:a14="http://schemas.microsoft.com/office/drawing/2010/main" val="0"/>
-                        </a:ext>
-                      </a:extLst>
-                    </a:blip>
-                    <a:srcRect/>
-                    <a:stretch>
-                      <a:fillRect/>
-                    </a:stretch>
-                  </pic:blipFill>
-                  <pic:spPr bwMode="auto">
-                    <a:xfrm>
-                      <a:off x="0" y="0"/>
-                      <a:ext cx="2873375" cy="1955800"/>
-                    </a:xfrm>
-                    <a:prstGeom prst="rect">
-                      <a:avLst/>
-                    </a:prstGeom>
-                    <a:noFill/>
-                    <a:ln>
-                      <a:noFill/>
-                    </a:ln>
-                  </pic:spPr>
-                </pic:pic>
-              </a:graphicData>
-            </a:graphic>
-          </wp:anchor>
-        </w:drawing>
-      </w:r>
-      <w:r>
-        <w:rPr>
-          <w:noProof/>
-        </w:rPr>
-        <w:drawing>
-          <wp:anchor distT="0" distB="0" distL="114300" distR="114300" simplePos="0" relativeHeight="251659264" behindDoc="0" locked="0" layoutInCell="1" allowOverlap="1" wp14:anchorId="5453A8A6" wp14:editId="4F4B407F">
-            <wp:simplePos x="0" y="0"/>
-            <wp:positionH relativeFrom="margin">
-              <wp:posOffset>2874645</wp:posOffset>
-            </wp:positionH>
-            <wp:positionV relativeFrom="paragraph">
-              <wp:posOffset>212960</wp:posOffset>
+              <wp:posOffset>212725</wp:posOffset>
             </wp:positionV>
             <wp:extent cx="2884805" cy="1963420"/>
             <wp:effectExtent l="0" t="0" r="0" b="0"/>
@@ -8767,7 +9076,7 @@
                     </pic:cNvPicPr>
                   </pic:nvPicPr>
                   <pic:blipFill>
-                    <a:blip r:embed="rId24">
+                    <a:blip r:embed="rId23">
                       <a:extLst>
                         <a:ext uri="{28A0092B-C50C-407E-A947-70E740481C1C}">
                           <a14:useLocalDpi xmlns:a14="http://schemas.microsoft.com/office/drawing/2010/main" val="0"/>
@@ -8804,6 +9113,75 @@
           </wp:anchor>
         </w:drawing>
       </w:r>
+      <w:r>
+        <w:rPr>
+          <w:noProof/>
+        </w:rPr>
+        <w:drawing>
+          <wp:anchor distT="0" distB="0" distL="114300" distR="114300" simplePos="0" relativeHeight="251658240" behindDoc="0" locked="0" layoutInCell="1" allowOverlap="1" wp14:anchorId="11C9CA68" wp14:editId="07570A5F">
+            <wp:simplePos x="0" y="0"/>
+            <wp:positionH relativeFrom="column">
+              <wp:posOffset>-203505</wp:posOffset>
+            </wp:positionH>
+            <wp:positionV relativeFrom="paragraph">
+              <wp:posOffset>244915</wp:posOffset>
+            </wp:positionV>
+            <wp:extent cx="2873375" cy="1955800"/>
+            <wp:effectExtent l="0" t="0" r="3175" b="6350"/>
+            <wp:wrapThrough wrapText="bothSides">
+              <wp:wrapPolygon edited="0">
+                <wp:start x="0" y="0"/>
+                <wp:lineTo x="0" y="21460"/>
+                <wp:lineTo x="21481" y="21460"/>
+                <wp:lineTo x="21481" y="0"/>
+                <wp:lineTo x="0" y="0"/>
+              </wp:wrapPolygon>
+            </wp:wrapThrough>
+            <wp:docPr id="30" name="Picture 30"/>
+            <wp:cNvGraphicFramePr>
+              <a:graphicFrameLocks xmlns:a="http://schemas.openxmlformats.org/drawingml/2006/main" noChangeAspect="1"/>
+            </wp:cNvGraphicFramePr>
+            <a:graphic xmlns:a="http://schemas.openxmlformats.org/drawingml/2006/main">
+              <a:graphicData uri="http://schemas.openxmlformats.org/drawingml/2006/picture">
+                <pic:pic xmlns:pic="http://schemas.openxmlformats.org/drawingml/2006/picture">
+                  <pic:nvPicPr>
+                    <pic:cNvPr id="0" name="Picture 1"/>
+                    <pic:cNvPicPr>
+                      <a:picLocks noChangeAspect="1" noChangeArrowheads="1"/>
+                    </pic:cNvPicPr>
+                  </pic:nvPicPr>
+                  <pic:blipFill>
+                    <a:blip r:embed="rId24">
+                      <a:extLst>
+                        <a:ext uri="{28A0092B-C50C-407E-A947-70E740481C1C}">
+                          <a14:useLocalDpi xmlns:a14="http://schemas.microsoft.com/office/drawing/2010/main" val="0"/>
+                        </a:ext>
+                      </a:extLst>
+                    </a:blip>
+                    <a:srcRect/>
+                    <a:stretch>
+                      <a:fillRect/>
+                    </a:stretch>
+                  </pic:blipFill>
+                  <pic:spPr bwMode="auto">
+                    <a:xfrm>
+                      <a:off x="0" y="0"/>
+                      <a:ext cx="2873375" cy="1955800"/>
+                    </a:xfrm>
+                    <a:prstGeom prst="rect">
+                      <a:avLst/>
+                    </a:prstGeom>
+                    <a:noFill/>
+                    <a:ln>
+                      <a:noFill/>
+                    </a:ln>
+                  </pic:spPr>
+                </pic:pic>
+              </a:graphicData>
+            </a:graphic>
+          </wp:anchor>
+        </w:drawing>
+      </w:r>
     </w:p>
     <w:p>
       <w:pPr>
@@ -8878,9 +9256,8 @@
         <w:rPr>
           <w:noProof/>
         </w:rPr>
-        <w:lastRenderedPageBreak/>
         <w:drawing>
-          <wp:anchor distT="0" distB="0" distL="114300" distR="114300" simplePos="0" relativeHeight="251663360" behindDoc="0" locked="0" layoutInCell="1" allowOverlap="1" wp14:anchorId="0202C7E5" wp14:editId="4A7C0CFD">
+          <wp:anchor distT="0" distB="0" distL="114300" distR="114300" simplePos="0" relativeHeight="251663360" behindDoc="0" locked="0" layoutInCell="1" allowOverlap="1" wp14:anchorId="0202C7E5" wp14:editId="3135A638">
             <wp:simplePos x="0" y="0"/>
             <wp:positionH relativeFrom="margin">
               <wp:posOffset>-196215</wp:posOffset>
@@ -8947,13 +9324,579 @@
           <w:noProof/>
         </w:rPr>
         <w:drawing>
-          <wp:anchor distT="0" distB="0" distL="114300" distR="114300" simplePos="0" relativeHeight="251665408" behindDoc="0" locked="0" layoutInCell="1" allowOverlap="1" wp14:anchorId="75AFA205" wp14:editId="57A0AF90">
+          <wp:anchor distT="0" distB="0" distL="114300" distR="114300" simplePos="0" relativeHeight="251667456" behindDoc="0" locked="0" layoutInCell="1" allowOverlap="1" wp14:anchorId="00144669" wp14:editId="723685A9">
             <wp:simplePos x="0" y="0"/>
             <wp:positionH relativeFrom="margin">
-              <wp:posOffset>-166370</wp:posOffset>
+              <wp:posOffset>-165735</wp:posOffset>
             </wp:positionH>
             <wp:positionV relativeFrom="paragraph">
-              <wp:posOffset>6396355</wp:posOffset>
+              <wp:posOffset>4349750</wp:posOffset>
+            </wp:positionV>
+            <wp:extent cx="2901950" cy="1944370"/>
+            <wp:effectExtent l="0" t="0" r="0" b="0"/>
+            <wp:wrapNone/>
+            <wp:docPr id="40" name="Picture 40"/>
+            <wp:cNvGraphicFramePr>
+              <a:graphicFrameLocks xmlns:a="http://schemas.openxmlformats.org/drawingml/2006/main" noChangeAspect="1"/>
+            </wp:cNvGraphicFramePr>
+            <a:graphic xmlns:a="http://schemas.openxmlformats.org/drawingml/2006/main">
+              <a:graphicData uri="http://schemas.openxmlformats.org/drawingml/2006/picture">
+                <pic:pic xmlns:pic="http://schemas.openxmlformats.org/drawingml/2006/picture">
+                  <pic:nvPicPr>
+                    <pic:cNvPr id="0" name="Picture 19"/>
+                    <pic:cNvPicPr>
+                      <a:picLocks noChangeAspect="1" noChangeArrowheads="1"/>
+                    </pic:cNvPicPr>
+                  </pic:nvPicPr>
+                  <pic:blipFill>
+                    <a:blip r:embed="rId26">
+                      <a:extLst>
+                        <a:ext uri="{28A0092B-C50C-407E-A947-70E740481C1C}">
+                          <a14:useLocalDpi xmlns:a14="http://schemas.microsoft.com/office/drawing/2010/main" val="0"/>
+                        </a:ext>
+                      </a:extLst>
+                    </a:blip>
+                    <a:srcRect/>
+                    <a:stretch>
+                      <a:fillRect/>
+                    </a:stretch>
+                  </pic:blipFill>
+                  <pic:spPr bwMode="auto">
+                    <a:xfrm>
+                      <a:off x="0" y="0"/>
+                      <a:ext cx="2901950" cy="1944370"/>
+                    </a:xfrm>
+                    <a:prstGeom prst="rect">
+                      <a:avLst/>
+                    </a:prstGeom>
+                    <a:noFill/>
+                    <a:ln>
+                      <a:noFill/>
+                    </a:ln>
+                  </pic:spPr>
+                </pic:pic>
+              </a:graphicData>
+            </a:graphic>
+            <wp14:sizeRelH relativeFrom="margin">
+              <wp14:pctWidth>0</wp14:pctWidth>
+            </wp14:sizeRelH>
+            <wp14:sizeRelV relativeFrom="margin">
+              <wp14:pctHeight>0</wp14:pctHeight>
+            </wp14:sizeRelV>
+          </wp:anchor>
+        </w:drawing>
+      </w:r>
+      <w:r>
+        <w:rPr>
+          <w:noProof/>
+        </w:rPr>
+        <w:drawing>
+          <wp:anchor distT="0" distB="0" distL="114300" distR="114300" simplePos="0" relativeHeight="251662336" behindDoc="0" locked="0" layoutInCell="1" allowOverlap="1" wp14:anchorId="38D5EB85" wp14:editId="30B2A400">
+            <wp:simplePos x="0" y="0"/>
+            <wp:positionH relativeFrom="margin">
+              <wp:posOffset>2940050</wp:posOffset>
+            </wp:positionH>
+            <wp:positionV relativeFrom="paragraph">
+              <wp:posOffset>245110</wp:posOffset>
+            </wp:positionV>
+            <wp:extent cx="2812415" cy="1931670"/>
+            <wp:effectExtent l="0" t="0" r="6985" b="0"/>
+            <wp:wrapNone/>
+            <wp:docPr id="35" name="Picture 35"/>
+            <wp:cNvGraphicFramePr>
+              <a:graphicFrameLocks xmlns:a="http://schemas.openxmlformats.org/drawingml/2006/main" noChangeAspect="1"/>
+            </wp:cNvGraphicFramePr>
+            <a:graphic xmlns:a="http://schemas.openxmlformats.org/drawingml/2006/main">
+              <a:graphicData uri="http://schemas.openxmlformats.org/drawingml/2006/picture">
+                <pic:pic xmlns:pic="http://schemas.openxmlformats.org/drawingml/2006/picture">
+                  <pic:nvPicPr>
+                    <pic:cNvPr id="0" name="Picture 9"/>
+                    <pic:cNvPicPr>
+                      <a:picLocks noChangeAspect="1" noChangeArrowheads="1"/>
+                    </pic:cNvPicPr>
+                  </pic:nvPicPr>
+                  <pic:blipFill>
+                    <a:blip r:embed="rId27">
+                      <a:extLst>
+                        <a:ext uri="{28A0092B-C50C-407E-A947-70E740481C1C}">
+                          <a14:useLocalDpi xmlns:a14="http://schemas.microsoft.com/office/drawing/2010/main" val="0"/>
+                        </a:ext>
+                      </a:extLst>
+                    </a:blip>
+                    <a:srcRect/>
+                    <a:stretch>
+                      <a:fillRect/>
+                    </a:stretch>
+                  </pic:blipFill>
+                  <pic:spPr bwMode="auto">
+                    <a:xfrm>
+                      <a:off x="0" y="0"/>
+                      <a:ext cx="2812415" cy="1931670"/>
+                    </a:xfrm>
+                    <a:prstGeom prst="rect">
+                      <a:avLst/>
+                    </a:prstGeom>
+                    <a:noFill/>
+                    <a:ln>
+                      <a:noFill/>
+                    </a:ln>
+                  </pic:spPr>
+                </pic:pic>
+              </a:graphicData>
+            </a:graphic>
+            <wp14:sizeRelH relativeFrom="margin">
+              <wp14:pctWidth>0</wp14:pctWidth>
+            </wp14:sizeRelH>
+            <wp14:sizeRelV relativeFrom="margin">
+              <wp14:pctHeight>0</wp14:pctHeight>
+            </wp14:sizeRelV>
+          </wp:anchor>
+        </w:drawing>
+      </w:r>
+      <w:r>
+        <w:rPr>
+          <w:noProof/>
+        </w:rPr>
+        <w:drawing>
+          <wp:anchor distT="0" distB="0" distL="114300" distR="114300" simplePos="0" relativeHeight="251661312" behindDoc="0" locked="0" layoutInCell="1" allowOverlap="1" wp14:anchorId="11ED7C57" wp14:editId="504A545D">
+            <wp:simplePos x="0" y="0"/>
+            <wp:positionH relativeFrom="margin">
+              <wp:posOffset>-165735</wp:posOffset>
+            </wp:positionH>
+            <wp:positionV relativeFrom="paragraph">
+              <wp:posOffset>226695</wp:posOffset>
+            </wp:positionV>
+            <wp:extent cx="2798445" cy="1918970"/>
+            <wp:effectExtent l="0" t="0" r="1905" b="5080"/>
+            <wp:wrapNone/>
+            <wp:docPr id="34" name="Picture 34"/>
+            <wp:cNvGraphicFramePr>
+              <a:graphicFrameLocks xmlns:a="http://schemas.openxmlformats.org/drawingml/2006/main" noChangeAspect="1"/>
+            </wp:cNvGraphicFramePr>
+            <a:graphic xmlns:a="http://schemas.openxmlformats.org/drawingml/2006/main">
+              <a:graphicData uri="http://schemas.openxmlformats.org/drawingml/2006/picture">
+                <pic:pic xmlns:pic="http://schemas.openxmlformats.org/drawingml/2006/picture">
+                  <pic:nvPicPr>
+                    <pic:cNvPr id="0" name="Picture 7"/>
+                    <pic:cNvPicPr>
+                      <a:picLocks noChangeAspect="1" noChangeArrowheads="1"/>
+                    </pic:cNvPicPr>
+                  </pic:nvPicPr>
+                  <pic:blipFill>
+                    <a:blip r:embed="rId28">
+                      <a:extLst>
+                        <a:ext uri="{28A0092B-C50C-407E-A947-70E740481C1C}">
+                          <a14:useLocalDpi xmlns:a14="http://schemas.microsoft.com/office/drawing/2010/main" val="0"/>
+                        </a:ext>
+                      </a:extLst>
+                    </a:blip>
+                    <a:srcRect/>
+                    <a:stretch>
+                      <a:fillRect/>
+                    </a:stretch>
+                  </pic:blipFill>
+                  <pic:spPr bwMode="auto">
+                    <a:xfrm>
+                      <a:off x="0" y="0"/>
+                      <a:ext cx="2798445" cy="1918970"/>
+                    </a:xfrm>
+                    <a:prstGeom prst="rect">
+                      <a:avLst/>
+                    </a:prstGeom>
+                    <a:noFill/>
+                    <a:ln>
+                      <a:noFill/>
+                    </a:ln>
+                  </pic:spPr>
+                </pic:pic>
+              </a:graphicData>
+            </a:graphic>
+            <wp14:sizeRelH relativeFrom="margin">
+              <wp14:pctWidth>0</wp14:pctWidth>
+            </wp14:sizeRelH>
+            <wp14:sizeRelV relativeFrom="margin">
+              <wp14:pctHeight>0</wp14:pctHeight>
+            </wp14:sizeRelV>
+          </wp:anchor>
+        </w:drawing>
+      </w:r>
+      <w:r>
+        <w:rPr>
+          <w:noProof/>
+        </w:rPr>
+        <w:drawing>
+          <wp:anchor distT="0" distB="0" distL="114300" distR="114300" simplePos="0" relativeHeight="251668480" behindDoc="0" locked="0" layoutInCell="1" allowOverlap="1" wp14:anchorId="60A9642D" wp14:editId="4E934EBF">
+            <wp:simplePos x="0" y="0"/>
+            <wp:positionH relativeFrom="margin">
+              <wp:posOffset>2921000</wp:posOffset>
+            </wp:positionH>
+            <wp:positionV relativeFrom="paragraph">
+              <wp:posOffset>4368800</wp:posOffset>
+            </wp:positionV>
+            <wp:extent cx="2836545" cy="1948180"/>
+            <wp:effectExtent l="0" t="0" r="1905" b="0"/>
+            <wp:wrapNone/>
+            <wp:docPr id="41" name="Picture 41"/>
+            <wp:cNvGraphicFramePr>
+              <a:graphicFrameLocks xmlns:a="http://schemas.openxmlformats.org/drawingml/2006/main" noChangeAspect="1"/>
+            </wp:cNvGraphicFramePr>
+            <a:graphic xmlns:a="http://schemas.openxmlformats.org/drawingml/2006/main">
+              <a:graphicData uri="http://schemas.openxmlformats.org/drawingml/2006/picture">
+                <pic:pic xmlns:pic="http://schemas.openxmlformats.org/drawingml/2006/picture">
+                  <pic:nvPicPr>
+                    <pic:cNvPr id="0" name="Picture 21"/>
+                    <pic:cNvPicPr>
+                      <a:picLocks noChangeAspect="1" noChangeArrowheads="1"/>
+                    </pic:cNvPicPr>
+                  </pic:nvPicPr>
+                  <pic:blipFill>
+                    <a:blip r:embed="rId29">
+                      <a:extLst>
+                        <a:ext uri="{28A0092B-C50C-407E-A947-70E740481C1C}">
+                          <a14:useLocalDpi xmlns:a14="http://schemas.microsoft.com/office/drawing/2010/main" val="0"/>
+                        </a:ext>
+                      </a:extLst>
+                    </a:blip>
+                    <a:srcRect/>
+                    <a:stretch>
+                      <a:fillRect/>
+                    </a:stretch>
+                  </pic:blipFill>
+                  <pic:spPr bwMode="auto">
+                    <a:xfrm>
+                      <a:off x="0" y="0"/>
+                      <a:ext cx="2836545" cy="1948180"/>
+                    </a:xfrm>
+                    <a:prstGeom prst="rect">
+                      <a:avLst/>
+                    </a:prstGeom>
+                    <a:noFill/>
+                    <a:ln>
+                      <a:noFill/>
+                    </a:ln>
+                  </pic:spPr>
+                </pic:pic>
+              </a:graphicData>
+            </a:graphic>
+            <wp14:sizeRelH relativeFrom="margin">
+              <wp14:pctWidth>0</wp14:pctWidth>
+            </wp14:sizeRelH>
+            <wp14:sizeRelV relativeFrom="margin">
+              <wp14:pctHeight>0</wp14:pctHeight>
+            </wp14:sizeRelV>
+          </wp:anchor>
+        </w:drawing>
+      </w:r>
+      <w:r>
+        <w:rPr>
+          <w:noProof/>
+        </w:rPr>
+        <w:drawing>
+          <wp:anchor distT="0" distB="0" distL="114300" distR="114300" simplePos="0" relativeHeight="251664384" behindDoc="0" locked="0" layoutInCell="1" allowOverlap="1" wp14:anchorId="6DFAD634" wp14:editId="0440E2DC">
+            <wp:simplePos x="0" y="0"/>
+            <wp:positionH relativeFrom="margin">
+              <wp:posOffset>2929890</wp:posOffset>
+            </wp:positionH>
+            <wp:positionV relativeFrom="paragraph">
+              <wp:posOffset>2368550</wp:posOffset>
+            </wp:positionV>
+            <wp:extent cx="2912110" cy="1951355"/>
+            <wp:effectExtent l="0" t="0" r="2540" b="0"/>
+            <wp:wrapNone/>
+            <wp:docPr id="37" name="Picture 37"/>
+            <wp:cNvGraphicFramePr>
+              <a:graphicFrameLocks xmlns:a="http://schemas.openxmlformats.org/drawingml/2006/main" noChangeAspect="1"/>
+            </wp:cNvGraphicFramePr>
+            <a:graphic xmlns:a="http://schemas.openxmlformats.org/drawingml/2006/main">
+              <a:graphicData uri="http://schemas.openxmlformats.org/drawingml/2006/picture">
+                <pic:pic xmlns:pic="http://schemas.openxmlformats.org/drawingml/2006/picture">
+                  <pic:nvPicPr>
+                    <pic:cNvPr id="0" name="Picture 13"/>
+                    <pic:cNvPicPr>
+                      <a:picLocks noChangeAspect="1" noChangeArrowheads="1"/>
+                    </pic:cNvPicPr>
+                  </pic:nvPicPr>
+                  <pic:blipFill>
+                    <a:blip r:embed="rId30">
+                      <a:extLst>
+                        <a:ext uri="{28A0092B-C50C-407E-A947-70E740481C1C}">
+                          <a14:useLocalDpi xmlns:a14="http://schemas.microsoft.com/office/drawing/2010/main" val="0"/>
+                        </a:ext>
+                      </a:extLst>
+                    </a:blip>
+                    <a:srcRect/>
+                    <a:stretch>
+                      <a:fillRect/>
+                    </a:stretch>
+                  </pic:blipFill>
+                  <pic:spPr bwMode="auto">
+                    <a:xfrm>
+                      <a:off x="0" y="0"/>
+                      <a:ext cx="2912110" cy="1951355"/>
+                    </a:xfrm>
+                    <a:prstGeom prst="rect">
+                      <a:avLst/>
+                    </a:prstGeom>
+                    <a:noFill/>
+                    <a:ln>
+                      <a:noFill/>
+                    </a:ln>
+                  </pic:spPr>
+                </pic:pic>
+              </a:graphicData>
+            </a:graphic>
+            <wp14:sizeRelH relativeFrom="margin">
+              <wp14:pctWidth>0</wp14:pctWidth>
+            </wp14:sizeRelH>
+            <wp14:sizeRelV relativeFrom="margin">
+              <wp14:pctHeight>0</wp14:pctHeight>
+            </wp14:sizeRelV>
+          </wp:anchor>
+        </w:drawing>
+      </w:r>
+    </w:p>
+    <w:p>
+      <w:pPr>
+        <w:spacing w:line="276" w:lineRule="auto"/>
+        <w:jc w:val="both"/>
+        <w:rPr>
+          <w:rFonts w:eastAsiaTheme="minorEastAsia" w:cstheme="minorHAnsi"/>
+          <w:u w:val="single"/>
+        </w:rPr>
+      </w:pPr>
+    </w:p>
+    <w:p>
+      <w:pPr>
+        <w:spacing w:line="276" w:lineRule="auto"/>
+        <w:jc w:val="both"/>
+        <w:rPr>
+          <w:rFonts w:eastAsiaTheme="minorEastAsia" w:cstheme="minorHAnsi"/>
+          <w:u w:val="single"/>
+        </w:rPr>
+      </w:pPr>
+    </w:p>
+    <w:p>
+      <w:pPr>
+        <w:spacing w:line="276" w:lineRule="auto"/>
+        <w:jc w:val="both"/>
+        <w:rPr>
+          <w:rFonts w:eastAsiaTheme="minorEastAsia" w:cstheme="minorHAnsi"/>
+          <w:u w:val="single"/>
+        </w:rPr>
+      </w:pPr>
+    </w:p>
+    <w:p>
+      <w:pPr>
+        <w:spacing w:line="276" w:lineRule="auto"/>
+        <w:jc w:val="both"/>
+        <w:rPr>
+          <w:rFonts w:eastAsiaTheme="minorEastAsia" w:cstheme="minorHAnsi"/>
+          <w:u w:val="single"/>
+        </w:rPr>
+      </w:pPr>
+    </w:p>
+    <w:p>
+      <w:pPr>
+        <w:spacing w:line="276" w:lineRule="auto"/>
+        <w:jc w:val="both"/>
+        <w:rPr>
+          <w:rFonts w:eastAsiaTheme="minorEastAsia" w:cstheme="minorHAnsi"/>
+          <w:u w:val="single"/>
+        </w:rPr>
+      </w:pPr>
+    </w:p>
+    <w:p>
+      <w:pPr>
+        <w:spacing w:line="276" w:lineRule="auto"/>
+        <w:jc w:val="both"/>
+        <w:rPr>
+          <w:rFonts w:eastAsiaTheme="minorEastAsia" w:cstheme="minorHAnsi"/>
+          <w:u w:val="single"/>
+        </w:rPr>
+      </w:pPr>
+    </w:p>
+    <w:p>
+      <w:pPr>
+        <w:spacing w:line="276" w:lineRule="auto"/>
+        <w:jc w:val="both"/>
+        <w:rPr>
+          <w:rFonts w:eastAsiaTheme="minorEastAsia" w:cstheme="minorHAnsi"/>
+          <w:u w:val="single"/>
+        </w:rPr>
+      </w:pPr>
+    </w:p>
+    <w:p>
+      <w:pPr>
+        <w:spacing w:line="276" w:lineRule="auto"/>
+        <w:jc w:val="both"/>
+        <w:rPr>
+          <w:rFonts w:eastAsiaTheme="minorEastAsia" w:cstheme="minorHAnsi"/>
+          <w:u w:val="single"/>
+        </w:rPr>
+      </w:pPr>
+    </w:p>
+    <w:p>
+      <w:pPr>
+        <w:spacing w:line="276" w:lineRule="auto"/>
+        <w:jc w:val="both"/>
+        <w:rPr>
+          <w:rFonts w:eastAsiaTheme="minorEastAsia" w:cstheme="minorHAnsi"/>
+          <w:u w:val="single"/>
+        </w:rPr>
+      </w:pPr>
+    </w:p>
+    <w:p>
+      <w:pPr>
+        <w:spacing w:line="276" w:lineRule="auto"/>
+        <w:jc w:val="both"/>
+        <w:rPr>
+          <w:rFonts w:eastAsiaTheme="minorEastAsia" w:cstheme="minorHAnsi"/>
+          <w:u w:val="single"/>
+        </w:rPr>
+      </w:pPr>
+    </w:p>
+    <w:p>
+      <w:pPr>
+        <w:spacing w:line="276" w:lineRule="auto"/>
+        <w:jc w:val="both"/>
+        <w:rPr>
+          <w:rFonts w:eastAsiaTheme="minorEastAsia" w:cstheme="minorHAnsi"/>
+          <w:u w:val="single"/>
+        </w:rPr>
+      </w:pPr>
+    </w:p>
+    <w:p>
+      <w:pPr>
+        <w:spacing w:line="276" w:lineRule="auto"/>
+        <w:jc w:val="both"/>
+        <w:rPr>
+          <w:rFonts w:eastAsiaTheme="minorEastAsia" w:cstheme="minorHAnsi"/>
+          <w:u w:val="single"/>
+        </w:rPr>
+      </w:pPr>
+    </w:p>
+    <w:p>
+      <w:pPr>
+        <w:spacing w:line="276" w:lineRule="auto"/>
+        <w:jc w:val="both"/>
+        <w:rPr>
+          <w:rFonts w:eastAsiaTheme="minorEastAsia" w:cstheme="minorHAnsi"/>
+          <w:u w:val="single"/>
+        </w:rPr>
+      </w:pPr>
+    </w:p>
+    <w:p>
+      <w:pPr>
+        <w:spacing w:line="276" w:lineRule="auto"/>
+        <w:jc w:val="both"/>
+        <w:rPr>
+          <w:rFonts w:eastAsiaTheme="minorEastAsia" w:cstheme="minorHAnsi"/>
+          <w:u w:val="single"/>
+        </w:rPr>
+      </w:pPr>
+    </w:p>
+    <w:p>
+      <w:pPr>
+        <w:spacing w:line="276" w:lineRule="auto"/>
+        <w:jc w:val="both"/>
+        <w:rPr>
+          <w:rFonts w:eastAsiaTheme="minorEastAsia" w:cstheme="minorHAnsi"/>
+          <w:u w:val="single"/>
+        </w:rPr>
+      </w:pPr>
+    </w:p>
+    <w:p>
+      <w:pPr>
+        <w:spacing w:line="276" w:lineRule="auto"/>
+        <w:jc w:val="both"/>
+        <w:rPr>
+          <w:rFonts w:eastAsiaTheme="minorEastAsia" w:cstheme="minorHAnsi"/>
+          <w:u w:val="single"/>
+        </w:rPr>
+      </w:pPr>
+    </w:p>
+    <w:p>
+      <w:pPr>
+        <w:spacing w:line="276" w:lineRule="auto"/>
+        <w:jc w:val="both"/>
+        <w:rPr>
+          <w:rFonts w:eastAsiaTheme="minorEastAsia" w:cstheme="minorHAnsi"/>
+          <w:u w:val="single"/>
+        </w:rPr>
+      </w:pPr>
+    </w:p>
+    <w:p>
+      <w:pPr>
+        <w:spacing w:line="276" w:lineRule="auto"/>
+        <w:jc w:val="both"/>
+        <w:rPr>
+          <w:rFonts w:eastAsiaTheme="minorEastAsia" w:cstheme="minorHAnsi"/>
+          <w:u w:val="single"/>
+        </w:rPr>
+      </w:pPr>
+    </w:p>
+    <w:p>
+      <w:pPr>
+        <w:spacing w:line="276" w:lineRule="auto"/>
+        <w:jc w:val="both"/>
+        <w:rPr>
+          <w:rFonts w:eastAsiaTheme="minorEastAsia" w:cstheme="minorHAnsi"/>
+          <w:u w:val="single"/>
+        </w:rPr>
+      </w:pPr>
+    </w:p>
+    <w:p>
+      <w:pPr>
+        <w:spacing w:line="276" w:lineRule="auto"/>
+        <w:jc w:val="both"/>
+        <w:rPr>
+          <w:rFonts w:eastAsiaTheme="minorEastAsia" w:cstheme="minorHAnsi"/>
+          <w:u w:val="single"/>
+        </w:rPr>
+      </w:pPr>
+    </w:p>
+    <w:p>
+      <w:pPr>
+        <w:spacing w:line="276" w:lineRule="auto"/>
+        <w:jc w:val="both"/>
+        <w:rPr>
+          <w:rFonts w:eastAsiaTheme="minorEastAsia" w:cstheme="minorHAnsi"/>
+          <w:u w:val="single"/>
+        </w:rPr>
+      </w:pPr>
+    </w:p>
+    <w:p>
+      <w:pPr>
+        <w:spacing w:line="276" w:lineRule="auto"/>
+        <w:jc w:val="both"/>
+        <w:rPr>
+          <w:rFonts w:eastAsiaTheme="minorEastAsia" w:cstheme="minorHAnsi"/>
+          <w:u w:val="single"/>
+        </w:rPr>
+      </w:pPr>
+    </w:p>
+    <w:p>
+      <w:pPr>
+        <w:spacing w:line="276" w:lineRule="auto"/>
+        <w:jc w:val="both"/>
+        <w:rPr>
+          <w:rFonts w:eastAsiaTheme="minorEastAsia" w:cstheme="minorHAnsi"/>
+          <w:u w:val="single"/>
+        </w:rPr>
+      </w:pPr>
+      <w:r>
+        <w:rPr>
+          <w:noProof/>
+        </w:rPr>
+        <w:lastRenderedPageBreak/>
+        <w:drawing>
+          <wp:anchor distT="0" distB="0" distL="114300" distR="114300" simplePos="0" relativeHeight="251665408" behindDoc="0" locked="0" layoutInCell="1" allowOverlap="1" wp14:anchorId="75AFA205" wp14:editId="484BD3DC">
+            <wp:simplePos x="0" y="0"/>
+            <wp:positionH relativeFrom="margin">
+              <wp:posOffset>-217590</wp:posOffset>
+            </wp:positionH>
+            <wp:positionV relativeFrom="paragraph">
+              <wp:posOffset>0</wp:posOffset>
             </wp:positionV>
             <wp:extent cx="2884805" cy="1947545"/>
             <wp:effectExtent l="0" t="0" r="0" b="0"/>
@@ -8972,7 +9915,7 @@
                     </pic:cNvPicPr>
                   </pic:nvPicPr>
                   <pic:blipFill>
-                    <a:blip r:embed="rId26">
+                    <a:blip r:embed="rId31">
                       <a:extLst>
                         <a:ext uri="{28A0092B-C50C-407E-A947-70E740481C1C}">
                           <a14:useLocalDpi xmlns:a14="http://schemas.microsoft.com/office/drawing/2010/main" val="0"/>
@@ -9014,13 +9957,13 @@
           <w:noProof/>
         </w:rPr>
         <w:drawing>
-          <wp:anchor distT="0" distB="0" distL="114300" distR="114300" simplePos="0" relativeHeight="251666432" behindDoc="0" locked="0" layoutInCell="1" allowOverlap="1" wp14:anchorId="12FD9875" wp14:editId="7529975D">
+          <wp:anchor distT="0" distB="0" distL="114300" distR="114300" simplePos="0" relativeHeight="251666432" behindDoc="0" locked="0" layoutInCell="1" allowOverlap="1" wp14:anchorId="12FD9875" wp14:editId="200B72C5">
             <wp:simplePos x="0" y="0"/>
             <wp:positionH relativeFrom="margin">
-              <wp:posOffset>2938780</wp:posOffset>
+              <wp:align>right</wp:align>
             </wp:positionH>
             <wp:positionV relativeFrom="paragraph">
-              <wp:posOffset>6421755</wp:posOffset>
+              <wp:posOffset>9825</wp:posOffset>
             </wp:positionV>
             <wp:extent cx="2820670" cy="1904365"/>
             <wp:effectExtent l="0" t="0" r="0" b="635"/>
@@ -9039,7 +9982,7 @@
                     </pic:cNvPicPr>
                   </pic:nvPicPr>
                   <pic:blipFill>
-                    <a:blip r:embed="rId27">
+                    <a:blip r:embed="rId32">
                       <a:extLst>
                         <a:ext uri="{28A0092B-C50C-407E-A947-70E740481C1C}">
                           <a14:useLocalDpi xmlns:a14="http://schemas.microsoft.com/office/drawing/2010/main" val="0"/>
@@ -9076,645 +10019,184 @@
           </wp:anchor>
         </w:drawing>
       </w:r>
+    </w:p>
+    <w:p>
+      <w:pPr>
+        <w:spacing w:line="276" w:lineRule="auto"/>
+        <w:jc w:val="both"/>
+        <w:rPr>
+          <w:rFonts w:eastAsiaTheme="minorEastAsia" w:cstheme="minorHAnsi"/>
+          <w:u w:val="single"/>
+        </w:rPr>
+      </w:pPr>
+    </w:p>
+    <w:p>
+      <w:pPr>
+        <w:spacing w:line="276" w:lineRule="auto"/>
+        <w:rPr>
+          <w:rFonts w:eastAsiaTheme="minorEastAsia" w:cstheme="minorHAnsi"/>
+          <w:u w:val="single"/>
+        </w:rPr>
+      </w:pPr>
+    </w:p>
+    <w:p>
+      <w:pPr>
+        <w:spacing w:line="276" w:lineRule="auto"/>
+        <w:rPr>
+          <w:rFonts w:eastAsiaTheme="minorEastAsia" w:cstheme="minorHAnsi"/>
+          <w:u w:val="single"/>
+        </w:rPr>
+      </w:pPr>
+    </w:p>
+    <w:p>
+      <w:pPr>
+        <w:spacing w:line="276" w:lineRule="auto"/>
+        <w:rPr>
+          <w:rFonts w:eastAsiaTheme="minorEastAsia" w:cstheme="minorHAnsi"/>
+          <w:u w:val="single"/>
+        </w:rPr>
+      </w:pPr>
+    </w:p>
+    <w:p>
+      <w:pPr>
+        <w:spacing w:line="276" w:lineRule="auto"/>
+        <w:rPr>
+          <w:rFonts w:eastAsiaTheme="minorEastAsia" w:cstheme="minorHAnsi"/>
+          <w:u w:val="single"/>
+        </w:rPr>
+      </w:pPr>
+    </w:p>
+    <w:p>
+      <w:pPr>
+        <w:spacing w:line="276" w:lineRule="auto"/>
+        <w:rPr>
+          <w:rFonts w:eastAsiaTheme="minorEastAsia" w:cstheme="minorHAnsi"/>
+          <w:u w:val="single"/>
+        </w:rPr>
+      </w:pPr>
+    </w:p>
+    <w:p>
+      <w:pPr>
+        <w:spacing w:line="276" w:lineRule="auto"/>
+        <w:rPr>
+          <w:rFonts w:eastAsiaTheme="minorEastAsia" w:cstheme="minorHAnsi"/>
+          <w:u w:val="single"/>
+        </w:rPr>
+      </w:pPr>
       <w:r>
         <w:rPr>
           <w:noProof/>
         </w:rPr>
+        <mc:AlternateContent>
+          <mc:Choice Requires="wps">
+            <w:drawing>
+              <wp:anchor distT="0" distB="0" distL="114300" distR="114300" simplePos="0" relativeHeight="251675648" behindDoc="0" locked="0" layoutInCell="1" allowOverlap="1" wp14:anchorId="1BBBB799" wp14:editId="67CBBA4A">
+                <wp:simplePos x="0" y="0"/>
+                <wp:positionH relativeFrom="column">
+                  <wp:posOffset>2901950</wp:posOffset>
+                </wp:positionH>
+                <wp:positionV relativeFrom="paragraph">
+                  <wp:posOffset>2213610</wp:posOffset>
+                </wp:positionV>
+                <wp:extent cx="2848610" cy="635"/>
+                <wp:effectExtent l="0" t="0" r="0" b="0"/>
+                <wp:wrapNone/>
+                <wp:docPr id="4" name="Text Box 4"/>
+                <wp:cNvGraphicFramePr/>
+                <a:graphic xmlns:a="http://schemas.openxmlformats.org/drawingml/2006/main">
+                  <a:graphicData uri="http://schemas.microsoft.com/office/word/2010/wordprocessingShape">
+                    <wps:wsp>
+                      <wps:cNvSpPr txBox="1"/>
+                      <wps:spPr>
+                        <a:xfrm>
+                          <a:off x="0" y="0"/>
+                          <a:ext cx="2848610" cy="635"/>
+                        </a:xfrm>
+                        <a:prstGeom prst="rect">
+                          <a:avLst/>
+                        </a:prstGeom>
+                        <a:solidFill>
+                          <a:prstClr val="white"/>
+                        </a:solidFill>
+                        <a:ln>
+                          <a:noFill/>
+                        </a:ln>
+                      </wps:spPr>
+                      <wps:txbx>
+                        <w:txbxContent>
+                          <w:p>
+                            <w:pPr>
+                              <w:pStyle w:val="Caption"/>
+                              <w:rPr>
+                                <w:noProof/>
+                              </w:rPr>
+                            </w:pPr>
+                            <w:r>
+                              <w:t xml:space="preserve">Figure </w:t>
+                            </w:r>
+                            <w:r>
+                              <w:t>2</w:t>
+                            </w:r>
+                            <w:r>
+                              <w:t>: Ended with best chromosome with length of 34882</w:t>
+                            </w:r>
+                          </w:p>
+                        </w:txbxContent>
+                      </wps:txbx>
+                      <wps:bodyPr rot="0" spcFirstLastPara="0" vertOverflow="overflow" horzOverflow="overflow" vert="horz" wrap="square" lIns="0" tIns="0" rIns="0" bIns="0" numCol="1" spcCol="0" rtlCol="0" fromWordArt="0" anchor="t" anchorCtr="0" forceAA="0" compatLnSpc="1">
+                        <a:prstTxWarp prst="textNoShape">
+                          <a:avLst/>
+                        </a:prstTxWarp>
+                        <a:spAutoFit/>
+                      </wps:bodyPr>
+                    </wps:wsp>
+                  </a:graphicData>
+                </a:graphic>
+              </wp:anchor>
+            </w:drawing>
+          </mc:Choice>
+          <mc:Fallback>
+            <w:pict>
+              <v:shapetype w14:anchorId="1BBBB799" id="_x0000_t202" coordsize="21600,21600" o:spt="202" path="m,l,21600r21600,l21600,xe">
+                <v:stroke joinstyle="miter"/>
+                <v:path gradientshapeok="t" o:connecttype="rect"/>
+              </v:shapetype>
+              <v:shape id="Text Box 4" o:spid="_x0000_s1026" type="#_x0000_t202" style="position:absolute;margin-left:228.5pt;margin-top:174.3pt;width:224.3pt;height:.05pt;z-index:251675648;visibility:visible;mso-wrap-style:square;mso-wrap-distance-left:9pt;mso-wrap-distance-top:0;mso-wrap-distance-right:9pt;mso-wrap-distance-bottom:0;mso-position-horizontal:absolute;mso-position-horizontal-relative:text;mso-position-vertical:absolute;mso-position-vertical-relative:text;v-text-anchor:top" o:gfxdata="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" stroked="f">
+                <v:textbox style="mso-fit-shape-to-text:t" inset="0,0,0,0">
+                  <w:txbxContent>
+                    <w:p>
+                      <w:pPr>
+                        <w:pStyle w:val="Caption"/>
+                        <w:rPr>
+                          <w:noProof/>
+                        </w:rPr>
+                      </w:pPr>
+                      <w:r>
+                        <w:t xml:space="preserve">Figure </w:t>
+                      </w:r>
+                      <w:r>
+                        <w:t>2</w:t>
+                      </w:r>
+                      <w:r>
+                        <w:t>: Ended with best chromosome with length of 34882</w:t>
+                      </w:r>
+                    </w:p>
+                  </w:txbxContent>
+                </v:textbox>
+              </v:shape>
+            </w:pict>
+          </mc:Fallback>
+        </mc:AlternateContent>
+      </w:r>
+      <w:r>
+        <w:rPr>
+          <w:noProof/>
+        </w:rPr>
         <w:drawing>
-          <wp:anchor distT="0" distB="0" distL="114300" distR="114300" simplePos="0" relativeHeight="251667456" behindDoc="0" locked="0" layoutInCell="1" allowOverlap="1" wp14:anchorId="00144669" wp14:editId="75811C5A">
+          <wp:anchor distT="0" distB="0" distL="114300" distR="114300" simplePos="0" relativeHeight="251670528" behindDoc="0" locked="0" layoutInCell="1" allowOverlap="1" wp14:anchorId="509526A9" wp14:editId="39FBD056">
             <wp:simplePos x="0" y="0"/>
             <wp:positionH relativeFrom="margin">
-              <wp:posOffset>-165735</wp:posOffset>
-            </wp:positionH>
-            <wp:positionV relativeFrom="paragraph">
-              <wp:posOffset>4349750</wp:posOffset>
-            </wp:positionV>
-            <wp:extent cx="2901950" cy="1944370"/>
-            <wp:effectExtent l="0" t="0" r="0" b="0"/>
-            <wp:wrapNone/>
-            <wp:docPr id="40" name="Picture 40"/>
-            <wp:cNvGraphicFramePr>
-              <a:graphicFrameLocks xmlns:a="http://schemas.openxmlformats.org/drawingml/2006/main" noChangeAspect="1"/>
-            </wp:cNvGraphicFramePr>
-            <a:graphic xmlns:a="http://schemas.openxmlformats.org/drawingml/2006/main">
-              <a:graphicData uri="http://schemas.openxmlformats.org/drawingml/2006/picture">
-                <pic:pic xmlns:pic="http://schemas.openxmlformats.org/drawingml/2006/picture">
-                  <pic:nvPicPr>
-                    <pic:cNvPr id="0" name="Picture 19"/>
-                    <pic:cNvPicPr>
-                      <a:picLocks noChangeAspect="1" noChangeArrowheads="1"/>
-                    </pic:cNvPicPr>
-                  </pic:nvPicPr>
-                  <pic:blipFill>
-                    <a:blip r:embed="rId28">
-                      <a:extLst>
-                        <a:ext uri="{28A0092B-C50C-407E-A947-70E740481C1C}">
-                          <a14:useLocalDpi xmlns:a14="http://schemas.microsoft.com/office/drawing/2010/main" val="0"/>
-                        </a:ext>
-                      </a:extLst>
-                    </a:blip>
-                    <a:srcRect/>
-                    <a:stretch>
-                      <a:fillRect/>
-                    </a:stretch>
-                  </pic:blipFill>
-                  <pic:spPr bwMode="auto">
-                    <a:xfrm>
-                      <a:off x="0" y="0"/>
-                      <a:ext cx="2901950" cy="1944370"/>
-                    </a:xfrm>
-                    <a:prstGeom prst="rect">
-                      <a:avLst/>
-                    </a:prstGeom>
-                    <a:noFill/>
-                    <a:ln>
-                      <a:noFill/>
-                    </a:ln>
-                  </pic:spPr>
-                </pic:pic>
-              </a:graphicData>
-            </a:graphic>
-            <wp14:sizeRelH relativeFrom="margin">
-              <wp14:pctWidth>0</wp14:pctWidth>
-            </wp14:sizeRelH>
-            <wp14:sizeRelV relativeFrom="margin">
-              <wp14:pctHeight>0</wp14:pctHeight>
-            </wp14:sizeRelV>
-          </wp:anchor>
-        </w:drawing>
-      </w:r>
-      <w:r>
-        <w:rPr>
-          <w:noProof/>
-        </w:rPr>
-        <w:drawing>
-          <wp:anchor distT="0" distB="0" distL="114300" distR="114300" simplePos="0" relativeHeight="251662336" behindDoc="0" locked="0" layoutInCell="1" allowOverlap="1" wp14:anchorId="38D5EB85" wp14:editId="0538F7A5">
-            <wp:simplePos x="0" y="0"/>
-            <wp:positionH relativeFrom="margin">
-              <wp:posOffset>2940050</wp:posOffset>
-            </wp:positionH>
-            <wp:positionV relativeFrom="paragraph">
-              <wp:posOffset>245110</wp:posOffset>
-            </wp:positionV>
-            <wp:extent cx="2812415" cy="1931670"/>
-            <wp:effectExtent l="0" t="0" r="6985" b="0"/>
-            <wp:wrapNone/>
-            <wp:docPr id="35" name="Picture 35"/>
-            <wp:cNvGraphicFramePr>
-              <a:graphicFrameLocks xmlns:a="http://schemas.openxmlformats.org/drawingml/2006/main" noChangeAspect="1"/>
-            </wp:cNvGraphicFramePr>
-            <a:graphic xmlns:a="http://schemas.openxmlformats.org/drawingml/2006/main">
-              <a:graphicData uri="http://schemas.openxmlformats.org/drawingml/2006/picture">
-                <pic:pic xmlns:pic="http://schemas.openxmlformats.org/drawingml/2006/picture">
-                  <pic:nvPicPr>
-                    <pic:cNvPr id="0" name="Picture 9"/>
-                    <pic:cNvPicPr>
-                      <a:picLocks noChangeAspect="1" noChangeArrowheads="1"/>
-                    </pic:cNvPicPr>
-                  </pic:nvPicPr>
-                  <pic:blipFill>
-                    <a:blip r:embed="rId29">
-                      <a:extLst>
-                        <a:ext uri="{28A0092B-C50C-407E-A947-70E740481C1C}">
-                          <a14:useLocalDpi xmlns:a14="http://schemas.microsoft.com/office/drawing/2010/main" val="0"/>
-                        </a:ext>
-                      </a:extLst>
-                    </a:blip>
-                    <a:srcRect/>
-                    <a:stretch>
-                      <a:fillRect/>
-                    </a:stretch>
-                  </pic:blipFill>
-                  <pic:spPr bwMode="auto">
-                    <a:xfrm>
-                      <a:off x="0" y="0"/>
-                      <a:ext cx="2812415" cy="1931670"/>
-                    </a:xfrm>
-                    <a:prstGeom prst="rect">
-                      <a:avLst/>
-                    </a:prstGeom>
-                    <a:noFill/>
-                    <a:ln>
-                      <a:noFill/>
-                    </a:ln>
-                  </pic:spPr>
-                </pic:pic>
-              </a:graphicData>
-            </a:graphic>
-            <wp14:sizeRelH relativeFrom="margin">
-              <wp14:pctWidth>0</wp14:pctWidth>
-            </wp14:sizeRelH>
-            <wp14:sizeRelV relativeFrom="margin">
-              <wp14:pctHeight>0</wp14:pctHeight>
-            </wp14:sizeRelV>
-          </wp:anchor>
-        </w:drawing>
-      </w:r>
-      <w:r>
-        <w:rPr>
-          <w:noProof/>
-        </w:rPr>
-        <w:drawing>
-          <wp:anchor distT="0" distB="0" distL="114300" distR="114300" simplePos="0" relativeHeight="251661312" behindDoc="0" locked="0" layoutInCell="1" allowOverlap="1" wp14:anchorId="11ED7C57" wp14:editId="359A8DA6">
-            <wp:simplePos x="0" y="0"/>
-            <wp:positionH relativeFrom="margin">
-              <wp:posOffset>-165735</wp:posOffset>
-            </wp:positionH>
-            <wp:positionV relativeFrom="paragraph">
-              <wp:posOffset>226695</wp:posOffset>
-            </wp:positionV>
-            <wp:extent cx="2798445" cy="1918970"/>
-            <wp:effectExtent l="0" t="0" r="1905" b="5080"/>
-            <wp:wrapNone/>
-            <wp:docPr id="34" name="Picture 34"/>
-            <wp:cNvGraphicFramePr>
-              <a:graphicFrameLocks xmlns:a="http://schemas.openxmlformats.org/drawingml/2006/main" noChangeAspect="1"/>
-            </wp:cNvGraphicFramePr>
-            <a:graphic xmlns:a="http://schemas.openxmlformats.org/drawingml/2006/main">
-              <a:graphicData uri="http://schemas.openxmlformats.org/drawingml/2006/picture">
-                <pic:pic xmlns:pic="http://schemas.openxmlformats.org/drawingml/2006/picture">
-                  <pic:nvPicPr>
-                    <pic:cNvPr id="0" name="Picture 7"/>
-                    <pic:cNvPicPr>
-                      <a:picLocks noChangeAspect="1" noChangeArrowheads="1"/>
-                    </pic:cNvPicPr>
-                  </pic:nvPicPr>
-                  <pic:blipFill>
-                    <a:blip r:embed="rId30">
-                      <a:extLst>
-                        <a:ext uri="{28A0092B-C50C-407E-A947-70E740481C1C}">
-                          <a14:useLocalDpi xmlns:a14="http://schemas.microsoft.com/office/drawing/2010/main" val="0"/>
-                        </a:ext>
-                      </a:extLst>
-                    </a:blip>
-                    <a:srcRect/>
-                    <a:stretch>
-                      <a:fillRect/>
-                    </a:stretch>
-                  </pic:blipFill>
-                  <pic:spPr bwMode="auto">
-                    <a:xfrm>
-                      <a:off x="0" y="0"/>
-                      <a:ext cx="2798445" cy="1918970"/>
-                    </a:xfrm>
-                    <a:prstGeom prst="rect">
-                      <a:avLst/>
-                    </a:prstGeom>
-                    <a:noFill/>
-                    <a:ln>
-                      <a:noFill/>
-                    </a:ln>
-                  </pic:spPr>
-                </pic:pic>
-              </a:graphicData>
-            </a:graphic>
-            <wp14:sizeRelH relativeFrom="margin">
-              <wp14:pctWidth>0</wp14:pctWidth>
-            </wp14:sizeRelH>
-            <wp14:sizeRelV relativeFrom="margin">
-              <wp14:pctHeight>0</wp14:pctHeight>
-            </wp14:sizeRelV>
-          </wp:anchor>
-        </w:drawing>
-      </w:r>
-      <w:r>
-        <w:rPr>
-          <w:noProof/>
-        </w:rPr>
-        <w:drawing>
-          <wp:anchor distT="0" distB="0" distL="114300" distR="114300" simplePos="0" relativeHeight="251668480" behindDoc="0" locked="0" layoutInCell="1" allowOverlap="1" wp14:anchorId="60A9642D" wp14:editId="1A75D5DF">
-            <wp:simplePos x="0" y="0"/>
-            <wp:positionH relativeFrom="margin">
-              <wp:posOffset>2921000</wp:posOffset>
-            </wp:positionH>
-            <wp:positionV relativeFrom="paragraph">
-              <wp:posOffset>4368800</wp:posOffset>
-            </wp:positionV>
-            <wp:extent cx="2836545" cy="1948180"/>
-            <wp:effectExtent l="0" t="0" r="1905" b="0"/>
-            <wp:wrapNone/>
-            <wp:docPr id="41" name="Picture 41"/>
-            <wp:cNvGraphicFramePr>
-              <a:graphicFrameLocks xmlns:a="http://schemas.openxmlformats.org/drawingml/2006/main" noChangeAspect="1"/>
-            </wp:cNvGraphicFramePr>
-            <a:graphic xmlns:a="http://schemas.openxmlformats.org/drawingml/2006/main">
-              <a:graphicData uri="http://schemas.openxmlformats.org/drawingml/2006/picture">
-                <pic:pic xmlns:pic="http://schemas.openxmlformats.org/drawingml/2006/picture">
-                  <pic:nvPicPr>
-                    <pic:cNvPr id="0" name="Picture 21"/>
-                    <pic:cNvPicPr>
-                      <a:picLocks noChangeAspect="1" noChangeArrowheads="1"/>
-                    </pic:cNvPicPr>
-                  </pic:nvPicPr>
-                  <pic:blipFill>
-                    <a:blip r:embed="rId31">
-                      <a:extLst>
-                        <a:ext uri="{28A0092B-C50C-407E-A947-70E740481C1C}">
-                          <a14:useLocalDpi xmlns:a14="http://schemas.microsoft.com/office/drawing/2010/main" val="0"/>
-                        </a:ext>
-                      </a:extLst>
-                    </a:blip>
-                    <a:srcRect/>
-                    <a:stretch>
-                      <a:fillRect/>
-                    </a:stretch>
-                  </pic:blipFill>
-                  <pic:spPr bwMode="auto">
-                    <a:xfrm>
-                      <a:off x="0" y="0"/>
-                      <a:ext cx="2836545" cy="1948180"/>
-                    </a:xfrm>
-                    <a:prstGeom prst="rect">
-                      <a:avLst/>
-                    </a:prstGeom>
-                    <a:noFill/>
-                    <a:ln>
-                      <a:noFill/>
-                    </a:ln>
-                  </pic:spPr>
-                </pic:pic>
-              </a:graphicData>
-            </a:graphic>
-            <wp14:sizeRelH relativeFrom="margin">
-              <wp14:pctWidth>0</wp14:pctWidth>
-            </wp14:sizeRelH>
-            <wp14:sizeRelV relativeFrom="margin">
-              <wp14:pctHeight>0</wp14:pctHeight>
-            </wp14:sizeRelV>
-          </wp:anchor>
-        </w:drawing>
-      </w:r>
-      <w:r>
-        <w:rPr>
-          <w:noProof/>
-        </w:rPr>
-        <w:drawing>
-          <wp:anchor distT="0" distB="0" distL="114300" distR="114300" simplePos="0" relativeHeight="251664384" behindDoc="0" locked="0" layoutInCell="1" allowOverlap="1" wp14:anchorId="6DFAD634" wp14:editId="4704B3E3">
-            <wp:simplePos x="0" y="0"/>
-            <wp:positionH relativeFrom="margin">
-              <wp:posOffset>2929890</wp:posOffset>
-            </wp:positionH>
-            <wp:positionV relativeFrom="paragraph">
-              <wp:posOffset>2368550</wp:posOffset>
-            </wp:positionV>
-            <wp:extent cx="2912110" cy="1951355"/>
-            <wp:effectExtent l="0" t="0" r="2540" b="0"/>
-            <wp:wrapNone/>
-            <wp:docPr id="37" name="Picture 37"/>
-            <wp:cNvGraphicFramePr>
-              <a:graphicFrameLocks xmlns:a="http://schemas.openxmlformats.org/drawingml/2006/main" noChangeAspect="1"/>
-            </wp:cNvGraphicFramePr>
-            <a:graphic xmlns:a="http://schemas.openxmlformats.org/drawingml/2006/main">
-              <a:graphicData uri="http://schemas.openxmlformats.org/drawingml/2006/picture">
-                <pic:pic xmlns:pic="http://schemas.openxmlformats.org/drawingml/2006/picture">
-                  <pic:nvPicPr>
-                    <pic:cNvPr id="0" name="Picture 13"/>
-                    <pic:cNvPicPr>
-                      <a:picLocks noChangeAspect="1" noChangeArrowheads="1"/>
-                    </pic:cNvPicPr>
-                  </pic:nvPicPr>
-                  <pic:blipFill>
-                    <a:blip r:embed="rId32">
-                      <a:extLst>
-                        <a:ext uri="{28A0092B-C50C-407E-A947-70E740481C1C}">
-                          <a14:useLocalDpi xmlns:a14="http://schemas.microsoft.com/office/drawing/2010/main" val="0"/>
-                        </a:ext>
-                      </a:extLst>
-                    </a:blip>
-                    <a:srcRect/>
-                    <a:stretch>
-                      <a:fillRect/>
-                    </a:stretch>
-                  </pic:blipFill>
-                  <pic:spPr bwMode="auto">
-                    <a:xfrm>
-                      <a:off x="0" y="0"/>
-                      <a:ext cx="2912110" cy="1951355"/>
-                    </a:xfrm>
-                    <a:prstGeom prst="rect">
-                      <a:avLst/>
-                    </a:prstGeom>
-                    <a:noFill/>
-                    <a:ln>
-                      <a:noFill/>
-                    </a:ln>
-                  </pic:spPr>
-                </pic:pic>
-              </a:graphicData>
-            </a:graphic>
-            <wp14:sizeRelH relativeFrom="margin">
-              <wp14:pctWidth>0</wp14:pctWidth>
-            </wp14:sizeRelH>
-            <wp14:sizeRelV relativeFrom="margin">
-              <wp14:pctHeight>0</wp14:pctHeight>
-            </wp14:sizeRelV>
-          </wp:anchor>
-        </w:drawing>
-      </w:r>
-    </w:p>
-    <w:p>
-      <w:pPr>
-        <w:spacing w:line="276" w:lineRule="auto"/>
-        <w:jc w:val="both"/>
-        <w:rPr>
-          <w:rFonts w:eastAsiaTheme="minorEastAsia" w:cstheme="minorHAnsi"/>
-          <w:u w:val="single"/>
-        </w:rPr>
-      </w:pPr>
-    </w:p>
-    <w:p>
-      <w:pPr>
-        <w:spacing w:line="276" w:lineRule="auto"/>
-        <w:jc w:val="both"/>
-        <w:rPr>
-          <w:rFonts w:eastAsiaTheme="minorEastAsia" w:cstheme="minorHAnsi"/>
-          <w:u w:val="single"/>
-        </w:rPr>
-      </w:pPr>
-    </w:p>
-    <w:p>
-      <w:pPr>
-        <w:spacing w:line="276" w:lineRule="auto"/>
-        <w:jc w:val="both"/>
-        <w:rPr>
-          <w:rFonts w:eastAsiaTheme="minorEastAsia" w:cstheme="minorHAnsi"/>
-          <w:u w:val="single"/>
-        </w:rPr>
-      </w:pPr>
-    </w:p>
-    <w:p>
-      <w:pPr>
-        <w:spacing w:line="276" w:lineRule="auto"/>
-        <w:jc w:val="both"/>
-        <w:rPr>
-          <w:rFonts w:eastAsiaTheme="minorEastAsia" w:cstheme="minorHAnsi"/>
-          <w:u w:val="single"/>
-        </w:rPr>
-      </w:pPr>
-    </w:p>
-    <w:p>
-      <w:pPr>
-        <w:spacing w:line="276" w:lineRule="auto"/>
-        <w:jc w:val="both"/>
-        <w:rPr>
-          <w:rFonts w:eastAsiaTheme="minorEastAsia" w:cstheme="minorHAnsi"/>
-          <w:u w:val="single"/>
-        </w:rPr>
-      </w:pPr>
-    </w:p>
-    <w:p>
-      <w:pPr>
-        <w:spacing w:line="276" w:lineRule="auto"/>
-        <w:jc w:val="both"/>
-        <w:rPr>
-          <w:rFonts w:eastAsiaTheme="minorEastAsia" w:cstheme="minorHAnsi"/>
-          <w:u w:val="single"/>
-        </w:rPr>
-      </w:pPr>
-    </w:p>
-    <w:p>
-      <w:pPr>
-        <w:spacing w:line="276" w:lineRule="auto"/>
-        <w:jc w:val="both"/>
-        <w:rPr>
-          <w:rFonts w:eastAsiaTheme="minorEastAsia" w:cstheme="minorHAnsi"/>
-          <w:u w:val="single"/>
-        </w:rPr>
-      </w:pPr>
-    </w:p>
-    <w:p>
-      <w:pPr>
-        <w:spacing w:line="276" w:lineRule="auto"/>
-        <w:jc w:val="both"/>
-        <w:rPr>
-          <w:rFonts w:eastAsiaTheme="minorEastAsia" w:cstheme="minorHAnsi"/>
-          <w:u w:val="single"/>
-        </w:rPr>
-      </w:pPr>
-    </w:p>
-    <w:p>
-      <w:pPr>
-        <w:spacing w:line="276" w:lineRule="auto"/>
-        <w:jc w:val="both"/>
-        <w:rPr>
-          <w:rFonts w:eastAsiaTheme="minorEastAsia" w:cstheme="minorHAnsi"/>
-          <w:u w:val="single"/>
-        </w:rPr>
-      </w:pPr>
-    </w:p>
-    <w:p>
-      <w:pPr>
-        <w:spacing w:line="276" w:lineRule="auto"/>
-        <w:jc w:val="both"/>
-        <w:rPr>
-          <w:rFonts w:eastAsiaTheme="minorEastAsia" w:cstheme="minorHAnsi"/>
-          <w:u w:val="single"/>
-        </w:rPr>
-      </w:pPr>
-    </w:p>
-    <w:p>
-      <w:pPr>
-        <w:spacing w:line="276" w:lineRule="auto"/>
-        <w:jc w:val="both"/>
-        <w:rPr>
-          <w:rFonts w:eastAsiaTheme="minorEastAsia" w:cstheme="minorHAnsi"/>
-          <w:u w:val="single"/>
-        </w:rPr>
-      </w:pPr>
-    </w:p>
-    <w:p>
-      <w:pPr>
-        <w:spacing w:line="276" w:lineRule="auto"/>
-        <w:jc w:val="both"/>
-        <w:rPr>
-          <w:rFonts w:eastAsiaTheme="minorEastAsia" w:cstheme="minorHAnsi"/>
-          <w:u w:val="single"/>
-        </w:rPr>
-      </w:pPr>
-    </w:p>
-    <w:p>
-      <w:pPr>
-        <w:spacing w:line="276" w:lineRule="auto"/>
-        <w:jc w:val="both"/>
-        <w:rPr>
-          <w:rFonts w:eastAsiaTheme="minorEastAsia" w:cstheme="minorHAnsi"/>
-          <w:u w:val="single"/>
-        </w:rPr>
-      </w:pPr>
-    </w:p>
-    <w:p>
-      <w:pPr>
-        <w:spacing w:line="276" w:lineRule="auto"/>
-        <w:jc w:val="both"/>
-        <w:rPr>
-          <w:rFonts w:eastAsiaTheme="minorEastAsia" w:cstheme="minorHAnsi"/>
-          <w:u w:val="single"/>
-        </w:rPr>
-      </w:pPr>
-    </w:p>
-    <w:p>
-      <w:pPr>
-        <w:spacing w:line="276" w:lineRule="auto"/>
-        <w:jc w:val="both"/>
-        <w:rPr>
-          <w:rFonts w:eastAsiaTheme="minorEastAsia" w:cstheme="minorHAnsi"/>
-          <w:u w:val="single"/>
-        </w:rPr>
-      </w:pPr>
-    </w:p>
-    <w:p>
-      <w:pPr>
-        <w:spacing w:line="276" w:lineRule="auto"/>
-        <w:jc w:val="both"/>
-        <w:rPr>
-          <w:rFonts w:eastAsiaTheme="minorEastAsia" w:cstheme="minorHAnsi"/>
-          <w:u w:val="single"/>
-        </w:rPr>
-      </w:pPr>
-    </w:p>
-    <w:p>
-      <w:pPr>
-        <w:spacing w:line="276" w:lineRule="auto"/>
-        <w:jc w:val="both"/>
-        <w:rPr>
-          <w:rFonts w:eastAsiaTheme="minorEastAsia" w:cstheme="minorHAnsi"/>
-          <w:u w:val="single"/>
-        </w:rPr>
-      </w:pPr>
-    </w:p>
-    <w:p>
-      <w:pPr>
-        <w:spacing w:line="276" w:lineRule="auto"/>
-        <w:jc w:val="both"/>
-        <w:rPr>
-          <w:rFonts w:eastAsiaTheme="minorEastAsia" w:cstheme="minorHAnsi"/>
-          <w:u w:val="single"/>
-        </w:rPr>
-      </w:pPr>
-    </w:p>
-    <w:p>
-      <w:pPr>
-        <w:spacing w:line="276" w:lineRule="auto"/>
-        <w:jc w:val="both"/>
-        <w:rPr>
-          <w:rFonts w:eastAsiaTheme="minorEastAsia" w:cstheme="minorHAnsi"/>
-          <w:u w:val="single"/>
-        </w:rPr>
-      </w:pPr>
-    </w:p>
-    <w:p>
-      <w:pPr>
-        <w:spacing w:line="276" w:lineRule="auto"/>
-        <w:jc w:val="both"/>
-        <w:rPr>
-          <w:rFonts w:eastAsiaTheme="minorEastAsia" w:cstheme="minorHAnsi"/>
-          <w:u w:val="single"/>
-        </w:rPr>
-      </w:pPr>
-    </w:p>
-    <w:p>
-      <w:pPr>
-        <w:spacing w:line="276" w:lineRule="auto"/>
-        <w:jc w:val="both"/>
-        <w:rPr>
-          <w:rFonts w:eastAsiaTheme="minorEastAsia" w:cstheme="minorHAnsi"/>
-          <w:u w:val="single"/>
-        </w:rPr>
-      </w:pPr>
-    </w:p>
-    <w:p>
-      <w:pPr>
-        <w:spacing w:line="276" w:lineRule="auto"/>
-        <w:jc w:val="both"/>
-        <w:rPr>
-          <w:rFonts w:eastAsiaTheme="minorEastAsia" w:cstheme="minorHAnsi"/>
-          <w:u w:val="single"/>
-        </w:rPr>
-      </w:pPr>
-    </w:p>
-    <w:p>
-      <w:pPr>
-        <w:spacing w:line="276" w:lineRule="auto"/>
-        <w:jc w:val="both"/>
-        <w:rPr>
-          <w:rFonts w:eastAsiaTheme="minorEastAsia" w:cstheme="minorHAnsi"/>
-          <w:u w:val="single"/>
-        </w:rPr>
-      </w:pPr>
-    </w:p>
-    <w:p>
-      <w:pPr>
-        <w:spacing w:line="276" w:lineRule="auto"/>
-        <w:jc w:val="both"/>
-        <w:rPr>
-          <w:rFonts w:eastAsiaTheme="minorEastAsia" w:cstheme="minorHAnsi"/>
-          <w:u w:val="single"/>
-        </w:rPr>
-      </w:pPr>
-    </w:p>
-    <w:p>
-      <w:pPr>
-        <w:spacing w:line="276" w:lineRule="auto"/>
-        <w:rPr>
-          <w:rFonts w:eastAsiaTheme="minorEastAsia" w:cstheme="minorHAnsi"/>
-          <w:u w:val="single"/>
-        </w:rPr>
-      </w:pPr>
-    </w:p>
-    <w:p>
-      <w:pPr>
-        <w:spacing w:line="276" w:lineRule="auto"/>
-        <w:rPr>
-          <w:rFonts w:eastAsiaTheme="minorEastAsia" w:cstheme="minorHAnsi"/>
-          <w:u w:val="single"/>
-        </w:rPr>
-      </w:pPr>
-    </w:p>
-    <w:p>
-      <w:pPr>
-        <w:spacing w:line="276" w:lineRule="auto"/>
-        <w:rPr>
-          <w:rFonts w:eastAsiaTheme="minorEastAsia" w:cstheme="minorHAnsi"/>
-          <w:u w:val="single"/>
-        </w:rPr>
-      </w:pPr>
-    </w:p>
-    <w:p>
-      <w:pPr>
-        <w:spacing w:line="276" w:lineRule="auto"/>
-        <w:rPr>
-          <w:rFonts w:eastAsiaTheme="minorEastAsia" w:cstheme="minorHAnsi"/>
-          <w:u w:val="single"/>
-        </w:rPr>
-      </w:pPr>
-    </w:p>
-    <w:p>
-      <w:pPr>
-        <w:spacing w:line="276" w:lineRule="auto"/>
-        <w:rPr>
-          <w:rFonts w:eastAsiaTheme="minorEastAsia" w:cstheme="minorHAnsi"/>
-          <w:u w:val="single"/>
-        </w:rPr>
-      </w:pPr>
-    </w:p>
-    <w:p>
-      <w:pPr>
-        <w:spacing w:line="276" w:lineRule="auto"/>
-        <w:rPr>
-          <w:rFonts w:eastAsiaTheme="minorEastAsia" w:cstheme="minorHAnsi"/>
-          <w:u w:val="single"/>
-        </w:rPr>
-      </w:pPr>
-      <w:r>
-        <w:rPr>
-          <w:noProof/>
-        </w:rPr>
-        <w:lastRenderedPageBreak/>
-        <w:drawing>
-          <wp:anchor distT="0" distB="0" distL="114300" distR="114300" simplePos="0" relativeHeight="251670528" behindDoc="0" locked="0" layoutInCell="1" allowOverlap="1" wp14:anchorId="509526A9" wp14:editId="1CAFBCB6">
-            <wp:simplePos x="0" y="0"/>
-            <wp:positionH relativeFrom="margin">
-              <wp:posOffset>2901950</wp:posOffset>
+              <wp:align>right</wp:align>
             </wp:positionH>
             <wp:positionV relativeFrom="paragraph">
               <wp:posOffset>233349</wp:posOffset>
@@ -9778,7 +10260,7 @@
           <w:noProof/>
         </w:rPr>
         <w:drawing>
-          <wp:anchor distT="0" distB="0" distL="114300" distR="114300" simplePos="0" relativeHeight="251669504" behindDoc="0" locked="0" layoutInCell="1" allowOverlap="1" wp14:anchorId="40F4F58F" wp14:editId="2CA642DD">
+          <wp:anchor distT="0" distB="0" distL="114300" distR="114300" simplePos="0" relativeHeight="251669504" behindDoc="0" locked="0" layoutInCell="1" allowOverlap="1" wp14:anchorId="40F4F58F" wp14:editId="311A91C7">
             <wp:simplePos x="0" y="0"/>
             <wp:positionH relativeFrom="margin">
               <wp:posOffset>-240472</wp:posOffset>
@@ -9929,17 +10411,159 @@
         <w:rPr>
           <w:noProof/>
         </w:rPr>
+        <mc:AlternateContent>
+          <mc:Choice Requires="wps">
+            <w:drawing>
+              <wp:anchor distT="0" distB="0" distL="114300" distR="114300" simplePos="0" relativeHeight="251673600" behindDoc="0" locked="0" layoutInCell="1" allowOverlap="1" wp14:anchorId="7176ED69" wp14:editId="5D227A5B">
+                <wp:simplePos x="0" y="0"/>
+                <wp:positionH relativeFrom="column">
+                  <wp:posOffset>-237490</wp:posOffset>
+                </wp:positionH>
+                <wp:positionV relativeFrom="paragraph">
+                  <wp:posOffset>142785</wp:posOffset>
+                </wp:positionV>
+                <wp:extent cx="2942590" cy="280800"/>
+                <wp:effectExtent l="0" t="0" r="0" b="5080"/>
+                <wp:wrapNone/>
+                <wp:docPr id="2" name="Text Box 2"/>
+                <wp:cNvGraphicFramePr/>
+                <a:graphic xmlns:a="http://schemas.openxmlformats.org/drawingml/2006/main">
+                  <a:graphicData uri="http://schemas.microsoft.com/office/word/2010/wordprocessingShape">
+                    <wps:wsp>
+                      <wps:cNvSpPr txBox="1"/>
+                      <wps:spPr>
+                        <a:xfrm>
+                          <a:off x="0" y="0"/>
+                          <a:ext cx="2942590" cy="280800"/>
+                        </a:xfrm>
+                        <a:prstGeom prst="rect">
+                          <a:avLst/>
+                        </a:prstGeom>
+                        <a:solidFill>
+                          <a:prstClr val="white"/>
+                        </a:solidFill>
+                        <a:ln>
+                          <a:noFill/>
+                        </a:ln>
+                      </wps:spPr>
+                      <wps:txbx>
+                        <w:txbxContent>
+                          <w:p>
+                            <w:pPr>
+                              <w:pStyle w:val="Caption"/>
+                              <w:rPr>
+                                <w:noProof/>
+                              </w:rPr>
+                            </w:pPr>
+                            <w:r>
+                              <w:t xml:space="preserve">Figure </w:t>
+                            </w:r>
+                            <w:r>
+                              <w:t>1</w:t>
+                            </w:r>
+                            <w:r>
+                              <w:t xml:space="preserve">: Ended </w:t>
+                            </w:r>
+                            <w:proofErr w:type="spellStart"/>
+                            <w:r>
+                              <w:t>Ended</w:t>
+                            </w:r>
+                            <w:proofErr w:type="spellEnd"/>
+                            <w:r>
+                              <w:t xml:space="preserve"> with best chromosome with length</w:t>
+                            </w:r>
+                            <w:r>
+                              <w:t xml:space="preserve"> </w:t>
+                            </w:r>
+                            <w:r>
+                              <w:t>of 33715</w:t>
+                            </w:r>
+                          </w:p>
+                        </w:txbxContent>
+                      </wps:txbx>
+                      <wps:bodyPr rot="0" spcFirstLastPara="0" vertOverflow="overflow" horzOverflow="overflow" vert="horz" wrap="square" lIns="0" tIns="0" rIns="0" bIns="0" numCol="1" spcCol="0" rtlCol="0" fromWordArt="0" anchor="t" anchorCtr="0" forceAA="0" compatLnSpc="1">
+                        <a:prstTxWarp prst="textNoShape">
+                          <a:avLst/>
+                        </a:prstTxWarp>
+                        <a:noAutofit/>
+                      </wps:bodyPr>
+                    </wps:wsp>
+                  </a:graphicData>
+                </a:graphic>
+                <wp14:sizeRelV relativeFrom="margin">
+                  <wp14:pctHeight>0</wp14:pctHeight>
+                </wp14:sizeRelV>
+              </wp:anchor>
+            </w:drawing>
+          </mc:Choice>
+          <mc:Fallback>
+            <w:pict>
+              <v:shape w14:anchorId="7176ED69" id="Text Box 2" o:spid="_x0000_s1027" type="#_x0000_t202" style="position:absolute;left:0;text-align:left;margin-left:-18.7pt;margin-top:11.25pt;width:231.7pt;height:22.1pt;z-index:251673600;visibility:visible;mso-wrap-style:square;mso-height-percent:0;mso-wrap-distance-left:9pt;mso-wrap-distance-top:0;mso-wrap-distance-right:9pt;mso-wrap-distance-bottom:0;mso-position-horizontal:absolute;mso-position-horizontal-relative:text;mso-position-vertical:absolute;mso-position-vertical-relative:text;mso-height-percent:0;mso-height-relative:margin;v-text-anchor:top" o:gfxdata="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" stroked="f">
+                <v:textbox inset="0,0,0,0">
+                  <w:txbxContent>
+                    <w:p>
+                      <w:pPr>
+                        <w:pStyle w:val="Caption"/>
+                        <w:rPr>
+                          <w:noProof/>
+                        </w:rPr>
+                      </w:pPr>
+                      <w:r>
+                        <w:t xml:space="preserve">Figure </w:t>
+                      </w:r>
+                      <w:r>
+                        <w:t>1</w:t>
+                      </w:r>
+                      <w:r>
+                        <w:t xml:space="preserve">: Ended </w:t>
+                      </w:r>
+                      <w:proofErr w:type="spellStart"/>
+                      <w:r>
+                        <w:t>Ended</w:t>
+                      </w:r>
+                      <w:proofErr w:type="spellEnd"/>
+                      <w:r>
+                        <w:t xml:space="preserve"> with best chromosome with length</w:t>
+                      </w:r>
+                      <w:r>
+                        <w:t xml:space="preserve"> </w:t>
+                      </w:r>
+                      <w:r>
+                        <w:t>of 33715</w:t>
+                      </w:r>
+                    </w:p>
+                  </w:txbxContent>
+                </v:textbox>
+              </v:shape>
+            </w:pict>
+          </mc:Fallback>
+        </mc:AlternateContent>
+      </w:r>
+    </w:p>
+    <w:p>
+      <w:pPr>
+        <w:spacing w:line="276" w:lineRule="auto"/>
+        <w:jc w:val="both"/>
+        <w:rPr>
+          <w:rFonts w:eastAsiaTheme="minorEastAsia" w:cstheme="minorHAnsi"/>
+          <w:u w:val="single"/>
+        </w:rPr>
+      </w:pPr>
+      <w:r>
+        <w:rPr>
+          <w:noProof/>
+        </w:rPr>
         <w:drawing>
-          <wp:anchor distT="0" distB="0" distL="114300" distR="114300" simplePos="0" relativeHeight="251671552" behindDoc="0" locked="0" layoutInCell="1" allowOverlap="1" wp14:anchorId="1ECAC9BF" wp14:editId="7AC85978">
+          <wp:anchor distT="0" distB="0" distL="114300" distR="114300" simplePos="0" relativeHeight="251671552" behindDoc="0" locked="0" layoutInCell="1" allowOverlap="1" wp14:anchorId="1ECAC9BF" wp14:editId="10B07F53">
             <wp:simplePos x="0" y="0"/>
             <wp:positionH relativeFrom="margin">
-              <wp:posOffset>-266830</wp:posOffset>
+              <wp:posOffset>-261405</wp:posOffset>
             </wp:positionH>
             <wp:positionV relativeFrom="paragraph">
-              <wp:posOffset>305900</wp:posOffset>
+              <wp:posOffset>217170</wp:posOffset>
             </wp:positionV>
-            <wp:extent cx="2905325" cy="1965180"/>
-            <wp:effectExtent l="0" t="0" r="0" b="0"/>
+            <wp:extent cx="2905125" cy="1964690"/>
+            <wp:effectExtent l="0" t="0" r="9525" b="0"/>
             <wp:wrapNone/>
             <wp:docPr id="44" name="Picture 44"/>
             <wp:cNvGraphicFramePr>
@@ -9970,7 +10594,7 @@
                   <pic:spPr bwMode="auto">
                     <a:xfrm>
                       <a:off x="0" y="0"/>
-                      <a:ext cx="2914204" cy="1971185"/>
+                      <a:ext cx="2905125" cy="1964690"/>
                     </a:xfrm>
                     <a:prstGeom prst="rect">
                       <a:avLst/>
@@ -10062,6 +10686,123 @@
           <w:u w:val="single"/>
         </w:rPr>
       </w:pPr>
+      <w:r>
+        <w:rPr>
+          <w:noProof/>
+        </w:rPr>
+        <mc:AlternateContent>
+          <mc:Choice Requires="wps">
+            <w:drawing>
+              <wp:anchor distT="0" distB="0" distL="114300" distR="114300" simplePos="0" relativeHeight="251677696" behindDoc="0" locked="0" layoutInCell="1" allowOverlap="1" wp14:anchorId="114CD55F" wp14:editId="1FB408F3">
+                <wp:simplePos x="0" y="0"/>
+                <wp:positionH relativeFrom="column">
+                  <wp:posOffset>-261405</wp:posOffset>
+                </wp:positionH>
+                <wp:positionV relativeFrom="paragraph">
+                  <wp:posOffset>155575</wp:posOffset>
+                </wp:positionV>
+                <wp:extent cx="2905125" cy="635"/>
+                <wp:effectExtent l="0" t="0" r="9525" b="0"/>
+                <wp:wrapNone/>
+                <wp:docPr id="5" name="Text Box 5"/>
+                <wp:cNvGraphicFramePr/>
+                <a:graphic xmlns:a="http://schemas.openxmlformats.org/drawingml/2006/main">
+                  <a:graphicData uri="http://schemas.microsoft.com/office/word/2010/wordprocessingShape">
+                    <wps:wsp>
+                      <wps:cNvSpPr txBox="1"/>
+                      <wps:spPr>
+                        <a:xfrm>
+                          <a:off x="0" y="0"/>
+                          <a:ext cx="2905125" cy="635"/>
+                        </a:xfrm>
+                        <a:prstGeom prst="rect">
+                          <a:avLst/>
+                        </a:prstGeom>
+                        <a:solidFill>
+                          <a:prstClr val="white"/>
+                        </a:solidFill>
+                        <a:ln>
+                          <a:noFill/>
+                        </a:ln>
+                      </wps:spPr>
+                      <wps:txbx>
+                        <w:txbxContent>
+                          <w:p>
+                            <w:pPr>
+                              <w:pStyle w:val="Caption"/>
+                              <w:rPr>
+                                <w:noProof/>
+                              </w:rPr>
+                            </w:pPr>
+                            <w:r>
+                              <w:t xml:space="preserve">Figure </w:t>
+                            </w:r>
+                            <w:r>
+                              <w:t>3</w:t>
+                            </w:r>
+                            <w:r>
+                              <w:t xml:space="preserve">: Ended </w:t>
+                            </w:r>
+                            <w:proofErr w:type="spellStart"/>
+                            <w:r>
+                              <w:t>Ended</w:t>
+                            </w:r>
+                            <w:proofErr w:type="spellEnd"/>
+                            <w:r>
+                              <w:t xml:space="preserve"> with best chromosome with length of 33715</w:t>
+                            </w:r>
+                          </w:p>
+                        </w:txbxContent>
+                      </wps:txbx>
+                      <wps:bodyPr rot="0" spcFirstLastPara="0" vertOverflow="overflow" horzOverflow="overflow" vert="horz" wrap="square" lIns="0" tIns="0" rIns="0" bIns="0" numCol="1" spcCol="0" rtlCol="0" fromWordArt="0" anchor="t" anchorCtr="0" forceAA="0" compatLnSpc="1">
+                        <a:prstTxWarp prst="textNoShape">
+                          <a:avLst/>
+                        </a:prstTxWarp>
+                        <a:spAutoFit/>
+                      </wps:bodyPr>
+                    </wps:wsp>
+                  </a:graphicData>
+                </a:graphic>
+              </wp:anchor>
+            </w:drawing>
+          </mc:Choice>
+          <mc:Fallback>
+            <w:pict>
+              <v:shape w14:anchorId="114CD55F" id="Text Box 5" o:spid="_x0000_s1028" type="#_x0000_t202" style="position:absolute;left:0;text-align:left;margin-left:-20.6pt;margin-top:12.25pt;width:228.75pt;height:.05pt;z-index:251677696;visibility:visible;mso-wrap-style:square;mso-wrap-distance-left:9pt;mso-wrap-distance-top:0;mso-wrap-distance-right:9pt;mso-wrap-distance-bottom:0;mso-position-horizontal:absolute;mso-position-horizontal-relative:text;mso-position-vertical:absolute;mso-position-vertical-relative:text;v-text-anchor:top" o:gfxdata="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" stroked="f">
+                <v:textbox style="mso-fit-shape-to-text:t" inset="0,0,0,0">
+                  <w:txbxContent>
+                    <w:p>
+                      <w:pPr>
+                        <w:pStyle w:val="Caption"/>
+                        <w:rPr>
+                          <w:noProof/>
+                        </w:rPr>
+                      </w:pPr>
+                      <w:r>
+                        <w:t xml:space="preserve">Figure </w:t>
+                      </w:r>
+                      <w:r>
+                        <w:t>3</w:t>
+                      </w:r>
+                      <w:r>
+                        <w:t xml:space="preserve">: Ended </w:t>
+                      </w:r>
+                      <w:proofErr w:type="spellStart"/>
+                      <w:r>
+                        <w:t>Ended</w:t>
+                      </w:r>
+                      <w:proofErr w:type="spellEnd"/>
+                      <w:r>
+                        <w:t xml:space="preserve"> with best chromosome with length of 33715</w:t>
+                      </w:r>
+                    </w:p>
+                  </w:txbxContent>
+                </v:textbox>
+              </v:shape>
+            </w:pict>
+          </mc:Fallback>
+        </mc:AlternateContent>
+      </w:r>
     </w:p>
     <w:p>
       <w:pPr>
@@ -10262,7 +11003,14 @@
         <w:rPr>
           <w:rFonts w:eastAsiaTheme="minorEastAsia" w:cstheme="minorHAnsi"/>
         </w:rPr>
-        <w:t>=0.2) in order to have better convergence of the GA algorithm</w:t>
+        <w:t xml:space="preserve">=0.2) in order to have better convergence of the </w:t>
+      </w:r>
+      <w:r>
+        <w:rPr>
+          <w:rFonts w:eastAsiaTheme="minorEastAsia" w:cstheme="minorHAnsi"/>
+        </w:rPr>
+        <w:lastRenderedPageBreak/>
+        <w:t>GA algorithm</w:t>
       </w:r>
       <w:r>
         <w:rPr>
@@ -10395,7 +11143,27 @@
         <w:rPr>
           <w:rFonts w:eastAsiaTheme="minorEastAsia" w:cstheme="minorHAnsi"/>
         </w:rPr>
-        <w:t xml:space="preserve"> (P_CO=0.8), but still </w:t>
+        <w:t xml:space="preserve"> (P_CO=0.8</w:t>
+      </w:r>
+      <w:proofErr w:type="gramStart"/>
+      <w:r>
+        <w:rPr>
+          <w:rFonts w:eastAsiaTheme="minorEastAsia" w:cstheme="minorHAnsi"/>
+        </w:rPr>
+        <w:t>), but</w:t>
+      </w:r>
+      <w:proofErr w:type="gramEnd"/>
+      <w:r>
+        <w:rPr>
+          <w:rFonts w:eastAsiaTheme="minorEastAsia" w:cstheme="minorHAnsi"/>
+        </w:rPr>
+        <w:t xml:space="preserve"> </w:t>
+      </w:r>
+      <w:r>
+        <w:rPr>
+          <w:rFonts w:eastAsiaTheme="minorEastAsia" w:cstheme="minorHAnsi"/>
+        </w:rPr>
+        <w:t>keep</w:t>
       </w:r>
       <w:r>
         <w:rPr>
@@ -10403,13 +11171,25 @@
           <w:b/>
           <w:bCs/>
         </w:rPr>
-        <w:t>keep relatively high mutation rate</w:t>
-      </w:r>
-      <w:r>
-        <w:rPr>
-          <w:rFonts w:eastAsiaTheme="minorEastAsia" w:cstheme="minorHAnsi"/>
-        </w:rPr>
-        <w:t xml:space="preserve"> (P_M=0.2)</w:t>
+        <w:t xml:space="preserve"> relatively high mutation rate</w:t>
+      </w:r>
+      <w:r>
+        <w:rPr>
+          <w:rFonts w:eastAsiaTheme="minorEastAsia" w:cstheme="minorHAnsi"/>
+        </w:rPr>
+        <w:t xml:space="preserve"> (P_M=0.2</w:t>
+      </w:r>
+      <w:r>
+        <w:rPr>
+          <w:rFonts w:eastAsiaTheme="minorEastAsia" w:cstheme="minorHAnsi"/>
+        </w:rPr>
+        <w:t xml:space="preserve"> or even 0.5</w:t>
+      </w:r>
+      <w:r>
+        <w:rPr>
+          <w:rFonts w:eastAsiaTheme="minorEastAsia" w:cstheme="minorHAnsi"/>
+        </w:rPr>
+        <w:t>)</w:t>
       </w:r>
       <w:r>
         <w:rPr>
@@ -10437,7 +11217,19 @@
         <w:rPr>
           <w:rFonts w:eastAsiaTheme="minorEastAsia" w:cstheme="minorHAnsi"/>
         </w:rPr>
-        <w:t>(P_E=0.2). We observed good convergence of the GA algorithm, however, slowly</w:t>
+        <w:t>(P_E=0.2</w:t>
+      </w:r>
+      <w:r>
+        <w:rPr>
+          <w:rFonts w:eastAsiaTheme="minorEastAsia" w:cstheme="minorHAnsi"/>
+        </w:rPr>
+        <w:t>, 0.15</w:t>
+      </w:r>
+      <w:r>
+        <w:rPr>
+          <w:rFonts w:eastAsiaTheme="minorEastAsia" w:cstheme="minorHAnsi"/>
+        </w:rPr>
+        <w:t>). We observed good convergence of the GA algorithm, however, slowly</w:t>
       </w:r>
       <w:r>
         <w:rPr>
@@ -10530,7 +11322,6 @@
         <w:rPr>
           <w:rFonts w:eastAsiaTheme="minorEastAsia" w:cstheme="minorHAnsi"/>
         </w:rPr>
-        <w:lastRenderedPageBreak/>
         <w:t xml:space="preserve">We assume the </w:t>
       </w:r>
       <w:r>
@@ -10602,63 +11393,6 @@
           <w:rFonts w:eastAsiaTheme="minorEastAsia" w:cstheme="minorHAnsi"/>
         </w:rPr>
       </w:pPr>
-      <w:r>
-        <w:rPr>
-          <w:rFonts w:eastAsiaTheme="minorEastAsia" w:cstheme="minorHAnsi"/>
-        </w:rPr>
-        <w:t xml:space="preserve"> </w:t>
-      </w:r>
-    </w:p>
-    <w:p>
-      <w:pPr>
-        <w:spacing w:line="276" w:lineRule="auto"/>
-        <w:jc w:val="both"/>
-        <w:rPr>
-          <w:rFonts w:eastAsiaTheme="minorEastAsia" w:cstheme="minorHAnsi"/>
-        </w:rPr>
-      </w:pPr>
-    </w:p>
-    <w:p>
-      <w:pPr>
-        <w:spacing w:line="276" w:lineRule="auto"/>
-        <w:jc w:val="both"/>
-        <w:rPr>
-          <w:rFonts w:eastAsiaTheme="minorEastAsia" w:cstheme="minorHAnsi"/>
-          <w:color w:val="FF0000"/>
-        </w:rPr>
-      </w:pPr>
-      <w:r>
-        <w:rPr>
-          <w:rFonts w:eastAsiaTheme="minorEastAsia" w:cstheme="minorHAnsi"/>
-          <w:color w:val="FF0000"/>
-        </w:rPr>
-        <w:t>After a lot of configurations have been tried, we saw two were much better than others: N=40, N=200.</w:t>
-      </w:r>
-    </w:p>
-    <w:p>
-      <w:pPr>
-        <w:spacing w:line="276" w:lineRule="auto"/>
-        <w:jc w:val="both"/>
-        <w:rPr>
-          <w:rFonts w:eastAsiaTheme="minorEastAsia" w:cstheme="minorHAnsi"/>
-          <w:color w:val="FF0000"/>
-          <w:rtl/>
-        </w:rPr>
-      </w:pPr>
-      <w:r>
-        <w:rPr>
-          <w:rFonts w:eastAsiaTheme="minorEastAsia" w:cstheme="minorHAnsi"/>
-          <w:color w:val="FF0000"/>
-        </w:rPr>
-        <w:t>With N = 40 we got much better runtime performance to reach 36,000, but when trying to go below that, we got stuck most of the times. In the other hand, N = 200 have worse runtime performance (not too much) but is more stabilize most of the time we get better result, even lower than 34,000.</w:t>
-      </w:r>
-      <w:r>
-        <w:rPr>
-          <w:rFonts w:eastAsiaTheme="minorEastAsia" w:cstheme="minorHAnsi"/>
-          <w:color w:val="FF0000"/>
-        </w:rPr>
-        <w:t xml:space="preserve"> </w:t>
-      </w:r>
     </w:p>
     <w:p>
       <w:pPr>
@@ -10878,7 +11612,13 @@
         <w:rPr>
           <w:rFonts w:eastAsiaTheme="minorEastAsia" w:cstheme="minorHAnsi"/>
         </w:rPr>
-        <w:t>39236.884841918945</w:t>
+        <w:t>~</w:t>
+      </w:r>
+      <w:r>
+        <w:rPr>
+          <w:rFonts w:eastAsiaTheme="minorEastAsia" w:cstheme="minorHAnsi"/>
+        </w:rPr>
+        <w:t>39236</w:t>
       </w:r>
       <w:r>
         <w:rPr>
@@ -10896,21 +11636,91 @@
         <w:rPr>
           <w:rFonts w:eastAsiaTheme="minorEastAsia" w:cstheme="minorHAnsi"/>
         </w:rPr>
-        <w:t xml:space="preserve">as reported above the GA find approximations as low as 34,000 (we believe that for our problem the optimal tour length is </w:t>
-      </w:r>
-      <w:bookmarkStart w:id="1" w:name="_GoBack"/>
-      <w:bookmarkEnd w:id="1"/>
-      <w:r>
-        <w:rPr>
-          <w:rFonts w:eastAsiaTheme="minorEastAsia" w:cstheme="minorHAnsi"/>
-        </w:rPr>
-        <w:t>33,600)</w:t>
-      </w:r>
-      <w:r>
-        <w:rPr>
-          <w:rFonts w:eastAsiaTheme="minorEastAsia" w:cstheme="minorHAnsi"/>
-        </w:rPr>
-        <w:t xml:space="preserve"> at a run-time which is much closer to that of the greedy algorithm than to that of the Naïve algorithm.</w:t>
+        <w:t>as reported above the GA find approximations as low as 34,000 (we believe that for our problem the optimal tour length is</w:t>
+      </w:r>
+      <w:r>
+        <w:rPr>
+          <w:rFonts w:eastAsiaTheme="minorEastAsia" w:cstheme="minorHAnsi"/>
+        </w:rPr>
+        <w:t xml:space="preserve"> about</w:t>
+      </w:r>
+      <w:r>
+        <w:rPr>
+          <w:rFonts w:eastAsiaTheme="minorEastAsia" w:cstheme="minorHAnsi"/>
+        </w:rPr>
+        <w:t xml:space="preserve"> 33,600)</w:t>
+      </w:r>
+      <w:r>
+        <w:rPr>
+          <w:rFonts w:eastAsiaTheme="minorEastAsia" w:cstheme="minorHAnsi"/>
+        </w:rPr>
+        <w:t xml:space="preserve"> at a run-time which is much closer to that of the greedy algorithm than to that of the Naïve algorithm</w:t>
+      </w:r>
+      <w:r>
+        <w:rPr>
+          <w:rFonts w:eastAsiaTheme="minorEastAsia" w:cstheme="minorHAnsi"/>
+        </w:rPr>
+        <w:t xml:space="preserve">, </w:t>
+      </w:r>
+      <w:r>
+        <w:rPr>
+          <w:rFonts w:eastAsiaTheme="minorEastAsia" w:cstheme="minorHAnsi"/>
+        </w:rPr>
+        <w:t xml:space="preserve">as </w:t>
+      </w:r>
+      <w:r>
+        <w:rPr>
+          <w:rFonts w:eastAsiaTheme="minorEastAsia" w:cstheme="minorHAnsi"/>
+        </w:rPr>
+        <w:t xml:space="preserve">with the configuration of N=200, P_M=0.5, P_E = 0.15 and </w:t>
+      </w:r>
+      <w:r>
+        <w:rPr>
+          <w:rFonts w:eastAsiaTheme="minorEastAsia" w:cstheme="minorHAnsi"/>
+        </w:rPr>
+        <w:t xml:space="preserve">     </w:t>
+      </w:r>
+      <w:r>
+        <w:rPr>
+          <w:rFonts w:eastAsiaTheme="minorEastAsia" w:cstheme="minorHAnsi"/>
+        </w:rPr>
+        <w:t>P_CO = 0.5</w:t>
+      </w:r>
+      <w:r>
+        <w:rPr>
+          <w:rFonts w:eastAsiaTheme="minorEastAsia" w:cstheme="minorHAnsi"/>
+        </w:rPr>
+        <w:t xml:space="preserve">, we got a chromosome (a route) with length of </w:t>
+      </w:r>
+      <w:r>
+        <w:rPr>
+          <w:rFonts w:eastAsiaTheme="minorEastAsia" w:cstheme="minorHAnsi"/>
+        </w:rPr>
+        <w:t>~</w:t>
+      </w:r>
+      <w:r>
+        <w:rPr>
+          <w:rFonts w:eastAsiaTheme="minorEastAsia" w:cstheme="minorHAnsi"/>
+        </w:rPr>
+        <w:t xml:space="preserve">33715 </w:t>
+      </w:r>
+      <w:r>
+        <w:rPr>
+          <w:rFonts w:eastAsiaTheme="minorEastAsia" w:cstheme="minorHAnsi"/>
+        </w:rPr>
+        <w:t>in 600 seconds</w:t>
+      </w:r>
+      <w:r>
+        <w:rPr>
+          <w:rFonts w:eastAsiaTheme="minorEastAsia" w:cstheme="minorHAnsi"/>
+        </w:rPr>
+        <w:t xml:space="preserve"> </w:t>
+      </w:r>
+      <w:r>
+        <w:rPr>
+          <w:rFonts w:eastAsiaTheme="minorEastAsia" w:cstheme="minorHAnsi"/>
+        </w:rPr>
+        <w:t>.</w:t>
       </w:r>
     </w:p>
     <w:p>
@@ -10945,7 +11755,7 @@
 </file>
 
 <file path=word/endnotes.xml><?xml version="1.0" encoding="utf-8"?>
-<w:endnotes xmlns:wpc="http://schemas.microsoft.com/office/word/2010/wordprocessingCanvas" xmlns:cx="http://schemas.microsoft.com/office/drawing/2014/chartex" xmlns:cx1="http://schemas.microsoft.com/office/drawing/2015/9/8/chartex" xmlns:cx2="http://schemas.microsoft.com/office/drawing/2015/10/21/chartex" xmlns:cx3="http://schemas.microsoft.com/office/drawing/2016/5/9/chartex" xmlns:cx4="http://schemas.microsoft.com/office/drawing/2016/5/10/chartex" xmlns:cx5="http://schemas.microsoft.com/office/drawing/2016/5/11/chartex" xmlns:cx6="http://schemas.microsoft.com/office/drawing/2016/5/12/chartex" xmlns:cx7="http://schemas.microsoft.com/office/drawing/2016/5/13/chartex" xmlns:cx8="http://schemas.microsoft.com/office/drawing/2016/5/14/chartex" xmlns:mc="http://schemas.openxmlformats.org/markup-compatibility/2006" xmlns:aink="http://schemas.microsoft.com/office/drawing/2016/ink" xmlns:am3d="http://schemas.microsoft.com/office/drawing/2017/model3d" xmlns:o="urn:schemas-microsoft-com:office:office" xmlns:r="http://schemas.openxmlformats.org/officeDocument/2006/relationships" xmlns:m="http://schemas.openxmlformats.org/officeDocument/2006/math" xmlns:v="urn:schemas-microsoft-com:vml" xmlns:wp14="http://schemas.microsoft.com/office/word/2010/wordprocessingDrawing" xmlns:wp="http://schemas.openxmlformats.org/drawingml/2006/wordprocessingDrawing" xmlns:w10="urn:schemas-microsoft-com:office:word" xmlns:w="http://schemas.openxmlformats.org/wordprocessingml/2006/main" xmlns:w14="http://schemas.microsoft.com/office/word/2010/wordml" xmlns:w15="http://schemas.microsoft.com/office/word/2012/wordml" xmlns:w16cid="http://schemas.microsoft.com/office/word/2016/wordml/cid" xmlns:w16se="http://schemas.microsoft.com/office/word/2015/wordml/symex" xmlns:wpg="http://schemas.microsoft.com/office/word/2010/wordprocessingGroup" xmlns:wpi="http://schemas.microsoft.com/office/word/2010/wordprocessingInk" xmlns:wne="http://schemas.microsoft.com/office/word/2006/wordml" xmlns:wps="http://schemas.microsoft.com/office/word/2010/wordprocessingShape" mc:Ignorable="w14 w15 w16se w16cid wp14">
+<w:endnotes xmlns:wpc="http://schemas.microsoft.com/office/word/2010/wordprocessingCanvas" xmlns:cx="http://schemas.microsoft.com/office/drawing/2014/chartex" xmlns:cx1="http://schemas.microsoft.com/office/drawing/2015/9/8/chartex" xmlns:cx2="http://schemas.microsoft.com/office/drawing/2015/10/21/chartex" xmlns:cx3="http://schemas.microsoft.com/office/drawing/2016/5/9/chartex" xmlns:cx4="http://schemas.microsoft.com/office/drawing/2016/5/10/chartex" xmlns:cx5="http://schemas.microsoft.com/office/drawing/2016/5/11/chartex" xmlns:cx6="http://schemas.microsoft.com/office/drawing/2016/5/12/chartex" xmlns:cx7="http://schemas.microsoft.com/office/drawing/2016/5/13/chartex" xmlns:cx8="http://schemas.microsoft.com/office/drawing/2016/5/14/chartex" xmlns:mc="http://schemas.openxmlformats.org/markup-compatibility/2006" xmlns:aink="http://schemas.microsoft.com/office/drawing/2016/ink" xmlns:am3d="http://schemas.microsoft.com/office/drawing/2017/model3d" xmlns:o="urn:schemas-microsoft-com:office:office" xmlns:r="http://schemas.openxmlformats.org/officeDocument/2006/relationships" xmlns:m="http://schemas.openxmlformats.org/officeDocument/2006/math" xmlns:v="urn:schemas-microsoft-com:vml" xmlns:wp14="http://schemas.microsoft.com/office/word/2010/wordprocessingDrawing" xmlns:wp="http://schemas.openxmlformats.org/drawingml/2006/wordprocessingDrawing" xmlns:w10="urn:schemas-microsoft-com:office:word" xmlns:w="http://schemas.openxmlformats.org/wordprocessingml/2006/main" xmlns:w14="http://schemas.microsoft.com/office/word/2010/wordml" xmlns:w15="http://schemas.microsoft.com/office/word/2012/wordml" xmlns:w16cex="http://schemas.microsoft.com/office/word/2018/wordml/cex" xmlns:w16cid="http://schemas.microsoft.com/office/word/2016/wordml/cid" xmlns:w16="http://schemas.microsoft.com/office/word/2018/wordml" xmlns:w16sdtdh="http://schemas.microsoft.com/office/word/2020/wordml/sdtdatahash" xmlns:w16se="http://schemas.microsoft.com/office/word/2015/wordml/symex" xmlns:wpg="http://schemas.microsoft.com/office/word/2010/wordprocessingGroup" xmlns:wpi="http://schemas.microsoft.com/office/word/2010/wordprocessingInk" xmlns:wne="http://schemas.microsoft.com/office/word/2006/wordml" xmlns:wps="http://schemas.microsoft.com/office/word/2010/wordprocessingShape" mc:Ignorable="w14 w15 w16se w16cid w16 w16cex w16sdtdh wp14">
   <w:endnote w:type="separator" w:id="-1">
     <w:p>
       <w:pPr>
@@ -10970,7 +11780,7 @@
 </file>
 
 <file path=word/footnotes.xml><?xml version="1.0" encoding="utf-8"?>
-<w:footnotes xmlns:wpc="http://schemas.microsoft.com/office/word/2010/wordprocessingCanvas" xmlns:cx="http://schemas.microsoft.com/office/drawing/2014/chartex" xmlns:cx1="http://schemas.microsoft.com/office/drawing/2015/9/8/chartex" xmlns:cx2="http://schemas.microsoft.com/office/drawing/2015/10/21/chartex" xmlns:cx3="http://schemas.microsoft.com/office/drawing/2016/5/9/chartex" xmlns:cx4="http://schemas.microsoft.com/office/drawing/2016/5/10/chartex" xmlns:cx5="http://schemas.microsoft.com/office/drawing/2016/5/11/chartex" xmlns:cx6="http://schemas.microsoft.com/office/drawing/2016/5/12/chartex" xmlns:cx7="http://schemas.microsoft.com/office/drawing/2016/5/13/chartex" xmlns:cx8="http://schemas.microsoft.com/office/drawing/2016/5/14/chartex" xmlns:mc="http://schemas.openxmlformats.org/markup-compatibility/2006" xmlns:aink="http://schemas.microsoft.com/office/drawing/2016/ink" xmlns:am3d="http://schemas.microsoft.com/office/drawing/2017/model3d" xmlns:o="urn:schemas-microsoft-com:office:office" xmlns:r="http://schemas.openxmlformats.org/officeDocument/2006/relationships" xmlns:m="http://schemas.openxmlformats.org/officeDocument/2006/math" xmlns:v="urn:schemas-microsoft-com:vml" xmlns:wp14="http://schemas.microsoft.com/office/word/2010/wordprocessingDrawing" xmlns:wp="http://schemas.openxmlformats.org/drawingml/2006/wordprocessingDrawing" xmlns:w10="urn:schemas-microsoft-com:office:word" xmlns:w="http://schemas.openxmlformats.org/wordprocessingml/2006/main" xmlns:w14="http://schemas.microsoft.com/office/word/2010/wordml" xmlns:w15="http://schemas.microsoft.com/office/word/2012/wordml" xmlns:w16cid="http://schemas.microsoft.com/office/word/2016/wordml/cid" xmlns:w16se="http://schemas.microsoft.com/office/word/2015/wordml/symex" xmlns:wpg="http://schemas.microsoft.com/office/word/2010/wordprocessingGroup" xmlns:wpi="http://schemas.microsoft.com/office/word/2010/wordprocessingInk" xmlns:wne="http://schemas.microsoft.com/office/word/2006/wordml" xmlns:wps="http://schemas.microsoft.com/office/word/2010/wordprocessingShape" mc:Ignorable="w14 w15 w16se w16cid wp14">
+<w:footnotes xmlns:wpc="http://schemas.microsoft.com/office/word/2010/wordprocessingCanvas" xmlns:cx="http://schemas.microsoft.com/office/drawing/2014/chartex" xmlns:cx1="http://schemas.microsoft.com/office/drawing/2015/9/8/chartex" xmlns:cx2="http://schemas.microsoft.com/office/drawing/2015/10/21/chartex" xmlns:cx3="http://schemas.microsoft.com/office/drawing/2016/5/9/chartex" xmlns:cx4="http://schemas.microsoft.com/office/drawing/2016/5/10/chartex" xmlns:cx5="http://schemas.microsoft.com/office/drawing/2016/5/11/chartex" xmlns:cx6="http://schemas.microsoft.com/office/drawing/2016/5/12/chartex" xmlns:cx7="http://schemas.microsoft.com/office/drawing/2016/5/13/chartex" xmlns:cx8="http://schemas.microsoft.com/office/drawing/2016/5/14/chartex" xmlns:mc="http://schemas.openxmlformats.org/markup-compatibility/2006" xmlns:aink="http://schemas.microsoft.com/office/drawing/2016/ink" xmlns:am3d="http://schemas.microsoft.com/office/drawing/2017/model3d" xmlns:o="urn:schemas-microsoft-com:office:office" xmlns:r="http://schemas.openxmlformats.org/officeDocument/2006/relationships" xmlns:m="http://schemas.openxmlformats.org/officeDocument/2006/math" xmlns:v="urn:schemas-microsoft-com:vml" xmlns:wp14="http://schemas.microsoft.com/office/word/2010/wordprocessingDrawing" xmlns:wp="http://schemas.openxmlformats.org/drawingml/2006/wordprocessingDrawing" xmlns:w10="urn:schemas-microsoft-com:office:word" xmlns:w="http://schemas.openxmlformats.org/wordprocessingml/2006/main" xmlns:w14="http://schemas.microsoft.com/office/word/2010/wordml" xmlns:w15="http://schemas.microsoft.com/office/word/2012/wordml" xmlns:w16cex="http://schemas.microsoft.com/office/word/2018/wordml/cex" xmlns:w16cid="http://schemas.microsoft.com/office/word/2016/wordml/cid" xmlns:w16="http://schemas.microsoft.com/office/word/2018/wordml" xmlns:w16sdtdh="http://schemas.microsoft.com/office/word/2020/wordml/sdtdatahash" xmlns:w16se="http://schemas.microsoft.com/office/word/2015/wordml/symex" xmlns:wpg="http://schemas.microsoft.com/office/word/2010/wordprocessingGroup" xmlns:wpi="http://schemas.microsoft.com/office/word/2010/wordprocessingInk" xmlns:wne="http://schemas.microsoft.com/office/word/2006/wordml" xmlns:wps="http://schemas.microsoft.com/office/word/2010/wordprocessingShape" mc:Ignorable="w14 w15 w16se w16cid w16 w16cex w16sdtdh wp14">
   <w:footnote w:type="separator" w:id="-1">
     <w:p>
       <w:pPr>
@@ -10995,7 +11805,7 @@
 </file>
 
 <file path=word/numbering.xml><?xml version="1.0" encoding="utf-8"?>
-<w:numbering xmlns:wpc="http://schemas.microsoft.com/office/word/2010/wordprocessingCanvas" xmlns:cx="http://schemas.microsoft.com/office/drawing/2014/chartex" xmlns:cx1="http://schemas.microsoft.com/office/drawing/2015/9/8/chartex" xmlns:cx2="http://schemas.microsoft.com/office/drawing/2015/10/21/chartex" xmlns:cx3="http://schemas.microsoft.com/office/drawing/2016/5/9/chartex" xmlns:cx4="http://schemas.microsoft.com/office/drawing/2016/5/10/chartex" xmlns:cx5="http://schemas.microsoft.com/office/drawing/2016/5/11/chartex" xmlns:cx6="http://schemas.microsoft.com/office/drawing/2016/5/12/chartex" xmlns:cx7="http://schemas.microsoft.com/office/drawing/2016/5/13/chartex" xmlns:cx8="http://schemas.microsoft.com/office/drawing/2016/5/14/chartex" xmlns:mc="http://schemas.openxmlformats.org/markup-compatibility/2006" xmlns:aink="http://schemas.microsoft.com/office/drawing/2016/ink" xmlns:am3d="http://schemas.microsoft.com/office/drawing/2017/model3d" xmlns:o="urn:schemas-microsoft-com:office:office" xmlns:r="http://schemas.openxmlformats.org/officeDocument/2006/relationships" xmlns:m="http://schemas.openxmlformats.org/officeDocument/2006/math" xmlns:v="urn:schemas-microsoft-com:vml" xmlns:wp14="http://schemas.microsoft.com/office/word/2010/wordprocessingDrawing" xmlns:wp="http://schemas.openxmlformats.org/drawingml/2006/wordprocessingDrawing" xmlns:w10="urn:schemas-microsoft-com:office:word" xmlns:w="http://schemas.openxmlformats.org/wordprocessingml/2006/main" xmlns:w14="http://schemas.microsoft.com/office/word/2010/wordml" xmlns:w15="http://schemas.microsoft.com/office/word/2012/wordml" xmlns:w16cid="http://schemas.microsoft.com/office/word/2016/wordml/cid" xmlns:w16se="http://schemas.microsoft.com/office/word/2015/wordml/symex" xmlns:wpg="http://schemas.microsoft.com/office/word/2010/wordprocessingGroup" xmlns:wpi="http://schemas.microsoft.com/office/word/2010/wordprocessingInk" xmlns:wne="http://schemas.microsoft.com/office/word/2006/wordml" xmlns:wps="http://schemas.microsoft.com/office/word/2010/wordprocessingShape" mc:Ignorable="w14 w15 w16se w16cid wp14">
+<w:numbering xmlns:wpc="http://schemas.microsoft.com/office/word/2010/wordprocessingCanvas" xmlns:cx="http://schemas.microsoft.com/office/drawing/2014/chartex" xmlns:cx1="http://schemas.microsoft.com/office/drawing/2015/9/8/chartex" xmlns:cx2="http://schemas.microsoft.com/office/drawing/2015/10/21/chartex" xmlns:cx3="http://schemas.microsoft.com/office/drawing/2016/5/9/chartex" xmlns:cx4="http://schemas.microsoft.com/office/drawing/2016/5/10/chartex" xmlns:cx5="http://schemas.microsoft.com/office/drawing/2016/5/11/chartex" xmlns:cx6="http://schemas.microsoft.com/office/drawing/2016/5/12/chartex" xmlns:cx7="http://schemas.microsoft.com/office/drawing/2016/5/13/chartex" xmlns:cx8="http://schemas.microsoft.com/office/drawing/2016/5/14/chartex" xmlns:mc="http://schemas.openxmlformats.org/markup-compatibility/2006" xmlns:aink="http://schemas.microsoft.com/office/drawing/2016/ink" xmlns:am3d="http://schemas.microsoft.com/office/drawing/2017/model3d" xmlns:o="urn:schemas-microsoft-com:office:office" xmlns:r="http://schemas.openxmlformats.org/officeDocument/2006/relationships" xmlns:m="http://schemas.openxmlformats.org/officeDocument/2006/math" xmlns:v="urn:schemas-microsoft-com:vml" xmlns:wp14="http://schemas.microsoft.com/office/word/2010/wordprocessingDrawing" xmlns:wp="http://schemas.openxmlformats.org/drawingml/2006/wordprocessingDrawing" xmlns:w10="urn:schemas-microsoft-com:office:word" xmlns:w="http://schemas.openxmlformats.org/wordprocessingml/2006/main" xmlns:w14="http://schemas.microsoft.com/office/word/2010/wordml" xmlns:w15="http://schemas.microsoft.com/office/word/2012/wordml" xmlns:w16cex="http://schemas.microsoft.com/office/word/2018/wordml/cex" xmlns:w16cid="http://schemas.microsoft.com/office/word/2016/wordml/cid" xmlns:w16="http://schemas.microsoft.com/office/word/2018/wordml" xmlns:w16sdtdh="http://schemas.microsoft.com/office/word/2020/wordml/sdtdatahash" xmlns:w16se="http://schemas.microsoft.com/office/word/2015/wordml/symex" xmlns:wpg="http://schemas.microsoft.com/office/word/2010/wordprocessingGroup" xmlns:wpi="http://schemas.microsoft.com/office/word/2010/wordprocessingInk" xmlns:wne="http://schemas.microsoft.com/office/word/2006/wordml" xmlns:wps="http://schemas.microsoft.com/office/word/2010/wordprocessingShape" mc:Ignorable="w14 w15 w16se w16cid w16 w16cex w16sdtdh wp14">
   <w:abstractNum w:abstractNumId="0" w15:restartNumberingAfterBreak="0">
     <w:nsid w:val="0E0B5FC6"/>
     <w:multiLevelType w:val="hybridMultilevel"/>
@@ -11414,7 +12224,7 @@
 </file>
 
 <file path=word/styles.xml><?xml version="1.0" encoding="utf-8"?>
-<w:styles xmlns:mc="http://schemas.openxmlformats.org/markup-compatibility/2006" xmlns:r="http://schemas.openxmlformats.org/officeDocument/2006/relationships" xmlns:w="http://schemas.openxmlformats.org/wordprocessingml/2006/main" xmlns:w14="http://schemas.microsoft.com/office/word/2010/wordml" xmlns:w15="http://schemas.microsoft.com/office/word/2012/wordml" xmlns:w16cid="http://schemas.microsoft.com/office/word/2016/wordml/cid" xmlns:w16se="http://schemas.microsoft.com/office/word/2015/wordml/symex" mc:Ignorable="w14 w15 w16se w16cid">
+<w:styles xmlns:mc="http://schemas.openxmlformats.org/markup-compatibility/2006" xmlns:r="http://schemas.openxmlformats.org/officeDocument/2006/relationships" xmlns:w="http://schemas.openxmlformats.org/wordprocessingml/2006/main" xmlns:w14="http://schemas.microsoft.com/office/word/2010/wordml" xmlns:w15="http://schemas.microsoft.com/office/word/2012/wordml" xmlns:w16cex="http://schemas.microsoft.com/office/word/2018/wordml/cex" xmlns:w16cid="http://schemas.microsoft.com/office/word/2016/wordml/cid" xmlns:w16="http://schemas.microsoft.com/office/word/2018/wordml" xmlns:w16sdtdh="http://schemas.microsoft.com/office/word/2020/wordml/sdtdatahash" xmlns:w16se="http://schemas.microsoft.com/office/word/2015/wordml/symex" mc:Ignorable="w14 w15 w16se w16cid w16 w16cex w16sdtdh">
   <w:docDefaults>
     <w:rPrDefault>
       <w:rPr>
@@ -11430,7 +12240,7 @@
       </w:pPr>
     </w:pPrDefault>
   </w:docDefaults>
-  <w:latentStyles w:defLockedState="0" w:defUIPriority="99" w:defSemiHidden="0" w:defUnhideWhenUsed="0" w:defQFormat="0" w:count="375">
+  <w:latentStyles w:defLockedState="0" w:defUIPriority="99" w:defSemiHidden="0" w:defUnhideWhenUsed="0" w:defQFormat="0" w:count="376">
     <w:lsdException w:name="Normal" w:uiPriority="0" w:qFormat="1"/>
     <w:lsdException w:name="heading 1" w:uiPriority="9" w:qFormat="1"/>
     <w:lsdException w:name="heading 2" w:semiHidden="1" w:uiPriority="9" w:unhideWhenUsed="1" w:qFormat="1"/>
@@ -11536,7 +12346,6 @@
     <w:lsdException w:name="HTML Sample" w:semiHidden="1" w:unhideWhenUsed="1"/>
     <w:lsdException w:name="HTML Typewriter" w:semiHidden="1" w:unhideWhenUsed="1"/>
     <w:lsdException w:name="HTML Variable" w:semiHidden="1" w:unhideWhenUsed="1"/>
-    <w:lsdException w:name="Normal Table" w:semiHidden="1" w:unhideWhenUsed="1"/>
     <w:lsdException w:name="annotation subject" w:semiHidden="1" w:unhideWhenUsed="1"/>
     <w:lsdException w:name="No List" w:semiHidden="1" w:unhideWhenUsed="1"/>
     <w:lsdException w:name="Outline List 1" w:semiHidden="1" w:unhideWhenUsed="1"/>
@@ -11583,10 +12392,8 @@
     <w:lsdException w:name="Table Subtle 2" w:semiHidden="1" w:unhideWhenUsed="1"/>
     <w:lsdException w:name="Table Web 1" w:semiHidden="1" w:unhideWhenUsed="1"/>
     <w:lsdException w:name="Table Web 2" w:semiHidden="1" w:unhideWhenUsed="1"/>
-    <w:lsdException w:name="Table Web 3" w:semiHidden="1" w:unhideWhenUsed="1"/>
     <w:lsdException w:name="Balloon Text" w:semiHidden="1" w:unhideWhenUsed="1"/>
     <w:lsdException w:name="Table Grid" w:uiPriority="39"/>
-    <w:lsdException w:name="Table Theme" w:semiHidden="1" w:unhideWhenUsed="1"/>
     <w:lsdException w:name="Placeholder Text" w:semiHidden="1"/>
     <w:lsdException w:name="No Spacing" w:uiPriority="1" w:qFormat="1"/>
     <w:lsdException w:name="Light Shading" w:uiPriority="60"/>
@@ -11806,6 +12613,7 @@
     <w:lsdException w:name="Smart Hyperlink" w:semiHidden="1" w:unhideWhenUsed="1"/>
     <w:lsdException w:name="Hashtag" w:semiHidden="1" w:unhideWhenUsed="1"/>
     <w:lsdException w:name="Unresolved Mention" w:semiHidden="1" w:unhideWhenUsed="1"/>
+    <w:lsdException w:name="Smart Link" w:semiHidden="1" w:unhideWhenUsed="1"/>
   </w:latentStyles>
   <w:style w:type="paragraph" w:default="1" w:styleId="Normal">
     <w:name w:val="Normal"/>
@@ -11944,6 +12752,25 @@
       <w:rFonts w:ascii="Courier New" w:eastAsia="Times New Roman" w:hAnsi="Courier New" w:cs="Courier New"/>
       <w:sz w:val="20"/>
       <w:szCs w:val="20"/>
+    </w:rPr>
+  </w:style>
+  <w:style w:type="paragraph" w:styleId="Caption">
+    <w:name w:val="caption"/>
+    <w:basedOn w:val="Normal"/>
+    <w:next w:val="Normal"/>
+    <w:uiPriority w:val="35"/>
+    <w:unhideWhenUsed/>
+    <w:qFormat/>
+    <w:rsid w:val="00D317A3"/>
+    <w:pPr>
+      <w:spacing w:after="200" w:line="240" w:lineRule="auto"/>
+    </w:pPr>
+    <w:rPr>
+      <w:i/>
+      <w:iCs/>
+      <w:color w:val="44546A" w:themeColor="text2"/>
+      <w:sz w:val="18"/>
+      <w:szCs w:val="18"/>
     </w:rPr>
   </w:style>
 </w:styles>

</xml_diff>

<commit_message>
Aligned some spaces, fixed the TSP best result, set a seed in the TSP GA
</commit_message>
<xml_diff>
--- a/report.docx
+++ b/report.docx
@@ -1,6 +1,6 @@
 
 <file path=word/document.xml><?xml version="1.0" encoding="utf-8"?>
-<w:document xmlns:wpc="http://schemas.microsoft.com/office/word/2010/wordprocessingCanvas" xmlns:cx="http://schemas.microsoft.com/office/drawing/2014/chartex" xmlns:cx1="http://schemas.microsoft.com/office/drawing/2015/9/8/chartex" xmlns:cx2="http://schemas.microsoft.com/office/drawing/2015/10/21/chartex" xmlns:cx3="http://schemas.microsoft.com/office/drawing/2016/5/9/chartex" xmlns:cx4="http://schemas.microsoft.com/office/drawing/2016/5/10/chartex" xmlns:cx5="http://schemas.microsoft.com/office/drawing/2016/5/11/chartex" xmlns:cx6="http://schemas.microsoft.com/office/drawing/2016/5/12/chartex" xmlns:cx7="http://schemas.microsoft.com/office/drawing/2016/5/13/chartex" xmlns:cx8="http://schemas.microsoft.com/office/drawing/2016/5/14/chartex" xmlns:mc="http://schemas.openxmlformats.org/markup-compatibility/2006" xmlns:aink="http://schemas.microsoft.com/office/drawing/2016/ink" xmlns:am3d="http://schemas.microsoft.com/office/drawing/2017/model3d" xmlns:o="urn:schemas-microsoft-com:office:office" xmlns:r="http://schemas.openxmlformats.org/officeDocument/2006/relationships" xmlns:m="http://schemas.openxmlformats.org/officeDocument/2006/math" xmlns:v="urn:schemas-microsoft-com:vml" xmlns:wp14="http://schemas.microsoft.com/office/word/2010/wordprocessingDrawing" xmlns:wp="http://schemas.openxmlformats.org/drawingml/2006/wordprocessingDrawing" xmlns:w10="urn:schemas-microsoft-com:office:word" xmlns:w="http://schemas.openxmlformats.org/wordprocessingml/2006/main" xmlns:w14="http://schemas.microsoft.com/office/word/2010/wordml" xmlns:w15="http://schemas.microsoft.com/office/word/2012/wordml" xmlns:w16cid="http://schemas.microsoft.com/office/word/2016/wordml/cid" xmlns:w16se="http://schemas.microsoft.com/office/word/2015/wordml/symex" xmlns:wpg="http://schemas.microsoft.com/office/word/2010/wordprocessingGroup" xmlns:wpi="http://schemas.microsoft.com/office/word/2010/wordprocessingInk" xmlns:wne="http://schemas.microsoft.com/office/word/2006/wordml" xmlns:wps="http://schemas.microsoft.com/office/word/2010/wordprocessingShape" mc:Ignorable="w14 w15 w16se w16cid wp14">
+<w:document xmlns:wpc="http://schemas.microsoft.com/office/word/2010/wordprocessingCanvas" xmlns:cx="http://schemas.microsoft.com/office/drawing/2014/chartex" xmlns:cx1="http://schemas.microsoft.com/office/drawing/2015/9/8/chartex" xmlns:cx2="http://schemas.microsoft.com/office/drawing/2015/10/21/chartex" xmlns:cx3="http://schemas.microsoft.com/office/drawing/2016/5/9/chartex" xmlns:cx4="http://schemas.microsoft.com/office/drawing/2016/5/10/chartex" xmlns:cx5="http://schemas.microsoft.com/office/drawing/2016/5/11/chartex" xmlns:cx6="http://schemas.microsoft.com/office/drawing/2016/5/12/chartex" xmlns:cx7="http://schemas.microsoft.com/office/drawing/2016/5/13/chartex" xmlns:cx8="http://schemas.microsoft.com/office/drawing/2016/5/14/chartex" xmlns:mc="http://schemas.openxmlformats.org/markup-compatibility/2006" xmlns:aink="http://schemas.microsoft.com/office/drawing/2016/ink" xmlns:am3d="http://schemas.microsoft.com/office/drawing/2017/model3d" xmlns:o="urn:schemas-microsoft-com:office:office" xmlns:r="http://schemas.openxmlformats.org/officeDocument/2006/relationships" xmlns:m="http://schemas.openxmlformats.org/officeDocument/2006/math" xmlns:v="urn:schemas-microsoft-com:vml" xmlns:wp14="http://schemas.microsoft.com/office/word/2010/wordprocessingDrawing" xmlns:wp="http://schemas.openxmlformats.org/drawingml/2006/wordprocessingDrawing" xmlns:w10="urn:schemas-microsoft-com:office:word" xmlns:w="http://schemas.openxmlformats.org/wordprocessingml/2006/main" xmlns:w14="http://schemas.microsoft.com/office/word/2010/wordml" xmlns:w15="http://schemas.microsoft.com/office/word/2012/wordml" xmlns:w16cex="http://schemas.microsoft.com/office/word/2018/wordml/cex" xmlns:w16cid="http://schemas.microsoft.com/office/word/2016/wordml/cid" xmlns:w16="http://schemas.microsoft.com/office/word/2018/wordml" xmlns:w16sdtdh="http://schemas.microsoft.com/office/word/2020/wordml/sdtdatahash" xmlns:w16se="http://schemas.microsoft.com/office/word/2015/wordml/symex" xmlns:wpg="http://schemas.microsoft.com/office/word/2010/wordprocessingGroup" xmlns:wpi="http://schemas.microsoft.com/office/word/2010/wordprocessingInk" xmlns:wne="http://schemas.microsoft.com/office/word/2006/wordml" xmlns:wps="http://schemas.microsoft.com/office/word/2010/wordprocessingShape" mc:Ignorable="w14 w15 w16se w16cid w16 w16cex w16sdtdh wp14">
   <w:body>
     <w:p>
       <w:pPr>
@@ -59,33 +59,41 @@
           <w:b/>
           <w:bCs/>
         </w:rPr>
-        <w:t>y Ephi Frankel</w:t>
-      </w:r>
+        <w:t xml:space="preserve">y </w:t>
+      </w:r>
+      <w:proofErr w:type="spellStart"/>
       <w:r>
         <w:rPr>
           <w:rFonts w:cstheme="minorHAnsi"/>
           <w:b/>
           <w:bCs/>
         </w:rPr>
-        <w:t xml:space="preserve"> and </w:t>
-      </w:r>
-      <w:proofErr w:type="spellStart"/>
+        <w:t>Ephi</w:t>
+      </w:r>
+      <w:proofErr w:type="spellEnd"/>
       <w:r>
         <w:rPr>
           <w:rFonts w:cstheme="minorHAnsi"/>
           <w:b/>
           <w:bCs/>
         </w:rPr>
-        <w:t>Yarden</w:t>
-      </w:r>
-      <w:proofErr w:type="spellEnd"/>
+        <w:t xml:space="preserve"> Frankel</w:t>
+      </w:r>
       <w:r>
         <w:rPr>
           <w:rFonts w:cstheme="minorHAnsi"/>
           <w:b/>
           <w:bCs/>
         </w:rPr>
-        <w:t xml:space="preserve"> Levinger</w:t>
+        <w:t xml:space="preserve"> and </w:t>
+      </w:r>
+      <w:r>
+        <w:rPr>
+          <w:rFonts w:cstheme="minorHAnsi"/>
+          <w:b/>
+          <w:bCs/>
+        </w:rPr>
+        <w:t>Yarden Levinger</w:t>
       </w:r>
     </w:p>
     <w:p>
@@ -6623,23 +6631,13 @@
           <w:iCs/>
         </w:rPr>
       </w:pPr>
-    </w:p>
-    <w:p>
-      <w:pPr>
-        <w:spacing w:line="276" w:lineRule="auto"/>
-        <w:jc w:val="both"/>
+      <w:r>
         <w:rPr>
           <w:rFonts w:cstheme="minorHAnsi"/>
           <w:i/>
           <w:iCs/>
         </w:rPr>
-      </w:pPr>
-      <w:r>
-        <w:rPr>
-          <w:rFonts w:cstheme="minorHAnsi"/>
-          <w:i/>
-          <w:iCs/>
-        </w:rPr>
+        <w:lastRenderedPageBreak/>
         <w:t>Fitness function:</w:t>
       </w:r>
     </w:p>
@@ -8783,20 +8781,12 @@
         </w:rPr>
         <w:t xml:space="preserve">We run the hyper parameters until reaching a path of length 36000 or below. In the graphs’ titles you can see beside the hyper </w:t>
       </w:r>
-      <w:proofErr w:type="gramStart"/>
-      <w:r>
-        <w:rPr>
-          <w:rFonts w:eastAsiaTheme="minorEastAsia" w:cstheme="minorHAnsi"/>
-        </w:rPr>
-        <w:t>parameter</w:t>
-      </w:r>
-      <w:r>
-        <w:rPr>
-          <w:rFonts w:eastAsiaTheme="minorEastAsia" w:cstheme="minorHAnsi"/>
-        </w:rPr>
-        <w:t>s</w:t>
-      </w:r>
-      <w:proofErr w:type="gramEnd"/>
+      <w:r>
+        <w:rPr>
+          <w:rFonts w:eastAsiaTheme="minorEastAsia" w:cstheme="minorHAnsi"/>
+        </w:rPr>
+        <w:t>parameters’</w:t>
+      </w:r>
       <w:r>
         <w:rPr>
           <w:rFonts w:eastAsiaTheme="minorEastAsia" w:cstheme="minorHAnsi"/>
@@ -11492,8 +11482,6 @@
         </w:rPr>
         <w:t>~</w:t>
       </w:r>
-      <w:bookmarkStart w:id="1" w:name="_GoBack"/>
-      <w:bookmarkEnd w:id="1"/>
       <w:r>
         <w:rPr>
           <w:rFonts w:eastAsiaTheme="minorEastAsia" w:cstheme="minorHAnsi"/>
@@ -11599,7 +11587,7 @@
 </file>
 
 <file path=word/endnotes.xml><?xml version="1.0" encoding="utf-8"?>
-<w:endnotes xmlns:wpc="http://schemas.microsoft.com/office/word/2010/wordprocessingCanvas" xmlns:cx="http://schemas.microsoft.com/office/drawing/2014/chartex" xmlns:cx1="http://schemas.microsoft.com/office/drawing/2015/9/8/chartex" xmlns:cx2="http://schemas.microsoft.com/office/drawing/2015/10/21/chartex" xmlns:cx3="http://schemas.microsoft.com/office/drawing/2016/5/9/chartex" xmlns:cx4="http://schemas.microsoft.com/office/drawing/2016/5/10/chartex" xmlns:cx5="http://schemas.microsoft.com/office/drawing/2016/5/11/chartex" xmlns:cx6="http://schemas.microsoft.com/office/drawing/2016/5/12/chartex" xmlns:cx7="http://schemas.microsoft.com/office/drawing/2016/5/13/chartex" xmlns:cx8="http://schemas.microsoft.com/office/drawing/2016/5/14/chartex" xmlns:mc="http://schemas.openxmlformats.org/markup-compatibility/2006" xmlns:aink="http://schemas.microsoft.com/office/drawing/2016/ink" xmlns:am3d="http://schemas.microsoft.com/office/drawing/2017/model3d" xmlns:o="urn:schemas-microsoft-com:office:office" xmlns:r="http://schemas.openxmlformats.org/officeDocument/2006/relationships" xmlns:m="http://schemas.openxmlformats.org/officeDocument/2006/math" xmlns:v="urn:schemas-microsoft-com:vml" xmlns:wp14="http://schemas.microsoft.com/office/word/2010/wordprocessingDrawing" xmlns:wp="http://schemas.openxmlformats.org/drawingml/2006/wordprocessingDrawing" xmlns:w10="urn:schemas-microsoft-com:office:word" xmlns:w="http://schemas.openxmlformats.org/wordprocessingml/2006/main" xmlns:w14="http://schemas.microsoft.com/office/word/2010/wordml" xmlns:w15="http://schemas.microsoft.com/office/word/2012/wordml" xmlns:w16cid="http://schemas.microsoft.com/office/word/2016/wordml/cid" xmlns:w16se="http://schemas.microsoft.com/office/word/2015/wordml/symex" xmlns:wpg="http://schemas.microsoft.com/office/word/2010/wordprocessingGroup" xmlns:wpi="http://schemas.microsoft.com/office/word/2010/wordprocessingInk" xmlns:wne="http://schemas.microsoft.com/office/word/2006/wordml" xmlns:wps="http://schemas.microsoft.com/office/word/2010/wordprocessingShape" mc:Ignorable="w14 w15 w16se w16cid wp14">
+<w:endnotes xmlns:wpc="http://schemas.microsoft.com/office/word/2010/wordprocessingCanvas" xmlns:cx="http://schemas.microsoft.com/office/drawing/2014/chartex" xmlns:cx1="http://schemas.microsoft.com/office/drawing/2015/9/8/chartex" xmlns:cx2="http://schemas.microsoft.com/office/drawing/2015/10/21/chartex" xmlns:cx3="http://schemas.microsoft.com/office/drawing/2016/5/9/chartex" xmlns:cx4="http://schemas.microsoft.com/office/drawing/2016/5/10/chartex" xmlns:cx5="http://schemas.microsoft.com/office/drawing/2016/5/11/chartex" xmlns:cx6="http://schemas.microsoft.com/office/drawing/2016/5/12/chartex" xmlns:cx7="http://schemas.microsoft.com/office/drawing/2016/5/13/chartex" xmlns:cx8="http://schemas.microsoft.com/office/drawing/2016/5/14/chartex" xmlns:mc="http://schemas.openxmlformats.org/markup-compatibility/2006" xmlns:aink="http://schemas.microsoft.com/office/drawing/2016/ink" xmlns:am3d="http://schemas.microsoft.com/office/drawing/2017/model3d" xmlns:o="urn:schemas-microsoft-com:office:office" xmlns:r="http://schemas.openxmlformats.org/officeDocument/2006/relationships" xmlns:m="http://schemas.openxmlformats.org/officeDocument/2006/math" xmlns:v="urn:schemas-microsoft-com:vml" xmlns:wp14="http://schemas.microsoft.com/office/word/2010/wordprocessingDrawing" xmlns:wp="http://schemas.openxmlformats.org/drawingml/2006/wordprocessingDrawing" xmlns:w10="urn:schemas-microsoft-com:office:word" xmlns:w="http://schemas.openxmlformats.org/wordprocessingml/2006/main" xmlns:w14="http://schemas.microsoft.com/office/word/2010/wordml" xmlns:w15="http://schemas.microsoft.com/office/word/2012/wordml" xmlns:w16cex="http://schemas.microsoft.com/office/word/2018/wordml/cex" xmlns:w16cid="http://schemas.microsoft.com/office/word/2016/wordml/cid" xmlns:w16="http://schemas.microsoft.com/office/word/2018/wordml" xmlns:w16sdtdh="http://schemas.microsoft.com/office/word/2020/wordml/sdtdatahash" xmlns:w16se="http://schemas.microsoft.com/office/word/2015/wordml/symex" xmlns:wpg="http://schemas.microsoft.com/office/word/2010/wordprocessingGroup" xmlns:wpi="http://schemas.microsoft.com/office/word/2010/wordprocessingInk" xmlns:wne="http://schemas.microsoft.com/office/word/2006/wordml" xmlns:wps="http://schemas.microsoft.com/office/word/2010/wordprocessingShape" mc:Ignorable="w14 w15 w16se w16cid w16 w16cex w16sdtdh wp14">
   <w:endnote w:type="separator" w:id="-1">
     <w:p>
       <w:pPr>
@@ -11624,7 +11612,7 @@
 </file>
 
 <file path=word/footnotes.xml><?xml version="1.0" encoding="utf-8"?>
-<w:footnotes xmlns:wpc="http://schemas.microsoft.com/office/word/2010/wordprocessingCanvas" xmlns:cx="http://schemas.microsoft.com/office/drawing/2014/chartex" xmlns:cx1="http://schemas.microsoft.com/office/drawing/2015/9/8/chartex" xmlns:cx2="http://schemas.microsoft.com/office/drawing/2015/10/21/chartex" xmlns:cx3="http://schemas.microsoft.com/office/drawing/2016/5/9/chartex" xmlns:cx4="http://schemas.microsoft.com/office/drawing/2016/5/10/chartex" xmlns:cx5="http://schemas.microsoft.com/office/drawing/2016/5/11/chartex" xmlns:cx6="http://schemas.microsoft.com/office/drawing/2016/5/12/chartex" xmlns:cx7="http://schemas.microsoft.com/office/drawing/2016/5/13/chartex" xmlns:cx8="http://schemas.microsoft.com/office/drawing/2016/5/14/chartex" xmlns:mc="http://schemas.openxmlformats.org/markup-compatibility/2006" xmlns:aink="http://schemas.microsoft.com/office/drawing/2016/ink" xmlns:am3d="http://schemas.microsoft.com/office/drawing/2017/model3d" xmlns:o="urn:schemas-microsoft-com:office:office" xmlns:r="http://schemas.openxmlformats.org/officeDocument/2006/relationships" xmlns:m="http://schemas.openxmlformats.org/officeDocument/2006/math" xmlns:v="urn:schemas-microsoft-com:vml" xmlns:wp14="http://schemas.microsoft.com/office/word/2010/wordprocessingDrawing" xmlns:wp="http://schemas.openxmlformats.org/drawingml/2006/wordprocessingDrawing" xmlns:w10="urn:schemas-microsoft-com:office:word" xmlns:w="http://schemas.openxmlformats.org/wordprocessingml/2006/main" xmlns:w14="http://schemas.microsoft.com/office/word/2010/wordml" xmlns:w15="http://schemas.microsoft.com/office/word/2012/wordml" xmlns:w16cid="http://schemas.microsoft.com/office/word/2016/wordml/cid" xmlns:w16se="http://schemas.microsoft.com/office/word/2015/wordml/symex" xmlns:wpg="http://schemas.microsoft.com/office/word/2010/wordprocessingGroup" xmlns:wpi="http://schemas.microsoft.com/office/word/2010/wordprocessingInk" xmlns:wne="http://schemas.microsoft.com/office/word/2006/wordml" xmlns:wps="http://schemas.microsoft.com/office/word/2010/wordprocessingShape" mc:Ignorable="w14 w15 w16se w16cid wp14">
+<w:footnotes xmlns:wpc="http://schemas.microsoft.com/office/word/2010/wordprocessingCanvas" xmlns:cx="http://schemas.microsoft.com/office/drawing/2014/chartex" xmlns:cx1="http://schemas.microsoft.com/office/drawing/2015/9/8/chartex" xmlns:cx2="http://schemas.microsoft.com/office/drawing/2015/10/21/chartex" xmlns:cx3="http://schemas.microsoft.com/office/drawing/2016/5/9/chartex" xmlns:cx4="http://schemas.microsoft.com/office/drawing/2016/5/10/chartex" xmlns:cx5="http://schemas.microsoft.com/office/drawing/2016/5/11/chartex" xmlns:cx6="http://schemas.microsoft.com/office/drawing/2016/5/12/chartex" xmlns:cx7="http://schemas.microsoft.com/office/drawing/2016/5/13/chartex" xmlns:cx8="http://schemas.microsoft.com/office/drawing/2016/5/14/chartex" xmlns:mc="http://schemas.openxmlformats.org/markup-compatibility/2006" xmlns:aink="http://schemas.microsoft.com/office/drawing/2016/ink" xmlns:am3d="http://schemas.microsoft.com/office/drawing/2017/model3d" xmlns:o="urn:schemas-microsoft-com:office:office" xmlns:r="http://schemas.openxmlformats.org/officeDocument/2006/relationships" xmlns:m="http://schemas.openxmlformats.org/officeDocument/2006/math" xmlns:v="urn:schemas-microsoft-com:vml" xmlns:wp14="http://schemas.microsoft.com/office/word/2010/wordprocessingDrawing" xmlns:wp="http://schemas.openxmlformats.org/drawingml/2006/wordprocessingDrawing" xmlns:w10="urn:schemas-microsoft-com:office:word" xmlns:w="http://schemas.openxmlformats.org/wordprocessingml/2006/main" xmlns:w14="http://schemas.microsoft.com/office/word/2010/wordml" xmlns:w15="http://schemas.microsoft.com/office/word/2012/wordml" xmlns:w16cex="http://schemas.microsoft.com/office/word/2018/wordml/cex" xmlns:w16cid="http://schemas.microsoft.com/office/word/2016/wordml/cid" xmlns:w16="http://schemas.microsoft.com/office/word/2018/wordml" xmlns:w16sdtdh="http://schemas.microsoft.com/office/word/2020/wordml/sdtdatahash" xmlns:w16se="http://schemas.microsoft.com/office/word/2015/wordml/symex" xmlns:wpg="http://schemas.microsoft.com/office/word/2010/wordprocessingGroup" xmlns:wpi="http://schemas.microsoft.com/office/word/2010/wordprocessingInk" xmlns:wne="http://schemas.microsoft.com/office/word/2006/wordml" xmlns:wps="http://schemas.microsoft.com/office/word/2010/wordprocessingShape" mc:Ignorable="w14 w15 w16se w16cid w16 w16cex w16sdtdh wp14">
   <w:footnote w:type="separator" w:id="-1">
     <w:p>
       <w:pPr>
@@ -11649,7 +11637,7 @@
 </file>
 
 <file path=word/numbering.xml><?xml version="1.0" encoding="utf-8"?>
-<w:numbering xmlns:wpc="http://schemas.microsoft.com/office/word/2010/wordprocessingCanvas" xmlns:cx="http://schemas.microsoft.com/office/drawing/2014/chartex" xmlns:cx1="http://schemas.microsoft.com/office/drawing/2015/9/8/chartex" xmlns:cx2="http://schemas.microsoft.com/office/drawing/2015/10/21/chartex" xmlns:cx3="http://schemas.microsoft.com/office/drawing/2016/5/9/chartex" xmlns:cx4="http://schemas.microsoft.com/office/drawing/2016/5/10/chartex" xmlns:cx5="http://schemas.microsoft.com/office/drawing/2016/5/11/chartex" xmlns:cx6="http://schemas.microsoft.com/office/drawing/2016/5/12/chartex" xmlns:cx7="http://schemas.microsoft.com/office/drawing/2016/5/13/chartex" xmlns:cx8="http://schemas.microsoft.com/office/drawing/2016/5/14/chartex" xmlns:mc="http://schemas.openxmlformats.org/markup-compatibility/2006" xmlns:aink="http://schemas.microsoft.com/office/drawing/2016/ink" xmlns:am3d="http://schemas.microsoft.com/office/drawing/2017/model3d" xmlns:o="urn:schemas-microsoft-com:office:office" xmlns:r="http://schemas.openxmlformats.org/officeDocument/2006/relationships" xmlns:m="http://schemas.openxmlformats.org/officeDocument/2006/math" xmlns:v="urn:schemas-microsoft-com:vml" xmlns:wp14="http://schemas.microsoft.com/office/word/2010/wordprocessingDrawing" xmlns:wp="http://schemas.openxmlformats.org/drawingml/2006/wordprocessingDrawing" xmlns:w10="urn:schemas-microsoft-com:office:word" xmlns:w="http://schemas.openxmlformats.org/wordprocessingml/2006/main" xmlns:w14="http://schemas.microsoft.com/office/word/2010/wordml" xmlns:w15="http://schemas.microsoft.com/office/word/2012/wordml" xmlns:w16cid="http://schemas.microsoft.com/office/word/2016/wordml/cid" xmlns:w16se="http://schemas.microsoft.com/office/word/2015/wordml/symex" xmlns:wpg="http://schemas.microsoft.com/office/word/2010/wordprocessingGroup" xmlns:wpi="http://schemas.microsoft.com/office/word/2010/wordprocessingInk" xmlns:wne="http://schemas.microsoft.com/office/word/2006/wordml" xmlns:wps="http://schemas.microsoft.com/office/word/2010/wordprocessingShape" mc:Ignorable="w14 w15 w16se w16cid wp14">
+<w:numbering xmlns:wpc="http://schemas.microsoft.com/office/word/2010/wordprocessingCanvas" xmlns:cx="http://schemas.microsoft.com/office/drawing/2014/chartex" xmlns:cx1="http://schemas.microsoft.com/office/drawing/2015/9/8/chartex" xmlns:cx2="http://schemas.microsoft.com/office/drawing/2015/10/21/chartex" xmlns:cx3="http://schemas.microsoft.com/office/drawing/2016/5/9/chartex" xmlns:cx4="http://schemas.microsoft.com/office/drawing/2016/5/10/chartex" xmlns:cx5="http://schemas.microsoft.com/office/drawing/2016/5/11/chartex" xmlns:cx6="http://schemas.microsoft.com/office/drawing/2016/5/12/chartex" xmlns:cx7="http://schemas.microsoft.com/office/drawing/2016/5/13/chartex" xmlns:cx8="http://schemas.microsoft.com/office/drawing/2016/5/14/chartex" xmlns:mc="http://schemas.openxmlformats.org/markup-compatibility/2006" xmlns:aink="http://schemas.microsoft.com/office/drawing/2016/ink" xmlns:am3d="http://schemas.microsoft.com/office/drawing/2017/model3d" xmlns:o="urn:schemas-microsoft-com:office:office" xmlns:r="http://schemas.openxmlformats.org/officeDocument/2006/relationships" xmlns:m="http://schemas.openxmlformats.org/officeDocument/2006/math" xmlns:v="urn:schemas-microsoft-com:vml" xmlns:wp14="http://schemas.microsoft.com/office/word/2010/wordprocessingDrawing" xmlns:wp="http://schemas.openxmlformats.org/drawingml/2006/wordprocessingDrawing" xmlns:w10="urn:schemas-microsoft-com:office:word" xmlns:w="http://schemas.openxmlformats.org/wordprocessingml/2006/main" xmlns:w14="http://schemas.microsoft.com/office/word/2010/wordml" xmlns:w15="http://schemas.microsoft.com/office/word/2012/wordml" xmlns:w16cex="http://schemas.microsoft.com/office/word/2018/wordml/cex" xmlns:w16cid="http://schemas.microsoft.com/office/word/2016/wordml/cid" xmlns:w16="http://schemas.microsoft.com/office/word/2018/wordml" xmlns:w16sdtdh="http://schemas.microsoft.com/office/word/2020/wordml/sdtdatahash" xmlns:w16se="http://schemas.microsoft.com/office/word/2015/wordml/symex" xmlns:wpg="http://schemas.microsoft.com/office/word/2010/wordprocessingGroup" xmlns:wpi="http://schemas.microsoft.com/office/word/2010/wordprocessingInk" xmlns:wne="http://schemas.microsoft.com/office/word/2006/wordml" xmlns:wps="http://schemas.microsoft.com/office/word/2010/wordprocessingShape" mc:Ignorable="w14 w15 w16se w16cid w16 w16cex w16sdtdh wp14">
   <w:abstractNum w:abstractNumId="0" w15:restartNumberingAfterBreak="0">
     <w:nsid w:val="0E0B5FC6"/>
     <w:multiLevelType w:val="hybridMultilevel"/>
@@ -12068,7 +12056,7 @@
 </file>
 
 <file path=word/styles.xml><?xml version="1.0" encoding="utf-8"?>
-<w:styles xmlns:mc="http://schemas.openxmlformats.org/markup-compatibility/2006" xmlns:r="http://schemas.openxmlformats.org/officeDocument/2006/relationships" xmlns:w="http://schemas.openxmlformats.org/wordprocessingml/2006/main" xmlns:w14="http://schemas.microsoft.com/office/word/2010/wordml" xmlns:w15="http://schemas.microsoft.com/office/word/2012/wordml" xmlns:w16cid="http://schemas.microsoft.com/office/word/2016/wordml/cid" xmlns:w16se="http://schemas.microsoft.com/office/word/2015/wordml/symex" mc:Ignorable="w14 w15 w16se w16cid">
+<w:styles xmlns:mc="http://schemas.openxmlformats.org/markup-compatibility/2006" xmlns:r="http://schemas.openxmlformats.org/officeDocument/2006/relationships" xmlns:w="http://schemas.openxmlformats.org/wordprocessingml/2006/main" xmlns:w14="http://schemas.microsoft.com/office/word/2010/wordml" xmlns:w15="http://schemas.microsoft.com/office/word/2012/wordml" xmlns:w16cex="http://schemas.microsoft.com/office/word/2018/wordml/cex" xmlns:w16cid="http://schemas.microsoft.com/office/word/2016/wordml/cid" xmlns:w16="http://schemas.microsoft.com/office/word/2018/wordml" xmlns:w16sdtdh="http://schemas.microsoft.com/office/word/2020/wordml/sdtdatahash" xmlns:w16se="http://schemas.microsoft.com/office/word/2015/wordml/symex" mc:Ignorable="w14 w15 w16se w16cid w16 w16cex w16sdtdh">
   <w:docDefaults>
     <w:rPrDefault>
       <w:rPr>
@@ -12084,7 +12072,7 @@
       </w:pPr>
     </w:pPrDefault>
   </w:docDefaults>
-  <w:latentStyles w:defLockedState="0" w:defUIPriority="99" w:defSemiHidden="0" w:defUnhideWhenUsed="0" w:defQFormat="0" w:count="375">
+  <w:latentStyles w:defLockedState="0" w:defUIPriority="99" w:defSemiHidden="0" w:defUnhideWhenUsed="0" w:defQFormat="0" w:count="376">
     <w:lsdException w:name="Normal" w:uiPriority="0" w:qFormat="1"/>
     <w:lsdException w:name="heading 1" w:uiPriority="9" w:qFormat="1"/>
     <w:lsdException w:name="heading 2" w:semiHidden="1" w:uiPriority="9" w:unhideWhenUsed="1" w:qFormat="1"/>
@@ -12190,7 +12178,6 @@
     <w:lsdException w:name="HTML Sample" w:semiHidden="1" w:unhideWhenUsed="1"/>
     <w:lsdException w:name="HTML Typewriter" w:semiHidden="1" w:unhideWhenUsed="1"/>
     <w:lsdException w:name="HTML Variable" w:semiHidden="1" w:unhideWhenUsed="1"/>
-    <w:lsdException w:name="Normal Table" w:semiHidden="1" w:unhideWhenUsed="1"/>
     <w:lsdException w:name="annotation subject" w:semiHidden="1" w:unhideWhenUsed="1"/>
     <w:lsdException w:name="No List" w:semiHidden="1" w:unhideWhenUsed="1"/>
     <w:lsdException w:name="Outline List 1" w:semiHidden="1" w:unhideWhenUsed="1"/>
@@ -12237,10 +12224,8 @@
     <w:lsdException w:name="Table Subtle 2" w:semiHidden="1" w:unhideWhenUsed="1"/>
     <w:lsdException w:name="Table Web 1" w:semiHidden="1" w:unhideWhenUsed="1"/>
     <w:lsdException w:name="Table Web 2" w:semiHidden="1" w:unhideWhenUsed="1"/>
-    <w:lsdException w:name="Table Web 3" w:semiHidden="1" w:unhideWhenUsed="1"/>
     <w:lsdException w:name="Balloon Text" w:semiHidden="1" w:unhideWhenUsed="1"/>
     <w:lsdException w:name="Table Grid" w:uiPriority="39"/>
-    <w:lsdException w:name="Table Theme" w:semiHidden="1" w:unhideWhenUsed="1"/>
     <w:lsdException w:name="Placeholder Text" w:semiHidden="1"/>
     <w:lsdException w:name="No Spacing" w:uiPriority="1" w:qFormat="1"/>
     <w:lsdException w:name="Light Shading" w:uiPriority="60"/>
@@ -12460,6 +12445,7 @@
     <w:lsdException w:name="Smart Hyperlink" w:semiHidden="1" w:unhideWhenUsed="1"/>
     <w:lsdException w:name="Hashtag" w:semiHidden="1" w:unhideWhenUsed="1"/>
     <w:lsdException w:name="Unresolved Mention" w:semiHidden="1" w:unhideWhenUsed="1"/>
+    <w:lsdException w:name="Smart Link" w:semiHidden="1" w:unhideWhenUsed="1"/>
   </w:latentStyles>
   <w:style w:type="paragraph" w:default="1" w:styleId="Normal">
     <w:name w:val="Normal"/>

</xml_diff>

<commit_message>
Fixed best route length in report
</commit_message>
<xml_diff>
--- a/report.docx
+++ b/report.docx
@@ -59,246 +59,228 @@
           <w:b/>
           <w:bCs/>
         </w:rPr>
-        <w:t xml:space="preserve">y </w:t>
-      </w:r>
-      <w:proofErr w:type="spellStart"/>
+        <w:t>y Ephi Frankel</w:t>
+      </w:r>
       <w:r>
         <w:rPr>
           <w:rFonts w:cstheme="minorHAnsi"/>
           <w:b/>
           <w:bCs/>
         </w:rPr>
-        <w:t>Ephi</w:t>
-      </w:r>
-      <w:proofErr w:type="spellEnd"/>
+        <w:t xml:space="preserve"> and </w:t>
+      </w:r>
       <w:r>
         <w:rPr>
           <w:rFonts w:cstheme="minorHAnsi"/>
           <w:b/>
           <w:bCs/>
         </w:rPr>
-        <w:t xml:space="preserve"> Frankel</w:t>
-      </w:r>
-      <w:r>
+        <w:t>Yarden Levinger</w:t>
+      </w:r>
+    </w:p>
+    <w:p>
+      <w:pPr>
+        <w:spacing w:line="276" w:lineRule="auto"/>
+        <w:jc w:val="both"/>
+        <w:rPr>
+          <w:rFonts w:cstheme="minorHAnsi"/>
+          <w:u w:val="single"/>
+        </w:rPr>
+      </w:pPr>
+      <w:r>
+        <w:rPr>
+          <w:rFonts w:cstheme="minorHAnsi"/>
+          <w:u w:val="single"/>
+        </w:rPr>
+        <w:t>GA approach</w:t>
+      </w:r>
+    </w:p>
+    <w:p>
+      <w:pPr>
+        <w:spacing w:line="276" w:lineRule="auto"/>
+        <w:jc w:val="both"/>
+        <w:rPr>
+          <w:rFonts w:cstheme="minorHAnsi"/>
+        </w:rPr>
+      </w:pPr>
+      <w:r>
+        <w:rPr>
+          <w:rFonts w:cstheme="minorHAnsi"/>
+        </w:rPr>
+        <w:t>As discussed throughout the lectures, GA requires the following main building blocks in order to be applied:</w:t>
+      </w:r>
+    </w:p>
+    <w:p>
+      <w:pPr>
+        <w:spacing w:line="276" w:lineRule="auto"/>
+        <w:jc w:val="both"/>
+        <w:rPr>
+          <w:rFonts w:cstheme="minorHAnsi"/>
+        </w:rPr>
+      </w:pPr>
+      <w:r>
+        <w:rPr>
+          <w:rFonts w:cstheme="minorHAnsi"/>
+          <w:i/>
+          <w:iCs/>
+        </w:rPr>
+        <w:t>Chromosome:</w:t>
+      </w:r>
+      <w:r>
+        <w:rPr>
+          <w:rFonts w:cstheme="minorHAnsi"/>
+        </w:rPr>
+        <w:t xml:space="preserve"> a possible solution of the problem.</w:t>
+      </w:r>
+    </w:p>
+    <w:p>
+      <w:pPr>
+        <w:spacing w:line="276" w:lineRule="auto"/>
+        <w:jc w:val="both"/>
+        <w:rPr>
+          <w:rFonts w:cstheme="minorHAnsi"/>
+        </w:rPr>
+      </w:pPr>
+      <w:r>
+        <w:rPr>
+          <w:rFonts w:cstheme="minorHAnsi"/>
+          <w:i/>
+          <w:iCs/>
+        </w:rPr>
+        <w:t>Fitness function:</w:t>
+      </w:r>
+      <w:r>
+        <w:rPr>
+          <w:rFonts w:cstheme="minorHAnsi"/>
+        </w:rPr>
+        <w:t xml:space="preserve"> measures how “fit” is a chromosome.</w:t>
+      </w:r>
+    </w:p>
+    <w:p>
+      <w:pPr>
+        <w:spacing w:line="276" w:lineRule="auto"/>
+        <w:jc w:val="both"/>
+        <w:rPr>
+          <w:rFonts w:cstheme="minorHAnsi"/>
+        </w:rPr>
+      </w:pPr>
+      <w:r>
+        <w:rPr>
+          <w:rFonts w:cstheme="minorHAnsi"/>
+          <w:i/>
+          <w:iCs/>
+        </w:rPr>
+        <w:t>Selection mechanism:</w:t>
+      </w:r>
+      <w:r>
+        <w:rPr>
+          <w:rFonts w:cstheme="minorHAnsi"/>
+        </w:rPr>
+        <w:t xml:space="preserve"> defines how does 2 chromosomes are selected for cross-over.</w:t>
+      </w:r>
+    </w:p>
+    <w:p>
+      <w:pPr>
+        <w:spacing w:line="276" w:lineRule="auto"/>
+        <w:jc w:val="both"/>
+        <w:rPr>
+          <w:rFonts w:cstheme="minorHAnsi"/>
+        </w:rPr>
+      </w:pPr>
+      <w:r>
+        <w:rPr>
+          <w:rFonts w:cstheme="minorHAnsi"/>
+          <w:i/>
+          <w:iCs/>
+        </w:rPr>
+        <w:t>Cross-over function:</w:t>
+      </w:r>
+      <w:r>
+        <w:rPr>
+          <w:rFonts w:cstheme="minorHAnsi"/>
+        </w:rPr>
+        <w:t xml:space="preserve"> defines a re-combination over 2 chromosomes into 2 offspring.</w:t>
+      </w:r>
+    </w:p>
+    <w:p>
+      <w:pPr>
+        <w:spacing w:line="276" w:lineRule="auto"/>
+        <w:jc w:val="both"/>
+        <w:rPr>
+          <w:rFonts w:cstheme="minorHAnsi"/>
+        </w:rPr>
+      </w:pPr>
+      <w:r>
+        <w:rPr>
+          <w:rFonts w:cstheme="minorHAnsi"/>
+          <w:i/>
+          <w:iCs/>
+        </w:rPr>
+        <w:t>Mutation function</w:t>
+      </w:r>
+      <w:r>
+        <w:rPr>
+          <w:rFonts w:cstheme="minorHAnsi"/>
+        </w:rPr>
+        <w:t>: applied over a chromosome causes at a very low probability random change at the chromosome.</w:t>
+      </w:r>
+    </w:p>
+    <w:p>
+      <w:pPr>
+        <w:spacing w:line="276" w:lineRule="auto"/>
+        <w:jc w:val="both"/>
+        <w:rPr>
+          <w:rFonts w:cstheme="minorHAnsi"/>
+        </w:rPr>
+      </w:pPr>
+      <w:r>
+        <w:rPr>
+          <w:rFonts w:cstheme="minorHAnsi"/>
+        </w:rPr>
+        <w:t xml:space="preserve">Additionally, </w:t>
+      </w:r>
+      <w:r>
+        <w:rPr>
+          <w:rFonts w:cstheme="minorHAnsi"/>
+          <w:i/>
+          <w:iCs/>
+        </w:rPr>
+        <w:t>elitism</w:t>
+      </w:r>
+      <w:r>
+        <w:rPr>
+          <w:rFonts w:cstheme="minorHAnsi"/>
+        </w:rPr>
+        <w:t xml:space="preserve"> is a mechanism in which a percent of the strongest chromosomes passed into the next generation at the expanse of the same percent from the weakest chromosomes.</w:t>
+      </w:r>
+    </w:p>
+    <w:p>
+      <w:pPr>
+        <w:spacing w:line="276" w:lineRule="auto"/>
+        <w:jc w:val="both"/>
         <w:rPr>
           <w:rFonts w:cstheme="minorHAnsi"/>
           <w:b/>
           <w:bCs/>
         </w:rPr>
-        <w:t xml:space="preserve"> and </w:t>
-      </w:r>
-      <w:r>
+      </w:pPr>
+    </w:p>
+    <w:p>
+      <w:pPr>
+        <w:spacing w:line="276" w:lineRule="auto"/>
+        <w:jc w:val="both"/>
         <w:rPr>
           <w:rFonts w:cstheme="minorHAnsi"/>
           <w:b/>
           <w:bCs/>
         </w:rPr>
-        <w:t>Yarden Levinger</w:t>
-      </w:r>
-    </w:p>
-    <w:p>
-      <w:pPr>
-        <w:spacing w:line="276" w:lineRule="auto"/>
-        <w:jc w:val="both"/>
-        <w:rPr>
-          <w:rFonts w:cstheme="minorHAnsi"/>
-          <w:u w:val="single"/>
-        </w:rPr>
-      </w:pPr>
-      <w:r>
-        <w:rPr>
-          <w:rFonts w:cstheme="minorHAnsi"/>
-          <w:u w:val="single"/>
-        </w:rPr>
-        <w:t>GA approach</w:t>
-      </w:r>
-    </w:p>
-    <w:p>
-      <w:pPr>
-        <w:spacing w:line="276" w:lineRule="auto"/>
-        <w:jc w:val="both"/>
-        <w:rPr>
-          <w:rFonts w:cstheme="minorHAnsi"/>
-        </w:rPr>
-      </w:pPr>
-      <w:r>
-        <w:rPr>
-          <w:rFonts w:cstheme="minorHAnsi"/>
-        </w:rPr>
-        <w:t>As discussed throughout the lectures, GA requires the following main building blocks in order to be applied:</w:t>
-      </w:r>
-    </w:p>
-    <w:p>
-      <w:pPr>
-        <w:spacing w:line="276" w:lineRule="auto"/>
-        <w:jc w:val="both"/>
-        <w:rPr>
-          <w:rFonts w:cstheme="minorHAnsi"/>
-        </w:rPr>
-      </w:pPr>
-      <w:r>
-        <w:rPr>
-          <w:rFonts w:cstheme="minorHAnsi"/>
-          <w:i/>
-          <w:iCs/>
-        </w:rPr>
-        <w:t>Chromosome:</w:t>
-      </w:r>
-      <w:r>
-        <w:rPr>
-          <w:rFonts w:cstheme="minorHAnsi"/>
-        </w:rPr>
-        <w:t xml:space="preserve"> a possible solution of the problem.</w:t>
-      </w:r>
-    </w:p>
-    <w:p>
-      <w:pPr>
-        <w:spacing w:line="276" w:lineRule="auto"/>
-        <w:jc w:val="both"/>
-        <w:rPr>
-          <w:rFonts w:cstheme="minorHAnsi"/>
-        </w:rPr>
-      </w:pPr>
-      <w:r>
-        <w:rPr>
-          <w:rFonts w:cstheme="minorHAnsi"/>
-          <w:i/>
-          <w:iCs/>
-        </w:rPr>
-        <w:t>Fitness function:</w:t>
-      </w:r>
-      <w:r>
-        <w:rPr>
-          <w:rFonts w:cstheme="minorHAnsi"/>
-        </w:rPr>
-        <w:t xml:space="preserve"> measures how “fit” is a chromosome.</w:t>
-      </w:r>
-    </w:p>
-    <w:p>
-      <w:pPr>
-        <w:spacing w:line="276" w:lineRule="auto"/>
-        <w:jc w:val="both"/>
-        <w:rPr>
-          <w:rFonts w:cstheme="minorHAnsi"/>
-        </w:rPr>
-      </w:pPr>
-      <w:r>
-        <w:rPr>
-          <w:rFonts w:cstheme="minorHAnsi"/>
-          <w:i/>
-          <w:iCs/>
-        </w:rPr>
-        <w:t>Selection mechanism:</w:t>
-      </w:r>
-      <w:r>
-        <w:rPr>
-          <w:rFonts w:cstheme="minorHAnsi"/>
-        </w:rPr>
-        <w:t xml:space="preserve"> defines how does 2 chromosomes are selected for cross-over.</w:t>
-      </w:r>
-    </w:p>
-    <w:p>
-      <w:pPr>
-        <w:spacing w:line="276" w:lineRule="auto"/>
-        <w:jc w:val="both"/>
-        <w:rPr>
-          <w:rFonts w:cstheme="minorHAnsi"/>
-        </w:rPr>
-      </w:pPr>
-      <w:r>
-        <w:rPr>
-          <w:rFonts w:cstheme="minorHAnsi"/>
-          <w:i/>
-          <w:iCs/>
-        </w:rPr>
-        <w:t>Cross-over function:</w:t>
-      </w:r>
-      <w:r>
-        <w:rPr>
-          <w:rFonts w:cstheme="minorHAnsi"/>
-        </w:rPr>
-        <w:t xml:space="preserve"> defines a re-combination over 2 chromosomes into 2 offspring.</w:t>
-      </w:r>
-    </w:p>
-    <w:p>
-      <w:pPr>
-        <w:spacing w:line="276" w:lineRule="auto"/>
-        <w:jc w:val="both"/>
-        <w:rPr>
-          <w:rFonts w:cstheme="minorHAnsi"/>
-        </w:rPr>
-      </w:pPr>
-      <w:r>
-        <w:rPr>
-          <w:rFonts w:cstheme="minorHAnsi"/>
-          <w:i/>
-          <w:iCs/>
-        </w:rPr>
-        <w:t>Mutation function</w:t>
-      </w:r>
-      <w:r>
-        <w:rPr>
-          <w:rFonts w:cstheme="minorHAnsi"/>
-        </w:rPr>
-        <w:t>: applied over a chromosome causes at a very low probability random change at the chromosome.</w:t>
-      </w:r>
-    </w:p>
-    <w:p>
-      <w:pPr>
-        <w:spacing w:line="276" w:lineRule="auto"/>
-        <w:jc w:val="both"/>
-        <w:rPr>
-          <w:rFonts w:cstheme="minorHAnsi"/>
-        </w:rPr>
-      </w:pPr>
-      <w:r>
-        <w:rPr>
-          <w:rFonts w:cstheme="minorHAnsi"/>
-        </w:rPr>
-        <w:t xml:space="preserve">Additionally, </w:t>
-      </w:r>
-      <w:r>
-        <w:rPr>
-          <w:rFonts w:cstheme="minorHAnsi"/>
-          <w:i/>
-          <w:iCs/>
-        </w:rPr>
-        <w:t>elitism</w:t>
-      </w:r>
-      <w:r>
-        <w:rPr>
-          <w:rFonts w:cstheme="minorHAnsi"/>
-        </w:rPr>
-        <w:t xml:space="preserve"> is a mechanism in which a percent of the strongest chromosomes passed into the next generation at the expanse of the same percent from the weakest chromosomes.</w:t>
-      </w:r>
-    </w:p>
-    <w:p>
-      <w:pPr>
-        <w:spacing w:line="276" w:lineRule="auto"/>
-        <w:jc w:val="both"/>
+      </w:pPr>
+      <w:r>
         <w:rPr>
           <w:rFonts w:cstheme="minorHAnsi"/>
           <w:b/>
           <w:bCs/>
         </w:rPr>
-      </w:pPr>
-    </w:p>
-    <w:p>
-      <w:pPr>
-        <w:spacing w:line="276" w:lineRule="auto"/>
-        <w:jc w:val="both"/>
-        <w:rPr>
-          <w:rFonts w:cstheme="minorHAnsi"/>
-          <w:b/>
-          <w:bCs/>
-        </w:rPr>
-      </w:pPr>
-      <w:r>
-        <w:rPr>
-          <w:rFonts w:cstheme="minorHAnsi"/>
-          <w:b/>
-          <w:bCs/>
-        </w:rPr>
         <w:t>Part1 – N Queen Problem</w:t>
       </w:r>
     </w:p>
@@ -331,23 +313,7 @@
         <w:rPr>
           <w:rFonts w:cstheme="minorHAnsi"/>
         </w:rPr>
-        <w:t xml:space="preserve">A very </w:t>
-      </w:r>
-      <w:proofErr w:type="spellStart"/>
-      <w:proofErr w:type="gramStart"/>
-      <w:r>
-        <w:rPr>
-          <w:rFonts w:cstheme="minorHAnsi"/>
-        </w:rPr>
-        <w:t>well known</w:t>
-      </w:r>
-      <w:proofErr w:type="spellEnd"/>
-      <w:proofErr w:type="gramEnd"/>
-      <w:r>
-        <w:rPr>
-          <w:rFonts w:cstheme="minorHAnsi"/>
-        </w:rPr>
-        <w:t xml:space="preserve"> problem in the domain of optimization problems is the N queen problem. Given a board at size N X N, find a placement for N chess queens such that no queen will threat another queen.</w:t>
+        <w:t>A very well known problem in the domain of optimization problems is the N queen problem. Given a board at size N X N, find a placement for N chess queens such that no queen will threat another queen.</w:t>
       </w:r>
     </w:p>
     <w:p>
@@ -639,21 +605,7 @@
         <w:rPr>
           <w:rFonts w:cstheme="minorHAnsi"/>
         </w:rPr>
-        <w:t xml:space="preserve"> if it threats any queen at row i+</w:t>
-      </w:r>
-      <w:proofErr w:type="gramStart"/>
-      <w:r>
-        <w:rPr>
-          <w:rFonts w:cstheme="minorHAnsi"/>
-        </w:rPr>
-        <w:t>1,i</w:t>
-      </w:r>
-      <w:proofErr w:type="gramEnd"/>
-      <w:r>
-        <w:rPr>
-          <w:rFonts w:cstheme="minorHAnsi"/>
-        </w:rPr>
-        <w:t xml:space="preserve">+2, .., N-1, if a valid position </w:t>
+        <w:t xml:space="preserve"> if it threats any queen at row i+1,i+2, .., N-1, if a valid position </w:t>
       </w:r>
       <w:r>
         <w:rPr>
@@ -665,16 +617,8 @@
         <w:rPr>
           <w:rFonts w:cstheme="minorHAnsi"/>
         </w:rPr>
-        <w:t xml:space="preserve">not found after checking each cell at row </w:t>
-      </w:r>
-      <w:proofErr w:type="spellStart"/>
-      <w:r>
-        <w:rPr>
-          <w:rFonts w:cstheme="minorHAnsi"/>
-        </w:rPr>
-        <w:t>i</w:t>
-      </w:r>
-      <w:proofErr w:type="spellEnd"/>
+        <w:t>not found after checking each cell at row i</w:t>
+      </w:r>
       <w:r>
         <w:rPr>
           <w:rFonts w:cstheme="minorHAnsi"/>
@@ -5057,21 +5001,7 @@
         <w:rPr>
           <w:rFonts w:eastAsiaTheme="minorEastAsia" w:cstheme="minorHAnsi"/>
         </w:rPr>
-        <w:t>As can be seen over the graphs of the promising results, many of the configurations reached sub-optimal solutions (</w:t>
-      </w:r>
-      <w:proofErr w:type="spellStart"/>
-      <w:r>
-        <w:rPr>
-          <w:rFonts w:eastAsiaTheme="minorEastAsia" w:cstheme="minorHAnsi"/>
-        </w:rPr>
-        <w:t>i.e</w:t>
-      </w:r>
-      <w:proofErr w:type="spellEnd"/>
-      <w:r>
-        <w:rPr>
-          <w:rFonts w:eastAsiaTheme="minorEastAsia" w:cstheme="minorHAnsi"/>
-        </w:rPr>
-        <w:t>: fitness = 1). In many of the results where an optimal solution was reached</w:t>
+        <w:t>As can be seen over the graphs of the promising results, many of the configurations reached sub-optimal solutions (i.e: fitness = 1). In many of the results where an optimal solution was reached</w:t>
       </w:r>
       <w:r>
         <w:rPr>
@@ -5119,21 +5049,7 @@
         <w:rPr>
           <w:rFonts w:eastAsiaTheme="minorEastAsia" w:cstheme="minorHAnsi"/>
         </w:rPr>
-        <w:t xml:space="preserve"> even the quickest configurations (</w:t>
-      </w:r>
-      <w:proofErr w:type="spellStart"/>
-      <w:r>
-        <w:rPr>
-          <w:rFonts w:eastAsiaTheme="minorEastAsia" w:cstheme="minorHAnsi"/>
-        </w:rPr>
-        <w:t>e.g</w:t>
-      </w:r>
-      <w:proofErr w:type="spellEnd"/>
-      <w:r>
-        <w:rPr>
-          <w:rFonts w:eastAsiaTheme="minorEastAsia" w:cstheme="minorHAnsi"/>
-        </w:rPr>
-        <w:t xml:space="preserve">: N=20, G = 50) took 0.02 seconds </w:t>
+        <w:t xml:space="preserve"> even the quickest configurations (e.g: N=20, G = 50) took 0.02 seconds </w:t>
       </w:r>
       <w:r>
         <w:rPr>
@@ -5273,21 +5189,7 @@
         <w:rPr>
           <w:rFonts w:eastAsiaTheme="minorEastAsia" w:cstheme="minorHAnsi"/>
         </w:rPr>
-        <w:t>, the GA algorithm MOST of the time will return a good approximation of the optimal result (</w:t>
-      </w:r>
-      <w:proofErr w:type="spellStart"/>
-      <w:r>
-        <w:rPr>
-          <w:rFonts w:eastAsiaTheme="minorEastAsia" w:cstheme="minorHAnsi"/>
-        </w:rPr>
-        <w:t>i.e</w:t>
-      </w:r>
-      <w:proofErr w:type="spellEnd"/>
-      <w:r>
-        <w:rPr>
-          <w:rFonts w:eastAsiaTheme="minorEastAsia" w:cstheme="minorHAnsi"/>
-        </w:rPr>
-        <w:t>: solution with only a single threat). We also note that the GA was applied here for N=8, under the assumption that as N increases the probability of generating board</w:t>
+        <w:t>, the GA algorithm MOST of the time will return a good approximation of the optimal result (i.e: solution with only a single threat). We also note that the GA was applied here for N=8, under the assumption that as N increases the probability of generating board</w:t>
       </w:r>
       <w:r>
         <w:rPr>
@@ -6247,35 +6149,7 @@
         <w:rPr>
           <w:rFonts w:cstheme="minorHAnsi"/>
         </w:rPr>
-        <w:t xml:space="preserve"> path number </w:t>
-      </w:r>
-      <w:proofErr w:type="spellStart"/>
-      <w:r>
-        <w:rPr>
-          <w:rFonts w:cstheme="minorHAnsi"/>
-        </w:rPr>
-        <w:t>i</w:t>
-      </w:r>
-      <w:proofErr w:type="spellEnd"/>
-      <w:r>
-        <w:rPr>
-          <w:rFonts w:cstheme="minorHAnsi"/>
-        </w:rPr>
-        <w:t xml:space="preserve"> is a path that built using the city </w:t>
-      </w:r>
-      <w:proofErr w:type="spellStart"/>
-      <w:r>
-        <w:rPr>
-          <w:rFonts w:cstheme="minorHAnsi"/>
-        </w:rPr>
-        <w:t>i</w:t>
-      </w:r>
-      <w:proofErr w:type="spellEnd"/>
-      <w:r>
-        <w:rPr>
-          <w:rFonts w:cstheme="minorHAnsi"/>
-        </w:rPr>
-        <w:t xml:space="preserve"> first and then always adds the city that is the closest to the last city added, and is available (not added already) – very fast</w:t>
+        <w:t xml:space="preserve"> path number i is a path that built using the city i first and then always adds the city that is the closest to the last city added, and is available (not added already) – very fast</w:t>
       </w:r>
       <w:r>
         <w:rPr>
@@ -7421,27 +7295,13 @@
         <w:rPr>
           <w:rFonts w:eastAsiaTheme="minorEastAsia" w:cstheme="minorHAnsi"/>
         </w:rPr>
-        <w:t>2</w:t>
-      </w:r>
-      <w:proofErr w:type="gramStart"/>
-      <w:r>
-        <w:rPr>
-          <w:rFonts w:eastAsiaTheme="minorEastAsia" w:cstheme="minorHAnsi"/>
-        </w:rPr>
-        <w:t xml:space="preserve">, </w:t>
-      </w:r>
-      <w:r>
-        <w:rPr>
-          <w:rFonts w:eastAsiaTheme="minorEastAsia" w:cstheme="minorHAnsi"/>
-        </w:rPr>
-        <w:t>,</w:t>
-      </w:r>
-      <w:proofErr w:type="gramEnd"/>
-      <w:r>
-        <w:rPr>
-          <w:rFonts w:eastAsiaTheme="minorEastAsia" w:cstheme="minorHAnsi"/>
-        </w:rPr>
-        <w:t xml:space="preserve"> first index in </w:t>
+        <w:t xml:space="preserve">2, </w:t>
+      </w:r>
+      <w:r>
+        <w:rPr>
+          <w:rFonts w:eastAsiaTheme="minorEastAsia" w:cstheme="minorHAnsi"/>
+        </w:rPr>
+        <w:t xml:space="preserve">, first index in </w:t>
       </w:r>
       <m:oMath>
         <m:sSub>
@@ -10298,13 +10158,8 @@
                             <w:r>
                               <w:t xml:space="preserve">: Ended </w:t>
                             </w:r>
-                            <w:proofErr w:type="spellStart"/>
                             <w:r>
-                              <w:t>Ended</w:t>
-                            </w:r>
-                            <w:proofErr w:type="spellEnd"/>
-                            <w:r>
-                              <w:t xml:space="preserve"> with best chromosome with length </w:t>
+                              <w:t xml:space="preserve">Ended with best chromosome with length </w:t>
                             </w:r>
                             <w:r>
                               <w:t>of 33715</w:t>
@@ -10348,13 +10203,8 @@
                       <w:r>
                         <w:t xml:space="preserve">: Ended </w:t>
                       </w:r>
-                      <w:proofErr w:type="spellStart"/>
                       <w:r>
-                        <w:t>Ended</w:t>
-                      </w:r>
-                      <w:proofErr w:type="spellEnd"/>
-                      <w:r>
-                        <w:t xml:space="preserve"> with best chromosome with length </w:t>
+                        <w:t xml:space="preserve">Ended with best chromosome with length </w:t>
                       </w:r>
                       <w:r>
                         <w:t>of 33715</w:t>
@@ -10569,15 +10419,7 @@
                               <w:t>3</w:t>
                             </w:r>
                             <w:r>
-                              <w:t xml:space="preserve">: Ended </w:t>
-                            </w:r>
-                            <w:proofErr w:type="spellStart"/>
-                            <w:r>
-                              <w:t>Ended</w:t>
-                            </w:r>
-                            <w:proofErr w:type="spellEnd"/>
-                            <w:r>
-                              <w:t xml:space="preserve"> with best chromosome with length of 33715</w:t>
+                              <w:t>: Ended Ended with best chromosome with length of 33715</w:t>
                             </w:r>
                           </w:p>
                         </w:txbxContent>
@@ -10613,15 +10455,7 @@
                         <w:t>3</w:t>
                       </w:r>
                       <w:r>
-                        <w:t xml:space="preserve">: Ended </w:t>
-                      </w:r>
-                      <w:proofErr w:type="spellStart"/>
-                      <w:r>
-                        <w:t>Ended</w:t>
-                      </w:r>
-                      <w:proofErr w:type="spellEnd"/>
-                      <w:r>
-                        <w:t xml:space="preserve"> with best chromosome with length of 33715</w:t>
+                        <w:t>: Ended Ended with best chromosome with length of 33715</w:t>
                       </w:r>
                     </w:p>
                   </w:txbxContent>
@@ -11051,7 +10885,6 @@
         </w:rPr>
         <w:t xml:space="preserve"> </w:t>
       </w:r>
-      <w:proofErr w:type="gramStart"/>
       <w:r>
         <w:rPr>
           <w:rFonts w:eastAsiaTheme="minorEastAsia" w:cstheme="minorHAnsi"/>
@@ -11068,14 +10901,7 @@
         <w:rPr>
           <w:rFonts w:eastAsiaTheme="minorEastAsia" w:cstheme="minorHAnsi"/>
         </w:rPr>
-        <w:t>RT</w:t>
-      </w:r>
-      <w:proofErr w:type="gramEnd"/>
-      <w:r>
-        <w:rPr>
-          <w:rFonts w:eastAsiaTheme="minorEastAsia" w:cstheme="minorHAnsi"/>
-        </w:rPr>
-        <w:t xml:space="preserve"> = 60</w:t>
+        <w:t>RT = 60</w:t>
       </w:r>
       <w:r>
         <w:rPr>
@@ -11540,7 +11366,20 @@
         <w:rPr>
           <w:rFonts w:eastAsiaTheme="minorEastAsia" w:cstheme="minorHAnsi"/>
         </w:rPr>
-        <w:t xml:space="preserve">33715 </w:t>
+        <w:t>33</w:t>
+      </w:r>
+      <w:r>
+        <w:rPr>
+          <w:rFonts w:eastAsiaTheme="minorEastAsia" w:cstheme="minorHAnsi" w:hint="cs"/>
+          <w:rtl/>
+        </w:rPr>
+        <w:t>864</w:t>
+      </w:r>
+      <w:r>
+        <w:rPr>
+          <w:rFonts w:eastAsiaTheme="minorEastAsia" w:cstheme="minorHAnsi"/>
+        </w:rPr>
+        <w:t xml:space="preserve"> </w:t>
       </w:r>
       <w:r>
         <w:rPr>
@@ -12178,6 +12017,7 @@
     <w:lsdException w:name="HTML Sample" w:semiHidden="1" w:unhideWhenUsed="1"/>
     <w:lsdException w:name="HTML Typewriter" w:semiHidden="1" w:unhideWhenUsed="1"/>
     <w:lsdException w:name="HTML Variable" w:semiHidden="1" w:unhideWhenUsed="1"/>
+    <w:lsdException w:name="Normal Table" w:semiHidden="1" w:unhideWhenUsed="1"/>
     <w:lsdException w:name="annotation subject" w:semiHidden="1" w:unhideWhenUsed="1"/>
     <w:lsdException w:name="No List" w:semiHidden="1" w:unhideWhenUsed="1"/>
     <w:lsdException w:name="Outline List 1" w:semiHidden="1" w:unhideWhenUsed="1"/>
@@ -12224,8 +12064,10 @@
     <w:lsdException w:name="Table Subtle 2" w:semiHidden="1" w:unhideWhenUsed="1"/>
     <w:lsdException w:name="Table Web 1" w:semiHidden="1" w:unhideWhenUsed="1"/>
     <w:lsdException w:name="Table Web 2" w:semiHidden="1" w:unhideWhenUsed="1"/>
+    <w:lsdException w:name="Table Web 3" w:semiHidden="1" w:unhideWhenUsed="1"/>
     <w:lsdException w:name="Balloon Text" w:semiHidden="1" w:unhideWhenUsed="1"/>
     <w:lsdException w:name="Table Grid" w:uiPriority="39"/>
+    <w:lsdException w:name="Table Theme" w:semiHidden="1" w:unhideWhenUsed="1"/>
     <w:lsdException w:name="Placeholder Text" w:semiHidden="1"/>
     <w:lsdException w:name="No Spacing" w:uiPriority="1" w:qFormat="1"/>
     <w:lsdException w:name="Light Shading" w:uiPriority="60"/>

</xml_diff>

<commit_message>
Fixed report's graphs' captions
</commit_message>
<xml_diff>
--- a/report.docx
+++ b/report.docx
@@ -9832,7 +9832,10 @@
                               <w:t>2</w:t>
                             </w:r>
                             <w:r>
-                              <w:t>: Ended with best chromosome with length of 34882</w:t>
+                              <w:t xml:space="preserve">: Ended with best chromosome with length of </w:t>
+                            </w:r>
+                            <w:r>
+                              <w:t>34628</w:t>
                             </w:r>
                           </w:p>
                         </w:txbxContent>
@@ -9872,7 +9875,10 @@
                         <w:t>2</w:t>
                       </w:r>
                       <w:r>
-                        <w:t>: Ended with best chromosome with length of 34882</w:t>
+                        <w:t xml:space="preserve">: Ended with best chromosome with length of </w:t>
+                      </w:r>
+                      <w:r>
+                        <w:t>34628</w:t>
                       </w:r>
                     </w:p>
                   </w:txbxContent>
@@ -10162,7 +10168,10 @@
                               <w:t xml:space="preserve">Ended with best chromosome with length </w:t>
                             </w:r>
                             <w:r>
-                              <w:t>of 33715</w:t>
+                              <w:t xml:space="preserve">of </w:t>
+                            </w:r>
+                            <w:r>
+                              <w:t>33864</w:t>
                             </w:r>
                           </w:p>
                         </w:txbxContent>
@@ -10207,7 +10216,10 @@
                         <w:t xml:space="preserve">Ended with best chromosome with length </w:t>
                       </w:r>
                       <w:r>
-                        <w:t>of 33715</w:t>
+                        <w:t xml:space="preserve">of </w:t>
+                      </w:r>
+                      <w:r>
+                        <w:t>33864</w:t>
                       </w:r>
                     </w:p>
                   </w:txbxContent>
@@ -10419,7 +10431,10 @@
                               <w:t>3</w:t>
                             </w:r>
                             <w:r>
-                              <w:t>: Ended Ended with best chromosome with length of 33715</w:t>
+                              <w:t xml:space="preserve">: Ended Ended with best chromosome with length of </w:t>
+                            </w:r>
+                            <w:r>
+                              <w:t>33864</w:t>
                             </w:r>
                           </w:p>
                         </w:txbxContent>
@@ -10455,7 +10470,10 @@
                         <w:t>3</w:t>
                       </w:r>
                       <w:r>
-                        <w:t>: Ended Ended with best chromosome with length of 33715</w:t>
+                        <w:t xml:space="preserve">: Ended Ended with best chromosome with length of </w:t>
+                      </w:r>
+                      <w:r>
+                        <w:t>33864</w:t>
                       </w:r>
                     </w:p>
                   </w:txbxContent>

</xml_diff>